<commit_message>
se agrega boton para carga masiva csv
</commit_message>
<xml_diff>
--- a/Plan De Trabajo — Plataforma Levantamientos Fibra (web + Móvil).docx
+++ b/Plan De Trabajo — Plataforma Levantamientos Fibra (web + Móvil).docx
@@ -178,21 +178,7 @@
         <w:rPr>
           <w:lang w:val="es-CO"/>
         </w:rPr>
-        <w:t xml:space="preserve">Construir una plataforma profesional para empresas de telecomunicaciones que permita: - </w:t>
-      </w:r>
-      <w:proofErr w:type="spellStart"/>
-      <w:r>
-        <w:rPr>
-          <w:lang w:val="es-CO"/>
-        </w:rPr>
-        <w:t>Login</w:t>
-      </w:r>
-      <w:proofErr w:type="spellEnd"/>
-      <w:r>
-        <w:rPr>
-          <w:lang w:val="es-CO"/>
-        </w:rPr>
-        <w:t xml:space="preserve"> y roles (</w:t>
+        <w:t>Construir una plataforma profesional para empresas de telecomunicaciones que permita: - Login y roles (</w:t>
       </w:r>
       <w:proofErr w:type="spellStart"/>
       <w:r>
@@ -5028,21 +5014,7 @@
         <w:rPr>
           <w:lang w:val="es-CO"/>
         </w:rPr>
-        <w:t xml:space="preserve"> 1. </w:t>
-      </w:r>
-      <w:proofErr w:type="spellStart"/>
-      <w:r>
-        <w:rPr>
-          <w:lang w:val="es-CO"/>
-        </w:rPr>
-        <w:t>Login</w:t>
-      </w:r>
-      <w:proofErr w:type="spellEnd"/>
-      <w:r>
-        <w:rPr>
-          <w:lang w:val="es-CO"/>
-        </w:rPr>
-        <w:t xml:space="preserve"> 2. Hoy: tareas del día (lista + mapa) 3. Mapa con ubicación propia y marcadores 4. Crear infra: formulario (tipo, propiedades), foto(s), </w:t>
+        <w:t xml:space="preserve"> 1. Login 2. Hoy: tareas del día (lista + mapa) 3. Mapa con ubicación propia y marcadores 4. Crear infra: formulario (tipo, propiedades), foto(s), </w:t>
       </w:r>
       <w:proofErr w:type="spellStart"/>
       <w:r>
@@ -5221,21 +5193,7 @@
         <w:rPr>
           <w:lang w:val="es-CO"/>
         </w:rPr>
-        <w:t xml:space="preserve"> </w:t>
-      </w:r>
-      <w:proofErr w:type="spellStart"/>
-      <w:r>
-        <w:rPr>
-          <w:lang w:val="es-CO"/>
-        </w:rPr>
-        <w:t>Auth</w:t>
-      </w:r>
-      <w:proofErr w:type="spellEnd"/>
-      <w:r>
-        <w:rPr>
-          <w:lang w:val="es-CO"/>
-        </w:rPr>
-        <w:t xml:space="preserve"> (roles) y Storage (</w:t>
+        <w:t xml:space="preserve"> Auth (roles) y Storage (</w:t>
       </w:r>
       <w:proofErr w:type="spellStart"/>
       <w:r>
@@ -5328,21 +5286,7 @@
         <w:rPr>
           <w:lang w:val="es-CO"/>
         </w:rPr>
-        <w:t xml:space="preserve"> - Web: </w:t>
-      </w:r>
-      <w:proofErr w:type="spellStart"/>
-      <w:r>
-        <w:rPr>
-          <w:lang w:val="es-CO"/>
-        </w:rPr>
-        <w:t>Login</w:t>
-      </w:r>
-      <w:proofErr w:type="spellEnd"/>
-      <w:r>
-        <w:rPr>
-          <w:lang w:val="es-CO"/>
-        </w:rPr>
-        <w:t xml:space="preserve"> + </w:t>
+        <w:t xml:space="preserve"> - Web: Login + </w:t>
       </w:r>
       <w:proofErr w:type="spellStart"/>
       <w:r>
@@ -5406,21 +5350,7 @@
         <w:rPr>
           <w:lang w:val="es-CO"/>
         </w:rPr>
-        <w:t xml:space="preserve"> - Mobile: </w:t>
-      </w:r>
-      <w:proofErr w:type="spellStart"/>
-      <w:r>
-        <w:rPr>
-          <w:lang w:val="es-CO"/>
-        </w:rPr>
-        <w:t>Login</w:t>
-      </w:r>
-      <w:proofErr w:type="spellEnd"/>
-      <w:r>
-        <w:rPr>
-          <w:lang w:val="es-CO"/>
-        </w:rPr>
-        <w:t xml:space="preserve"> + mapa móvil + permisos GPS + mostrar infra en mapa. - Crear infra desde móvil: formulario + </w:t>
+        <w:t xml:space="preserve"> - Mobile: Login + mapa móvil + permisos GPS + mostrar infra en mapa. - Crear infra desde móvil: formulario + </w:t>
       </w:r>
       <w:proofErr w:type="spellStart"/>
       <w:r>
@@ -7678,6 +7608,20 @@
           <w:lang w:val="es-CO"/>
         </w:rPr>
       </w:pPr>
+      <w:proofErr w:type="spellStart"/>
+      <w:r>
+        <w:rPr>
+          <w:lang w:val="es-CO"/>
+        </w:rPr>
+        <w:t>User</w:t>
+      </w:r>
+      <w:proofErr w:type="spellEnd"/>
+      <w:r>
+        <w:rPr>
+          <w:lang w:val="es-CO"/>
+        </w:rPr>
+        <w:t xml:space="preserve">: </w:t>
+      </w:r>
       <w:r>
         <w:rPr>
           <w:lang w:val="es-CO"/>
@@ -7690,6 +7634,9 @@
         <w:pStyle w:val="Textoindependiente"/>
       </w:pPr>
       <w:r>
+        <w:t xml:space="preserve">Password: </w:t>
+      </w:r>
+      <w:r>
         <w:t>Stivel123*</w:t>
       </w:r>
     </w:p>
@@ -7719,6 +7666,2224 @@
       <w:r>
         <w:t xml:space="preserve"> run dev</w:t>
       </w:r>
+    </w:p>
+    <w:p>
+      <w:pPr>
+        <w:pStyle w:val="Textoindependiente"/>
+      </w:pPr>
+    </w:p>
+    <w:p>
+      <w:pPr>
+        <w:pStyle w:val="Textoindependiente"/>
+      </w:pPr>
+    </w:p>
+    <w:p>
+      <w:pPr>
+        <w:pStyle w:val="Textoindependiente"/>
+      </w:pPr>
+    </w:p>
+    <w:p>
+      <w:pPr>
+        <w:pStyle w:val="Textoindependiente"/>
+      </w:pPr>
+    </w:p>
+    <w:p>
+      <w:pPr>
+        <w:pStyle w:val="Textoindependiente"/>
+      </w:pPr>
+    </w:p>
+    <w:p>
+      <w:pPr>
+        <w:pStyle w:val="Textoindependiente"/>
+      </w:pPr>
+    </w:p>
+    <w:p>
+      <w:pPr>
+        <w:pStyle w:val="Textoindependiente"/>
+      </w:pPr>
+    </w:p>
+    <w:p>
+      <w:pPr>
+        <w:pStyle w:val="Textoindependiente"/>
+      </w:pPr>
+    </w:p>
+    <w:p>
+      <w:pPr>
+        <w:pStyle w:val="Textoindependiente"/>
+        <w:rPr>
+          <w:lang w:val="es-CO"/>
+        </w:rPr>
+      </w:pPr>
+      <w:r>
+        <w:rPr>
+          <w:lang w:val="es-CO"/>
+        </w:rPr>
+        <w:lastRenderedPageBreak/>
+        <w:t>proyectos</w:t>
+      </w:r>
+    </w:p>
+    <w:p>
+      <w:pPr>
+        <w:pStyle w:val="Textoindependiente"/>
+        <w:rPr>
+          <w:lang w:val="es-CO"/>
+        </w:rPr>
+      </w:pPr>
+    </w:p>
+    <w:p>
+      <w:pPr>
+        <w:pStyle w:val="Textoindependiente"/>
+        <w:rPr>
+          <w:lang w:val="es-CO"/>
+        </w:rPr>
+      </w:pPr>
+    </w:p>
+    <w:p>
+      <w:pPr>
+        <w:pStyle w:val="Textoindependiente"/>
+        <w:rPr>
+          <w:lang w:val="es-CO"/>
+        </w:rPr>
+      </w:pPr>
+      <w:r>
+        <w:rPr>
+          <w:lang w:val="es-CO"/>
+        </w:rPr>
+        <w:t>USUARIOS</w:t>
+      </w:r>
+    </w:p>
+    <w:p>
+      <w:pPr>
+        <w:pStyle w:val="Textoindependiente"/>
+        <w:rPr>
+          <w:lang w:val="es-CO"/>
+        </w:rPr>
+      </w:pPr>
+      <w:r>
+        <w:rPr>
+          <w:lang w:val="es-CO"/>
+        </w:rPr>
+        <w:t>+-----------------+</w:t>
+      </w:r>
+    </w:p>
+    <w:p>
+      <w:pPr>
+        <w:pStyle w:val="Textoindependiente"/>
+        <w:rPr>
+          <w:lang w:val="es-CO"/>
+        </w:rPr>
+      </w:pPr>
+      <w:r>
+        <w:rPr>
+          <w:lang w:val="es-CO"/>
+        </w:rPr>
+        <w:t>| id (</w:t>
+      </w:r>
+      <w:proofErr w:type="gramStart"/>
+      <w:r>
+        <w:rPr>
+          <w:lang w:val="es-CO"/>
+        </w:rPr>
+        <w:t xml:space="preserve">PK)   </w:t>
+      </w:r>
+      <w:proofErr w:type="gramEnd"/>
+      <w:r>
+        <w:rPr>
+          <w:lang w:val="es-CO"/>
+        </w:rPr>
+        <w:t xml:space="preserve">      |</w:t>
+      </w:r>
+    </w:p>
+    <w:p>
+      <w:pPr>
+        <w:pStyle w:val="Textoindependiente"/>
+        <w:rPr>
+          <w:lang w:val="es-CO"/>
+        </w:rPr>
+      </w:pPr>
+      <w:r>
+        <w:rPr>
+          <w:lang w:val="es-CO"/>
+        </w:rPr>
+        <w:t>| nombre          |</w:t>
+      </w:r>
+    </w:p>
+    <w:p>
+      <w:pPr>
+        <w:pStyle w:val="Textoindependiente"/>
+        <w:rPr>
+          <w:lang w:val="es-CO"/>
+        </w:rPr>
+      </w:pPr>
+      <w:r>
+        <w:rPr>
+          <w:lang w:val="es-CO"/>
+        </w:rPr>
+        <w:t>| email           |</w:t>
+      </w:r>
+    </w:p>
+    <w:p>
+      <w:pPr>
+        <w:pStyle w:val="Textoindependiente"/>
+        <w:rPr>
+          <w:lang w:val="es-CO"/>
+        </w:rPr>
+      </w:pPr>
+      <w:r>
+        <w:rPr>
+          <w:lang w:val="es-CO"/>
+        </w:rPr>
+        <w:t xml:space="preserve">| </w:t>
+      </w:r>
+      <w:proofErr w:type="spellStart"/>
+      <w:r>
+        <w:rPr>
+          <w:lang w:val="es-CO"/>
+        </w:rPr>
+        <w:t>rol_id</w:t>
+      </w:r>
+      <w:proofErr w:type="spellEnd"/>
+      <w:r>
+        <w:rPr>
+          <w:lang w:val="es-CO"/>
+        </w:rPr>
+        <w:t xml:space="preserve"> (</w:t>
+      </w:r>
+      <w:proofErr w:type="gramStart"/>
+      <w:r>
+        <w:rPr>
+          <w:lang w:val="es-CO"/>
+        </w:rPr>
+        <w:t xml:space="preserve">FK)   </w:t>
+      </w:r>
+      <w:proofErr w:type="gramEnd"/>
+      <w:r>
+        <w:rPr>
+          <w:lang w:val="es-CO"/>
+        </w:rPr>
+        <w:t xml:space="preserve">  | --&gt; </w:t>
+      </w:r>
+      <w:proofErr w:type="spellStart"/>
+      <w:r>
+        <w:rPr>
+          <w:lang w:val="es-CO"/>
+        </w:rPr>
+        <w:t>ROLES.id</w:t>
+      </w:r>
+      <w:proofErr w:type="spellEnd"/>
+    </w:p>
+    <w:p>
+      <w:pPr>
+        <w:pStyle w:val="Textoindependiente"/>
+        <w:rPr>
+          <w:lang w:val="es-CO"/>
+        </w:rPr>
+      </w:pPr>
+      <w:r>
+        <w:rPr>
+          <w:lang w:val="es-CO"/>
+        </w:rPr>
+        <w:t>| activo          |</w:t>
+      </w:r>
+    </w:p>
+    <w:p>
+      <w:pPr>
+        <w:pStyle w:val="Textoindependiente"/>
+      </w:pPr>
+      <w:r>
+        <w:t xml:space="preserve">| </w:t>
+      </w:r>
+      <w:proofErr w:type="spellStart"/>
+      <w:r>
+        <w:t>created_at</w:t>
+      </w:r>
+      <w:proofErr w:type="spellEnd"/>
+      <w:r>
+        <w:t xml:space="preserve">      |</w:t>
+      </w:r>
+    </w:p>
+    <w:p>
+      <w:pPr>
+        <w:pStyle w:val="Textoindependiente"/>
+      </w:pPr>
+      <w:r>
+        <w:t>+-----------------+</w:t>
+      </w:r>
+    </w:p>
+    <w:p>
+      <w:pPr>
+        <w:pStyle w:val="Textoindependiente"/>
+      </w:pPr>
+    </w:p>
+    <w:p>
+      <w:pPr>
+        <w:pStyle w:val="Textoindependiente"/>
+      </w:pPr>
+      <w:r>
+        <w:t>ROLES</w:t>
+      </w:r>
+    </w:p>
+    <w:p>
+      <w:pPr>
+        <w:pStyle w:val="Textoindependiente"/>
+      </w:pPr>
+      <w:r>
+        <w:t>+-----------------+</w:t>
+      </w:r>
+    </w:p>
+    <w:p>
+      <w:pPr>
+        <w:pStyle w:val="Textoindependiente"/>
+      </w:pPr>
+      <w:r>
+        <w:t>| id (</w:t>
+      </w:r>
+      <w:proofErr w:type="gramStart"/>
+      <w:r>
+        <w:t xml:space="preserve">PK)   </w:t>
+      </w:r>
+      <w:proofErr w:type="gramEnd"/>
+      <w:r>
+        <w:t xml:space="preserve">      |</w:t>
+      </w:r>
+    </w:p>
+    <w:p>
+      <w:pPr>
+        <w:pStyle w:val="Textoindependiente"/>
+      </w:pPr>
+      <w:r>
+        <w:t xml:space="preserve">| </w:t>
+      </w:r>
+      <w:proofErr w:type="spellStart"/>
+      <w:r>
+        <w:t>nombre</w:t>
+      </w:r>
+      <w:proofErr w:type="spellEnd"/>
+      <w:r>
+        <w:t xml:space="preserve">          | --&gt; admin | supervisor | </w:t>
+      </w:r>
+      <w:proofErr w:type="spellStart"/>
+      <w:r>
+        <w:t>tecnico</w:t>
+      </w:r>
+      <w:proofErr w:type="spellEnd"/>
+    </w:p>
+    <w:p>
+      <w:pPr>
+        <w:pStyle w:val="Textoindependiente"/>
+        <w:rPr>
+          <w:lang w:val="es-CO"/>
+        </w:rPr>
+      </w:pPr>
+      <w:r>
+        <w:rPr>
+          <w:lang w:val="es-CO"/>
+        </w:rPr>
+        <w:t>+-----------------+</w:t>
+      </w:r>
+    </w:p>
+    <w:p>
+      <w:pPr>
+        <w:pStyle w:val="Textoindependiente"/>
+        <w:rPr>
+          <w:lang w:val="es-CO"/>
+        </w:rPr>
+      </w:pPr>
+    </w:p>
+    <w:p>
+      <w:pPr>
+        <w:pStyle w:val="Textoindependiente"/>
+        <w:rPr>
+          <w:lang w:val="es-CO"/>
+        </w:rPr>
+      </w:pPr>
+      <w:r>
+        <w:rPr>
+          <w:lang w:val="es-CO"/>
+        </w:rPr>
+        <w:t>PROYECTOS</w:t>
+      </w:r>
+    </w:p>
+    <w:p>
+      <w:pPr>
+        <w:pStyle w:val="Textoindependiente"/>
+        <w:rPr>
+          <w:lang w:val="es-CO"/>
+        </w:rPr>
+      </w:pPr>
+      <w:r>
+        <w:rPr>
+          <w:lang w:val="es-CO"/>
+        </w:rPr>
+        <w:t>+-----------------+</w:t>
+      </w:r>
+    </w:p>
+    <w:p>
+      <w:pPr>
+        <w:pStyle w:val="Textoindependiente"/>
+        <w:rPr>
+          <w:lang w:val="es-CO"/>
+        </w:rPr>
+      </w:pPr>
+      <w:r>
+        <w:rPr>
+          <w:lang w:val="es-CO"/>
+        </w:rPr>
+        <w:t>| id (</w:t>
+      </w:r>
+      <w:proofErr w:type="gramStart"/>
+      <w:r>
+        <w:rPr>
+          <w:lang w:val="es-CO"/>
+        </w:rPr>
+        <w:t xml:space="preserve">PK)   </w:t>
+      </w:r>
+      <w:proofErr w:type="gramEnd"/>
+      <w:r>
+        <w:rPr>
+          <w:lang w:val="es-CO"/>
+        </w:rPr>
+        <w:t xml:space="preserve">      |</w:t>
+      </w:r>
+    </w:p>
+    <w:p>
+      <w:pPr>
+        <w:pStyle w:val="Textoindependiente"/>
+        <w:rPr>
+          <w:lang w:val="es-CO"/>
+        </w:rPr>
+      </w:pPr>
+      <w:r>
+        <w:rPr>
+          <w:lang w:val="es-CO"/>
+        </w:rPr>
+        <w:t>| nombre          |</w:t>
+      </w:r>
+    </w:p>
+    <w:p>
+      <w:pPr>
+        <w:pStyle w:val="Textoindependiente"/>
+        <w:rPr>
+          <w:lang w:val="es-CO"/>
+        </w:rPr>
+      </w:pPr>
+      <w:r>
+        <w:rPr>
+          <w:lang w:val="es-CO"/>
+        </w:rPr>
+        <w:t>| entidad         |</w:t>
+      </w:r>
+    </w:p>
+    <w:p>
+      <w:pPr>
+        <w:pStyle w:val="Textoindependiente"/>
+        <w:rPr>
+          <w:lang w:val="es-CO"/>
+        </w:rPr>
+      </w:pPr>
+      <w:r>
+        <w:rPr>
+          <w:lang w:val="es-CO"/>
+        </w:rPr>
+        <w:t xml:space="preserve">| </w:t>
+      </w:r>
+      <w:proofErr w:type="spellStart"/>
+      <w:r>
+        <w:rPr>
+          <w:lang w:val="es-CO"/>
+        </w:rPr>
+        <w:t>region</w:t>
+      </w:r>
+      <w:proofErr w:type="spellEnd"/>
+      <w:r>
+        <w:rPr>
+          <w:lang w:val="es-CO"/>
+        </w:rPr>
+        <w:t xml:space="preserve">          |</w:t>
+      </w:r>
+    </w:p>
+    <w:p>
+      <w:pPr>
+        <w:pStyle w:val="Textoindependiente"/>
+        <w:rPr>
+          <w:lang w:val="es-CO"/>
+        </w:rPr>
+      </w:pPr>
+      <w:r>
+        <w:rPr>
+          <w:lang w:val="es-CO"/>
+        </w:rPr>
+        <w:t xml:space="preserve">| </w:t>
+      </w:r>
+      <w:proofErr w:type="spellStart"/>
+      <w:r>
+        <w:rPr>
+          <w:lang w:val="es-CO"/>
+        </w:rPr>
+        <w:t>supervisor_id</w:t>
+      </w:r>
+      <w:proofErr w:type="spellEnd"/>
+      <w:r>
+        <w:rPr>
+          <w:lang w:val="es-CO"/>
+        </w:rPr>
+        <w:t xml:space="preserve">   | --&gt; </w:t>
+      </w:r>
+      <w:proofErr w:type="spellStart"/>
+      <w:r>
+        <w:rPr>
+          <w:lang w:val="es-CO"/>
+        </w:rPr>
+        <w:t>USUARIOS.id</w:t>
+      </w:r>
+      <w:proofErr w:type="spellEnd"/>
+    </w:p>
+    <w:p>
+      <w:pPr>
+        <w:pStyle w:val="Textoindependiente"/>
+        <w:rPr>
+          <w:lang w:val="es-CO"/>
+        </w:rPr>
+      </w:pPr>
+      <w:r>
+        <w:rPr>
+          <w:lang w:val="es-CO"/>
+        </w:rPr>
+        <w:t>| estado          |</w:t>
+      </w:r>
+    </w:p>
+    <w:p>
+      <w:pPr>
+        <w:pStyle w:val="Textoindependiente"/>
+        <w:rPr>
+          <w:lang w:val="es-CO"/>
+        </w:rPr>
+      </w:pPr>
+      <w:r>
+        <w:rPr>
+          <w:lang w:val="es-CO"/>
+        </w:rPr>
+        <w:lastRenderedPageBreak/>
+        <w:t xml:space="preserve">| </w:t>
+      </w:r>
+      <w:proofErr w:type="spellStart"/>
+      <w:r>
+        <w:rPr>
+          <w:lang w:val="es-CO"/>
+        </w:rPr>
+        <w:t>created_at</w:t>
+      </w:r>
+      <w:proofErr w:type="spellEnd"/>
+      <w:r>
+        <w:rPr>
+          <w:lang w:val="es-CO"/>
+        </w:rPr>
+        <w:t xml:space="preserve">      |</w:t>
+      </w:r>
+    </w:p>
+    <w:p>
+      <w:pPr>
+        <w:pStyle w:val="Textoindependiente"/>
+        <w:rPr>
+          <w:lang w:val="es-CO"/>
+        </w:rPr>
+      </w:pPr>
+      <w:r>
+        <w:rPr>
+          <w:lang w:val="es-CO"/>
+        </w:rPr>
+        <w:t>+-----------------+</w:t>
+      </w:r>
+    </w:p>
+    <w:p>
+      <w:pPr>
+        <w:pStyle w:val="Textoindependiente"/>
+        <w:rPr>
+          <w:lang w:val="es-CO"/>
+        </w:rPr>
+      </w:pPr>
+    </w:p>
+    <w:p>
+      <w:pPr>
+        <w:pStyle w:val="Textoindependiente"/>
+        <w:rPr>
+          <w:lang w:val="es-CO"/>
+        </w:rPr>
+      </w:pPr>
+      <w:r>
+        <w:rPr>
+          <w:lang w:val="es-CO"/>
+        </w:rPr>
+        <w:t>PROYECTO_TECNICOS</w:t>
+      </w:r>
+    </w:p>
+    <w:p>
+      <w:pPr>
+        <w:pStyle w:val="Textoindependiente"/>
+        <w:rPr>
+          <w:lang w:val="es-CO"/>
+        </w:rPr>
+      </w:pPr>
+      <w:r>
+        <w:rPr>
+          <w:lang w:val="es-CO"/>
+        </w:rPr>
+        <w:t>+-----------------+</w:t>
+      </w:r>
+    </w:p>
+    <w:p>
+      <w:pPr>
+        <w:pStyle w:val="Textoindependiente"/>
+        <w:rPr>
+          <w:lang w:val="es-CO"/>
+        </w:rPr>
+      </w:pPr>
+      <w:r>
+        <w:rPr>
+          <w:lang w:val="es-CO"/>
+        </w:rPr>
+        <w:t xml:space="preserve">| </w:t>
+      </w:r>
+      <w:proofErr w:type="spellStart"/>
+      <w:r>
+        <w:rPr>
+          <w:lang w:val="es-CO"/>
+        </w:rPr>
+        <w:t>proyecto_id</w:t>
+      </w:r>
+      <w:proofErr w:type="spellEnd"/>
+      <w:r>
+        <w:rPr>
+          <w:lang w:val="es-CO"/>
+        </w:rPr>
+        <w:t xml:space="preserve"> (FK) --&gt; </w:t>
+      </w:r>
+      <w:proofErr w:type="spellStart"/>
+      <w:r>
+        <w:rPr>
+          <w:lang w:val="es-CO"/>
+        </w:rPr>
+        <w:t>PROYECTOS.id</w:t>
+      </w:r>
+      <w:proofErr w:type="spellEnd"/>
+    </w:p>
+    <w:p>
+      <w:pPr>
+        <w:pStyle w:val="Textoindependiente"/>
+        <w:rPr>
+          <w:lang w:val="es-CO"/>
+        </w:rPr>
+      </w:pPr>
+      <w:r>
+        <w:rPr>
+          <w:lang w:val="es-CO"/>
+        </w:rPr>
+        <w:t xml:space="preserve">| </w:t>
+      </w:r>
+      <w:proofErr w:type="spellStart"/>
+      <w:r>
+        <w:rPr>
+          <w:lang w:val="es-CO"/>
+        </w:rPr>
+        <w:t>tecnico_id</w:t>
+      </w:r>
+      <w:proofErr w:type="spellEnd"/>
+      <w:r>
+        <w:rPr>
+          <w:lang w:val="es-CO"/>
+        </w:rPr>
+        <w:t xml:space="preserve"> (</w:t>
+      </w:r>
+      <w:proofErr w:type="gramStart"/>
+      <w:r>
+        <w:rPr>
+          <w:lang w:val="es-CO"/>
+        </w:rPr>
+        <w:t>FK)  --</w:t>
+      </w:r>
+      <w:proofErr w:type="gramEnd"/>
+      <w:r>
+        <w:rPr>
+          <w:lang w:val="es-CO"/>
+        </w:rPr>
+        <w:t xml:space="preserve">&gt; </w:t>
+      </w:r>
+      <w:proofErr w:type="spellStart"/>
+      <w:r>
+        <w:rPr>
+          <w:lang w:val="es-CO"/>
+        </w:rPr>
+        <w:t>USUARIOS.id</w:t>
+      </w:r>
+      <w:proofErr w:type="spellEnd"/>
+    </w:p>
+    <w:p>
+      <w:pPr>
+        <w:pStyle w:val="Textoindependiente"/>
+        <w:rPr>
+          <w:lang w:val="es-CO"/>
+        </w:rPr>
+      </w:pPr>
+      <w:r>
+        <w:rPr>
+          <w:lang w:val="es-CO"/>
+        </w:rPr>
+        <w:t>PK = (</w:t>
+      </w:r>
+      <w:proofErr w:type="spellStart"/>
+      <w:r>
+        <w:rPr>
+          <w:lang w:val="es-CO"/>
+        </w:rPr>
+        <w:t>proyecto_id</w:t>
+      </w:r>
+      <w:proofErr w:type="spellEnd"/>
+      <w:r>
+        <w:rPr>
+          <w:lang w:val="es-CO"/>
+        </w:rPr>
+        <w:t xml:space="preserve">, </w:t>
+      </w:r>
+      <w:proofErr w:type="spellStart"/>
+      <w:r>
+        <w:rPr>
+          <w:lang w:val="es-CO"/>
+        </w:rPr>
+        <w:t>tecnico_id</w:t>
+      </w:r>
+      <w:proofErr w:type="spellEnd"/>
+      <w:r>
+        <w:rPr>
+          <w:lang w:val="es-CO"/>
+        </w:rPr>
+        <w:t>)</w:t>
+      </w:r>
+    </w:p>
+    <w:p>
+      <w:pPr>
+        <w:pStyle w:val="Textoindependiente"/>
+        <w:rPr>
+          <w:lang w:val="es-CO"/>
+        </w:rPr>
+      </w:pPr>
+      <w:r>
+        <w:rPr>
+          <w:lang w:val="es-CO"/>
+        </w:rPr>
+        <w:t>+-----------------+</w:t>
+      </w:r>
+    </w:p>
+    <w:p>
+      <w:pPr>
+        <w:pStyle w:val="Textoindependiente"/>
+        <w:rPr>
+          <w:lang w:val="es-CO"/>
+        </w:rPr>
+      </w:pPr>
+    </w:p>
+    <w:p>
+      <w:pPr>
+        <w:pStyle w:val="Textoindependiente"/>
+        <w:rPr>
+          <w:lang w:val="es-CO"/>
+        </w:rPr>
+      </w:pPr>
+      <w:r>
+        <w:rPr>
+          <w:lang w:val="es-CO"/>
+        </w:rPr>
+        <w:t>FEATURE_TYPES</w:t>
+      </w:r>
+    </w:p>
+    <w:p>
+      <w:pPr>
+        <w:pStyle w:val="Textoindependiente"/>
+        <w:rPr>
+          <w:lang w:val="es-CO"/>
+        </w:rPr>
+      </w:pPr>
+      <w:r>
+        <w:rPr>
+          <w:lang w:val="es-CO"/>
+        </w:rPr>
+        <w:t>+-----------------+</w:t>
+      </w:r>
+    </w:p>
+    <w:p>
+      <w:pPr>
+        <w:pStyle w:val="Textoindependiente"/>
+        <w:rPr>
+          <w:lang w:val="es-CO"/>
+        </w:rPr>
+      </w:pPr>
+      <w:r>
+        <w:rPr>
+          <w:lang w:val="es-CO"/>
+        </w:rPr>
+        <w:t>| id (</w:t>
+      </w:r>
+      <w:proofErr w:type="gramStart"/>
+      <w:r>
+        <w:rPr>
+          <w:lang w:val="es-CO"/>
+        </w:rPr>
+        <w:t xml:space="preserve">PK)   </w:t>
+      </w:r>
+      <w:proofErr w:type="gramEnd"/>
+      <w:r>
+        <w:rPr>
+          <w:lang w:val="es-CO"/>
+        </w:rPr>
+        <w:t xml:space="preserve">      |</w:t>
+      </w:r>
+    </w:p>
+    <w:p>
+      <w:pPr>
+        <w:pStyle w:val="Textoindependiente"/>
+        <w:rPr>
+          <w:lang w:val="es-CO"/>
+        </w:rPr>
+      </w:pPr>
+      <w:r>
+        <w:rPr>
+          <w:lang w:val="es-CO"/>
+        </w:rPr>
+        <w:t>| nombre          | --&gt; POSTE, CAMARA, CTO, EMPALME, PREDIO...</w:t>
+      </w:r>
+    </w:p>
+    <w:p>
+      <w:pPr>
+        <w:pStyle w:val="Textoindependiente"/>
+        <w:rPr>
+          <w:lang w:val="es-CO"/>
+        </w:rPr>
+      </w:pPr>
+      <w:r>
+        <w:rPr>
+          <w:lang w:val="es-CO"/>
+        </w:rPr>
+        <w:t xml:space="preserve">| </w:t>
+      </w:r>
+      <w:proofErr w:type="spellStart"/>
+      <w:r>
+        <w:rPr>
+          <w:lang w:val="es-CO"/>
+        </w:rPr>
+        <w:t>layer</w:t>
+      </w:r>
+      <w:proofErr w:type="spellEnd"/>
+      <w:r>
+        <w:rPr>
+          <w:lang w:val="es-CO"/>
+        </w:rPr>
+        <w:t xml:space="preserve">           | infraestructura | predios | red</w:t>
+      </w:r>
+    </w:p>
+    <w:p>
+      <w:pPr>
+        <w:pStyle w:val="Textoindependiente"/>
+        <w:rPr>
+          <w:lang w:val="es-CO"/>
+        </w:rPr>
+      </w:pPr>
+      <w:r>
+        <w:rPr>
+          <w:lang w:val="es-CO"/>
+        </w:rPr>
+        <w:t xml:space="preserve">| </w:t>
+      </w:r>
+      <w:proofErr w:type="spellStart"/>
+      <w:r>
+        <w:rPr>
+          <w:lang w:val="es-CO"/>
+        </w:rPr>
+        <w:t>requiere_</w:t>
+      </w:r>
+      <w:proofErr w:type="gramStart"/>
+      <w:r>
+        <w:rPr>
+          <w:lang w:val="es-CO"/>
+        </w:rPr>
+        <w:t>padre</w:t>
+      </w:r>
+      <w:proofErr w:type="spellEnd"/>
+      <w:r>
+        <w:rPr>
+          <w:lang w:val="es-CO"/>
+        </w:rPr>
+        <w:t xml:space="preserve">  |</w:t>
+      </w:r>
+      <w:proofErr w:type="gramEnd"/>
+    </w:p>
+    <w:p>
+      <w:pPr>
+        <w:pStyle w:val="Textoindependiente"/>
+        <w:rPr>
+          <w:lang w:val="es-CO"/>
+        </w:rPr>
+      </w:pPr>
+      <w:r>
+        <w:rPr>
+          <w:lang w:val="es-CO"/>
+        </w:rPr>
+        <w:t>+-----------------+</w:t>
+      </w:r>
+    </w:p>
+    <w:p>
+      <w:pPr>
+        <w:pStyle w:val="Textoindependiente"/>
+        <w:rPr>
+          <w:lang w:val="es-CO"/>
+        </w:rPr>
+      </w:pPr>
+    </w:p>
+    <w:p>
+      <w:pPr>
+        <w:pStyle w:val="Textoindependiente"/>
+        <w:rPr>
+          <w:lang w:val="es-CO"/>
+        </w:rPr>
+      </w:pPr>
+      <w:r>
+        <w:rPr>
+          <w:lang w:val="es-CO"/>
+        </w:rPr>
+        <w:t>FEATURES</w:t>
+      </w:r>
+    </w:p>
+    <w:p>
+      <w:pPr>
+        <w:pStyle w:val="Textoindependiente"/>
+        <w:rPr>
+          <w:lang w:val="es-CO"/>
+        </w:rPr>
+      </w:pPr>
+      <w:r>
+        <w:rPr>
+          <w:lang w:val="es-CO"/>
+        </w:rPr>
+        <w:t>+-----------------+</w:t>
+      </w:r>
+    </w:p>
+    <w:p>
+      <w:pPr>
+        <w:pStyle w:val="Textoindependiente"/>
+        <w:rPr>
+          <w:lang w:val="es-CO"/>
+        </w:rPr>
+      </w:pPr>
+      <w:r>
+        <w:rPr>
+          <w:lang w:val="es-CO"/>
+        </w:rPr>
+        <w:t>| id (</w:t>
+      </w:r>
+      <w:proofErr w:type="gramStart"/>
+      <w:r>
+        <w:rPr>
+          <w:lang w:val="es-CO"/>
+        </w:rPr>
+        <w:t xml:space="preserve">PK)   </w:t>
+      </w:r>
+      <w:proofErr w:type="gramEnd"/>
+      <w:r>
+        <w:rPr>
+          <w:lang w:val="es-CO"/>
+        </w:rPr>
+        <w:t xml:space="preserve">      |</w:t>
+      </w:r>
+    </w:p>
+    <w:p>
+      <w:pPr>
+        <w:pStyle w:val="Textoindependiente"/>
+        <w:rPr>
+          <w:lang w:val="es-CO"/>
+        </w:rPr>
+      </w:pPr>
+      <w:r>
+        <w:rPr>
+          <w:lang w:val="es-CO"/>
+        </w:rPr>
+        <w:t xml:space="preserve">| </w:t>
+      </w:r>
+      <w:proofErr w:type="spellStart"/>
+      <w:r>
+        <w:rPr>
+          <w:lang w:val="es-CO"/>
+        </w:rPr>
+        <w:t>proyecto_id</w:t>
+      </w:r>
+      <w:proofErr w:type="spellEnd"/>
+      <w:r>
+        <w:rPr>
+          <w:lang w:val="es-CO"/>
+        </w:rPr>
+        <w:t xml:space="preserve"> (FK) --&gt; </w:t>
+      </w:r>
+      <w:proofErr w:type="spellStart"/>
+      <w:r>
+        <w:rPr>
+          <w:lang w:val="es-CO"/>
+        </w:rPr>
+        <w:t>PROYECTOS.id</w:t>
+      </w:r>
+      <w:proofErr w:type="spellEnd"/>
+    </w:p>
+    <w:p>
+      <w:pPr>
+        <w:pStyle w:val="Textoindependiente"/>
+      </w:pPr>
+      <w:r>
+        <w:t xml:space="preserve">| </w:t>
+      </w:r>
+      <w:proofErr w:type="spellStart"/>
+      <w:r>
+        <w:t>feature_type_id</w:t>
+      </w:r>
+      <w:proofErr w:type="spellEnd"/>
+      <w:r>
+        <w:t xml:space="preserve"> (FK) --&gt; FEATURE_TYPES.id</w:t>
+      </w:r>
+    </w:p>
+    <w:p>
+      <w:pPr>
+        <w:pStyle w:val="Textoindependiente"/>
+        <w:rPr>
+          <w:lang w:val="es-CO"/>
+        </w:rPr>
+      </w:pPr>
+      <w:r>
+        <w:rPr>
+          <w:lang w:val="es-CO"/>
+        </w:rPr>
+        <w:t xml:space="preserve">| </w:t>
+      </w:r>
+      <w:proofErr w:type="spellStart"/>
+      <w:r>
+        <w:rPr>
+          <w:lang w:val="es-CO"/>
+        </w:rPr>
+        <w:t>geom</w:t>
+      </w:r>
+      <w:proofErr w:type="spellEnd"/>
+      <w:r>
+        <w:rPr>
+          <w:lang w:val="es-CO"/>
+        </w:rPr>
+        <w:t xml:space="preserve">             | </w:t>
+      </w:r>
+      <w:proofErr w:type="spellStart"/>
+      <w:proofErr w:type="gramStart"/>
+      <w:r>
+        <w:rPr>
+          <w:lang w:val="es-CO"/>
+        </w:rPr>
+        <w:t>geometry</w:t>
+      </w:r>
+      <w:proofErr w:type="spellEnd"/>
+      <w:r>
+        <w:rPr>
+          <w:lang w:val="es-CO"/>
+        </w:rPr>
+        <w:t>(</w:t>
+      </w:r>
+      <w:proofErr w:type="gramEnd"/>
+      <w:r>
+        <w:rPr>
+          <w:lang w:val="es-CO"/>
+        </w:rPr>
+        <w:t>Point, 4326)</w:t>
+      </w:r>
+    </w:p>
+    <w:p>
+      <w:pPr>
+        <w:pStyle w:val="Textoindependiente"/>
+        <w:rPr>
+          <w:lang w:val="es-CO"/>
+        </w:rPr>
+      </w:pPr>
+      <w:r>
+        <w:rPr>
+          <w:lang w:val="es-CO"/>
+        </w:rPr>
+        <w:t>| estado           | preliminar | levantado | validado</w:t>
+      </w:r>
+    </w:p>
+    <w:p>
+      <w:pPr>
+        <w:pStyle w:val="Textoindependiente"/>
+        <w:rPr>
+          <w:lang w:val="es-CO"/>
+        </w:rPr>
+      </w:pPr>
+      <w:r>
+        <w:rPr>
+          <w:lang w:val="es-CO"/>
+        </w:rPr>
+        <w:t xml:space="preserve">| </w:t>
+      </w:r>
+      <w:proofErr w:type="spellStart"/>
+      <w:r>
+        <w:rPr>
+          <w:lang w:val="es-CO"/>
+        </w:rPr>
+        <w:t>creado_por</w:t>
+      </w:r>
+      <w:proofErr w:type="spellEnd"/>
+      <w:r>
+        <w:rPr>
+          <w:lang w:val="es-CO"/>
+        </w:rPr>
+        <w:t xml:space="preserve"> (</w:t>
+      </w:r>
+      <w:proofErr w:type="gramStart"/>
+      <w:r>
+        <w:rPr>
+          <w:lang w:val="es-CO"/>
+        </w:rPr>
+        <w:t>FK)  --</w:t>
+      </w:r>
+      <w:proofErr w:type="gramEnd"/>
+      <w:r>
+        <w:rPr>
+          <w:lang w:val="es-CO"/>
+        </w:rPr>
+        <w:t xml:space="preserve">&gt; </w:t>
+      </w:r>
+      <w:proofErr w:type="spellStart"/>
+      <w:r>
+        <w:rPr>
+          <w:lang w:val="es-CO"/>
+        </w:rPr>
+        <w:t>USUARIOS.id</w:t>
+      </w:r>
+      <w:proofErr w:type="spellEnd"/>
+    </w:p>
+    <w:p>
+      <w:pPr>
+        <w:pStyle w:val="Textoindependiente"/>
+        <w:rPr>
+          <w:lang w:val="es-CO"/>
+        </w:rPr>
+      </w:pPr>
+      <w:r>
+        <w:rPr>
+          <w:lang w:val="es-CO"/>
+        </w:rPr>
+        <w:t xml:space="preserve">| </w:t>
+      </w:r>
+      <w:proofErr w:type="spellStart"/>
+      <w:r>
+        <w:rPr>
+          <w:lang w:val="es-CO"/>
+        </w:rPr>
+        <w:t>creado_en</w:t>
+      </w:r>
+      <w:proofErr w:type="spellEnd"/>
+    </w:p>
+    <w:p>
+      <w:pPr>
+        <w:pStyle w:val="Textoindependiente"/>
+      </w:pPr>
+      <w:r>
+        <w:lastRenderedPageBreak/>
+        <w:t xml:space="preserve">| </w:t>
+      </w:r>
+      <w:proofErr w:type="spellStart"/>
+      <w:r>
+        <w:t>actualizado_en</w:t>
+      </w:r>
+      <w:proofErr w:type="spellEnd"/>
+    </w:p>
+    <w:p>
+      <w:pPr>
+        <w:pStyle w:val="Textoindependiente"/>
+      </w:pPr>
+      <w:r>
+        <w:t>+-----------------+</w:t>
+      </w:r>
+    </w:p>
+    <w:p>
+      <w:pPr>
+        <w:pStyle w:val="Textoindependiente"/>
+      </w:pPr>
+    </w:p>
+    <w:p>
+      <w:pPr>
+        <w:pStyle w:val="Textoindependiente"/>
+      </w:pPr>
+      <w:r>
+        <w:t>FEATURE_ATTRIBUTES</w:t>
+      </w:r>
+    </w:p>
+    <w:p>
+      <w:pPr>
+        <w:pStyle w:val="Textoindependiente"/>
+      </w:pPr>
+      <w:r>
+        <w:t>+-----------------+</w:t>
+      </w:r>
+    </w:p>
+    <w:p>
+      <w:pPr>
+        <w:pStyle w:val="Textoindependiente"/>
+      </w:pPr>
+      <w:r>
+        <w:t xml:space="preserve">| </w:t>
+      </w:r>
+      <w:proofErr w:type="spellStart"/>
+      <w:r>
+        <w:t>feature_id</w:t>
+      </w:r>
+      <w:proofErr w:type="spellEnd"/>
+      <w:r>
+        <w:t xml:space="preserve"> (PK, FK) --&gt; FEATURES.id</w:t>
+      </w:r>
+    </w:p>
+    <w:p>
+      <w:pPr>
+        <w:pStyle w:val="Textoindependiente"/>
+      </w:pPr>
+      <w:r>
+        <w:t>| data (</w:t>
+      </w:r>
+      <w:proofErr w:type="spellStart"/>
+      <w:proofErr w:type="gramStart"/>
+      <w:r>
+        <w:t>jsonb</w:t>
+      </w:r>
+      <w:proofErr w:type="spellEnd"/>
+      <w:r>
+        <w:t xml:space="preserve">)   </w:t>
+      </w:r>
+      <w:proofErr w:type="gramEnd"/>
+      <w:r>
+        <w:t xml:space="preserve">     |</w:t>
+      </w:r>
+    </w:p>
+    <w:p>
+      <w:pPr>
+        <w:pStyle w:val="Textoindependiente"/>
+      </w:pPr>
+      <w:r>
+        <w:t>+-----------------+</w:t>
+      </w:r>
+    </w:p>
+    <w:p>
+      <w:pPr>
+        <w:pStyle w:val="Textoindependiente"/>
+      </w:pPr>
+    </w:p>
+    <w:p>
+      <w:pPr>
+        <w:pStyle w:val="Textoindependiente"/>
+      </w:pPr>
+      <w:r>
+        <w:t>ATTRIBUTE_DEFINITIONS</w:t>
+      </w:r>
+    </w:p>
+    <w:p>
+      <w:pPr>
+        <w:pStyle w:val="Textoindependiente"/>
+      </w:pPr>
+      <w:r>
+        <w:t>+-----------------+</w:t>
+      </w:r>
+    </w:p>
+    <w:p>
+      <w:pPr>
+        <w:pStyle w:val="Textoindependiente"/>
+      </w:pPr>
+      <w:r>
+        <w:t>| id (</w:t>
+      </w:r>
+      <w:proofErr w:type="gramStart"/>
+      <w:r>
+        <w:t xml:space="preserve">PK)   </w:t>
+      </w:r>
+      <w:proofErr w:type="gramEnd"/>
+      <w:r>
+        <w:t xml:space="preserve">          |</w:t>
+      </w:r>
+    </w:p>
+    <w:p>
+      <w:pPr>
+        <w:pStyle w:val="Textoindependiente"/>
+      </w:pPr>
+      <w:r>
+        <w:t xml:space="preserve">| </w:t>
+      </w:r>
+      <w:proofErr w:type="spellStart"/>
+      <w:r>
+        <w:t>proyecto_id</w:t>
+      </w:r>
+      <w:proofErr w:type="spellEnd"/>
+      <w:r>
+        <w:t xml:space="preserve"> (FK) --&gt; PROYECTOS.id</w:t>
+      </w:r>
+    </w:p>
+    <w:p>
+      <w:pPr>
+        <w:pStyle w:val="Textoindependiente"/>
+      </w:pPr>
+      <w:r>
+        <w:t xml:space="preserve">| </w:t>
+      </w:r>
+      <w:proofErr w:type="spellStart"/>
+      <w:r>
+        <w:t>feature_type_id</w:t>
+      </w:r>
+      <w:proofErr w:type="spellEnd"/>
+      <w:r>
+        <w:t xml:space="preserve"> (FK) --&gt; FEATURE_TYPES.id</w:t>
+      </w:r>
+    </w:p>
+    <w:p>
+      <w:pPr>
+        <w:pStyle w:val="Textoindependiente"/>
+        <w:rPr>
+          <w:lang w:val="es-CO"/>
+        </w:rPr>
+      </w:pPr>
+      <w:r>
+        <w:rPr>
+          <w:lang w:val="es-CO"/>
+        </w:rPr>
+        <w:t>| campo               | nombre del atributo</w:t>
+      </w:r>
+    </w:p>
+    <w:p>
+      <w:pPr>
+        <w:pStyle w:val="Textoindependiente"/>
+        <w:rPr>
+          <w:lang w:val="es-CO"/>
+        </w:rPr>
+      </w:pPr>
+      <w:r>
+        <w:rPr>
+          <w:lang w:val="es-CO"/>
+        </w:rPr>
+        <w:t xml:space="preserve">| tipo                | </w:t>
+      </w:r>
+      <w:proofErr w:type="spellStart"/>
+      <w:r>
+        <w:rPr>
+          <w:lang w:val="es-CO"/>
+        </w:rPr>
+        <w:t>text</w:t>
+      </w:r>
+      <w:proofErr w:type="spellEnd"/>
+      <w:r>
+        <w:rPr>
+          <w:lang w:val="es-CO"/>
+        </w:rPr>
+        <w:t xml:space="preserve"> | </w:t>
+      </w:r>
+      <w:proofErr w:type="spellStart"/>
+      <w:r>
+        <w:rPr>
+          <w:lang w:val="es-CO"/>
+        </w:rPr>
+        <w:t>number</w:t>
+      </w:r>
+      <w:proofErr w:type="spellEnd"/>
+      <w:r>
+        <w:rPr>
+          <w:lang w:val="es-CO"/>
+        </w:rPr>
+        <w:t xml:space="preserve"> | </w:t>
+      </w:r>
+      <w:proofErr w:type="spellStart"/>
+      <w:r>
+        <w:rPr>
+          <w:lang w:val="es-CO"/>
+        </w:rPr>
+        <w:t>boolean</w:t>
+      </w:r>
+      <w:proofErr w:type="spellEnd"/>
+      <w:r>
+        <w:rPr>
+          <w:lang w:val="es-CO"/>
+        </w:rPr>
+        <w:t xml:space="preserve"> | </w:t>
+      </w:r>
+      <w:proofErr w:type="spellStart"/>
+      <w:r>
+        <w:rPr>
+          <w:lang w:val="es-CO"/>
+        </w:rPr>
+        <w:t>select</w:t>
+      </w:r>
+      <w:proofErr w:type="spellEnd"/>
+    </w:p>
+    <w:p>
+      <w:pPr>
+        <w:pStyle w:val="Textoindependiente"/>
+        <w:rPr>
+          <w:lang w:val="es-CO"/>
+        </w:rPr>
+      </w:pPr>
+      <w:r>
+        <w:rPr>
+          <w:lang w:val="es-CO"/>
+        </w:rPr>
+        <w:t>| requerido           |</w:t>
+      </w:r>
+    </w:p>
+    <w:p>
+      <w:pPr>
+        <w:pStyle w:val="Textoindependiente"/>
+        <w:rPr>
+          <w:lang w:val="es-CO"/>
+        </w:rPr>
+      </w:pPr>
+      <w:r>
+        <w:rPr>
+          <w:lang w:val="es-CO"/>
+        </w:rPr>
+        <w:t>| opciones (</w:t>
+      </w:r>
+      <w:proofErr w:type="spellStart"/>
+      <w:proofErr w:type="gramStart"/>
+      <w:r>
+        <w:rPr>
+          <w:lang w:val="es-CO"/>
+        </w:rPr>
+        <w:t>jsonb</w:t>
+      </w:r>
+      <w:proofErr w:type="spellEnd"/>
+      <w:r>
+        <w:rPr>
+          <w:lang w:val="es-CO"/>
+        </w:rPr>
+        <w:t xml:space="preserve">)   </w:t>
+      </w:r>
+      <w:proofErr w:type="gramEnd"/>
+      <w:r>
+        <w:rPr>
+          <w:lang w:val="es-CO"/>
+        </w:rPr>
+        <w:t xml:space="preserve"> | para </w:t>
+      </w:r>
+      <w:proofErr w:type="spellStart"/>
+      <w:r>
+        <w:rPr>
+          <w:lang w:val="es-CO"/>
+        </w:rPr>
+        <w:t>selects</w:t>
+      </w:r>
+      <w:proofErr w:type="spellEnd"/>
+    </w:p>
+    <w:p>
+      <w:pPr>
+        <w:pStyle w:val="Textoindependiente"/>
+        <w:rPr>
+          <w:lang w:val="es-CO"/>
+        </w:rPr>
+      </w:pPr>
+      <w:r>
+        <w:rPr>
+          <w:lang w:val="es-CO"/>
+        </w:rPr>
+        <w:t>| orden               |</w:t>
+      </w:r>
+    </w:p>
+    <w:p>
+      <w:pPr>
+        <w:pStyle w:val="Textoindependiente"/>
+      </w:pPr>
+      <w:r>
+        <w:t>+-----------------+</w:t>
+      </w:r>
+    </w:p>
+    <w:p>
+      <w:pPr>
+        <w:pStyle w:val="Textoindependiente"/>
+      </w:pPr>
+    </w:p>
+    <w:p>
+      <w:pPr>
+        <w:pStyle w:val="Textoindependiente"/>
+      </w:pPr>
+      <w:r>
+        <w:t>FEATURE_PHOTOS</w:t>
+      </w:r>
+    </w:p>
+    <w:p>
+      <w:pPr>
+        <w:pStyle w:val="Textoindependiente"/>
+      </w:pPr>
+      <w:r>
+        <w:t>+-----------------+</w:t>
+      </w:r>
+    </w:p>
+    <w:p>
+      <w:pPr>
+        <w:pStyle w:val="Textoindependiente"/>
+      </w:pPr>
+      <w:r>
+        <w:t>| id (</w:t>
+      </w:r>
+      <w:proofErr w:type="gramStart"/>
+      <w:r>
+        <w:t xml:space="preserve">PK)   </w:t>
+      </w:r>
+      <w:proofErr w:type="gramEnd"/>
+      <w:r>
+        <w:t xml:space="preserve">          |</w:t>
+      </w:r>
+    </w:p>
+    <w:p>
+      <w:pPr>
+        <w:pStyle w:val="Textoindependiente"/>
+      </w:pPr>
+      <w:r>
+        <w:t xml:space="preserve">| </w:t>
+      </w:r>
+      <w:proofErr w:type="spellStart"/>
+      <w:r>
+        <w:t>feature_id</w:t>
+      </w:r>
+      <w:proofErr w:type="spellEnd"/>
+      <w:r>
+        <w:t xml:space="preserve"> (FK) --&gt; FEATURES.id</w:t>
+      </w:r>
+    </w:p>
+    <w:p>
+      <w:pPr>
+        <w:pStyle w:val="Textoindependiente"/>
+        <w:rPr>
+          <w:lang w:val="es-CO"/>
+        </w:rPr>
+      </w:pPr>
+      <w:r>
+        <w:rPr>
+          <w:lang w:val="es-CO"/>
+        </w:rPr>
+        <w:t xml:space="preserve">| </w:t>
+      </w:r>
+      <w:proofErr w:type="spellStart"/>
+      <w:r>
+        <w:rPr>
+          <w:lang w:val="es-CO"/>
+        </w:rPr>
+        <w:t>storage_path</w:t>
+      </w:r>
+      <w:proofErr w:type="spellEnd"/>
+      <w:r>
+        <w:rPr>
+          <w:lang w:val="es-CO"/>
+        </w:rPr>
+        <w:t xml:space="preserve">         |</w:t>
+      </w:r>
+    </w:p>
+    <w:p>
+      <w:pPr>
+        <w:pStyle w:val="Textoindependiente"/>
+        <w:rPr>
+          <w:lang w:val="es-CO"/>
+        </w:rPr>
+      </w:pPr>
+      <w:r>
+        <w:rPr>
+          <w:lang w:val="es-CO"/>
+        </w:rPr>
+        <w:t xml:space="preserve">| </w:t>
+      </w:r>
+      <w:proofErr w:type="spellStart"/>
+      <w:r>
+        <w:rPr>
+          <w:lang w:val="es-CO"/>
+        </w:rPr>
+        <w:t>descripcion</w:t>
+      </w:r>
+      <w:proofErr w:type="spellEnd"/>
+      <w:r>
+        <w:rPr>
+          <w:lang w:val="es-CO"/>
+        </w:rPr>
+        <w:t xml:space="preserve">          |</w:t>
+      </w:r>
+    </w:p>
+    <w:p>
+      <w:pPr>
+        <w:pStyle w:val="Textoindependiente"/>
+        <w:rPr>
+          <w:lang w:val="es-CO"/>
+        </w:rPr>
+      </w:pPr>
+      <w:r>
+        <w:rPr>
+          <w:lang w:val="es-CO"/>
+        </w:rPr>
+        <w:lastRenderedPageBreak/>
+        <w:t xml:space="preserve">| </w:t>
+      </w:r>
+      <w:proofErr w:type="spellStart"/>
+      <w:r>
+        <w:rPr>
+          <w:lang w:val="es-CO"/>
+        </w:rPr>
+        <w:t>creado_por</w:t>
+      </w:r>
+      <w:proofErr w:type="spellEnd"/>
+      <w:r>
+        <w:rPr>
+          <w:lang w:val="es-CO"/>
+        </w:rPr>
+        <w:t xml:space="preserve"> (FK) --&gt; </w:t>
+      </w:r>
+      <w:proofErr w:type="spellStart"/>
+      <w:r>
+        <w:rPr>
+          <w:lang w:val="es-CO"/>
+        </w:rPr>
+        <w:t>USUARIOS.id</w:t>
+      </w:r>
+      <w:proofErr w:type="spellEnd"/>
+    </w:p>
+    <w:p>
+      <w:pPr>
+        <w:pStyle w:val="Textoindependiente"/>
+        <w:rPr>
+          <w:lang w:val="es-CO"/>
+        </w:rPr>
+      </w:pPr>
+      <w:r>
+        <w:rPr>
+          <w:lang w:val="es-CO"/>
+        </w:rPr>
+        <w:t xml:space="preserve">| </w:t>
+      </w:r>
+      <w:proofErr w:type="spellStart"/>
+      <w:r>
+        <w:rPr>
+          <w:lang w:val="es-CO"/>
+        </w:rPr>
+        <w:t>creado_en</w:t>
+      </w:r>
+      <w:proofErr w:type="spellEnd"/>
+    </w:p>
+    <w:p>
+      <w:pPr>
+        <w:pStyle w:val="Textoindependiente"/>
+        <w:rPr>
+          <w:lang w:val="es-CO"/>
+        </w:rPr>
+      </w:pPr>
+      <w:r>
+        <w:rPr>
+          <w:lang w:val="es-CO"/>
+        </w:rPr>
+        <w:t>+-----------------+</w:t>
+      </w:r>
+    </w:p>
+    <w:p>
+      <w:pPr>
+        <w:pStyle w:val="Textoindependiente"/>
+        <w:rPr>
+          <w:b/>
+          <w:bCs/>
+          <w:lang w:val="es-CO"/>
+        </w:rPr>
+      </w:pPr>
+      <w:r>
+        <w:rPr>
+          <w:b/>
+          <w:bCs/>
+          <w:lang w:val="es-CO"/>
+        </w:rPr>
+        <w:t>Plan de Trabajo: Replanteo y Red de Telecomunicaciones</w:t>
+      </w:r>
+    </w:p>
+    <w:p>
+      <w:pPr>
+        <w:pStyle w:val="Textoindependiente"/>
+        <w:rPr>
+          <w:b/>
+          <w:bCs/>
+          <w:lang w:val="es-CO"/>
+        </w:rPr>
+      </w:pPr>
+      <w:r>
+        <w:rPr>
+          <w:b/>
+          <w:bCs/>
+          <w:lang w:val="es-CO"/>
+        </w:rPr>
+        <w:t>Fase 1: Visualización por Estados (Semáforo de Validación)</w:t>
+      </w:r>
+    </w:p>
+    <w:p>
+      <w:pPr>
+        <w:pStyle w:val="Textoindependiente"/>
+        <w:rPr>
+          <w:lang w:val="es-CO"/>
+        </w:rPr>
+      </w:pPr>
+      <w:r>
+        <w:rPr>
+          <w:lang w:val="es-CO"/>
+        </w:rPr>
+        <w:t>Antes de cargar datos masivamente, el mapa debe saber diferenciar un punto "preliminar" de uno "validado".</w:t>
+      </w:r>
+    </w:p>
+    <w:p>
+      <w:pPr>
+        <w:pStyle w:val="Textoindependiente"/>
+        <w:numPr>
+          <w:ilvl w:val="0"/>
+          <w:numId w:val="16"/>
+        </w:numPr>
+        <w:rPr>
+          <w:lang w:val="es-CO"/>
+        </w:rPr>
+      </w:pPr>
+      <w:r>
+        <w:rPr>
+          <w:b/>
+          <w:bCs/>
+          <w:lang w:val="es-CO"/>
+        </w:rPr>
+        <w:t xml:space="preserve">Ajuste en </w:t>
+      </w:r>
+      <w:proofErr w:type="spellStart"/>
+      <w:r>
+        <w:rPr>
+          <w:b/>
+          <w:bCs/>
+          <w:lang w:val="es-CO"/>
+        </w:rPr>
+        <w:t>Mapbox</w:t>
+      </w:r>
+      <w:proofErr w:type="spellEnd"/>
+      <w:r>
+        <w:rPr>
+          <w:b/>
+          <w:bCs/>
+          <w:lang w:val="es-CO"/>
+        </w:rPr>
+        <w:t>:</w:t>
+      </w:r>
+      <w:r>
+        <w:rPr>
+          <w:lang w:val="es-CO"/>
+        </w:rPr>
+        <w:t xml:space="preserve"> Modificar los estilos de las capas para que el color del círculo de fondo dependa del estado.</w:t>
+      </w:r>
+    </w:p>
+    <w:p>
+      <w:pPr>
+        <w:pStyle w:val="Textoindependiente"/>
+        <w:numPr>
+          <w:ilvl w:val="0"/>
+          <w:numId w:val="16"/>
+        </w:numPr>
+        <w:rPr>
+          <w:lang w:val="es-CO"/>
+        </w:rPr>
+      </w:pPr>
+      <w:r>
+        <w:rPr>
+          <w:b/>
+          <w:bCs/>
+          <w:lang w:val="es-CO"/>
+        </w:rPr>
+        <w:t>Lógica:</w:t>
+      </w:r>
+      <w:r>
+        <w:rPr>
+          <w:lang w:val="es-CO"/>
+        </w:rPr>
+        <w:t xml:space="preserve"> * preliminar: Círculo gris o con opacidad baja (puntos cargados por oficina).</w:t>
+      </w:r>
+    </w:p>
+    <w:p>
+      <w:pPr>
+        <w:pStyle w:val="Textoindependiente"/>
+        <w:numPr>
+          <w:ilvl w:val="1"/>
+          <w:numId w:val="16"/>
+        </w:numPr>
+        <w:rPr>
+          <w:lang w:val="es-CO"/>
+        </w:rPr>
+      </w:pPr>
+      <w:r>
+        <w:rPr>
+          <w:lang w:val="es-CO"/>
+        </w:rPr>
+        <w:t>validado: Círculo con el color técnico (naranja, rojo, verde) que definimos antes.</w:t>
+      </w:r>
+    </w:p>
+    <w:p>
+      <w:pPr>
+        <w:pStyle w:val="Textoindependiente"/>
+        <w:rPr>
+          <w:b/>
+          <w:bCs/>
+          <w:lang w:val="es-CO"/>
+        </w:rPr>
+      </w:pPr>
+      <w:r>
+        <w:rPr>
+          <w:b/>
+          <w:bCs/>
+          <w:lang w:val="es-CO"/>
+        </w:rPr>
+        <w:t>Fase 2: Control de Capas (</w:t>
+      </w:r>
+      <w:proofErr w:type="spellStart"/>
+      <w:r>
+        <w:rPr>
+          <w:b/>
+          <w:bCs/>
+          <w:lang w:val="es-CO"/>
+        </w:rPr>
+        <w:t>Layers</w:t>
+      </w:r>
+      <w:proofErr w:type="spellEnd"/>
+      <w:r>
+        <w:rPr>
+          <w:b/>
+          <w:bCs/>
+          <w:lang w:val="es-CO"/>
+        </w:rPr>
+        <w:t xml:space="preserve"> </w:t>
+      </w:r>
+      <w:proofErr w:type="spellStart"/>
+      <w:r>
+        <w:rPr>
+          <w:b/>
+          <w:bCs/>
+          <w:lang w:val="es-CO"/>
+        </w:rPr>
+        <w:t>Toggle</w:t>
+      </w:r>
+      <w:proofErr w:type="spellEnd"/>
+      <w:r>
+        <w:rPr>
+          <w:b/>
+          <w:bCs/>
+          <w:lang w:val="es-CO"/>
+        </w:rPr>
+        <w:t>)</w:t>
+      </w:r>
+    </w:p>
+    <w:p>
+      <w:pPr>
+        <w:pStyle w:val="Textoindependiente"/>
+        <w:rPr>
+          <w:lang w:val="es-CO"/>
+        </w:rPr>
+      </w:pPr>
+      <w:r>
+        <w:rPr>
+          <w:lang w:val="es-CO"/>
+        </w:rPr>
+        <w:t>Como vas a tener muchos puntos (predios + infraestructura), el mapa se saturará rápido.</w:t>
+      </w:r>
+    </w:p>
+    <w:p>
+      <w:pPr>
+        <w:pStyle w:val="Textoindependiente"/>
+        <w:numPr>
+          <w:ilvl w:val="0"/>
+          <w:numId w:val="17"/>
+        </w:numPr>
+        <w:rPr>
+          <w:lang w:val="es-CO"/>
+        </w:rPr>
+      </w:pPr>
+      <w:r>
+        <w:rPr>
+          <w:b/>
+          <w:bCs/>
+          <w:lang w:val="es-CO"/>
+        </w:rPr>
+        <w:t>Interfaz:</w:t>
+      </w:r>
+      <w:r>
+        <w:rPr>
+          <w:lang w:val="es-CO"/>
+        </w:rPr>
+        <w:t xml:space="preserve"> Crear un panel flotante para encender/apagar capas (Postes, Cámaras, Predios).</w:t>
+      </w:r>
+    </w:p>
+    <w:p>
+      <w:pPr>
+        <w:pStyle w:val="Textoindependiente"/>
+        <w:numPr>
+          <w:ilvl w:val="0"/>
+          <w:numId w:val="17"/>
+        </w:numPr>
+        <w:rPr>
+          <w:lang w:val="es-CO"/>
+        </w:rPr>
+      </w:pPr>
+      <w:r>
+        <w:rPr>
+          <w:b/>
+          <w:bCs/>
+          <w:lang w:val="es-CO"/>
+        </w:rPr>
+        <w:t>Lógica:</w:t>
+      </w:r>
+      <w:r>
+        <w:rPr>
+          <w:lang w:val="es-CO"/>
+        </w:rPr>
+        <w:t xml:space="preserve"> Usar </w:t>
+      </w:r>
+      <w:proofErr w:type="spellStart"/>
+      <w:proofErr w:type="gramStart"/>
+      <w:r>
+        <w:rPr>
+          <w:lang w:val="es-CO"/>
+        </w:rPr>
+        <w:t>map.setLayoutProperty</w:t>
+      </w:r>
+      <w:proofErr w:type="spellEnd"/>
+      <w:proofErr w:type="gramEnd"/>
+      <w:r>
+        <w:rPr>
+          <w:lang w:val="es-CO"/>
+        </w:rPr>
+        <w:t>(id, '</w:t>
+      </w:r>
+      <w:proofErr w:type="spellStart"/>
+      <w:r>
+        <w:rPr>
+          <w:lang w:val="es-CO"/>
+        </w:rPr>
+        <w:t>visibility</w:t>
+      </w:r>
+      <w:proofErr w:type="spellEnd"/>
+      <w:r>
+        <w:rPr>
+          <w:lang w:val="es-CO"/>
+        </w:rPr>
+        <w:t>', '</w:t>
+      </w:r>
+      <w:proofErr w:type="spellStart"/>
+      <w:r>
+        <w:rPr>
+          <w:lang w:val="es-CO"/>
+        </w:rPr>
+        <w:t>none</w:t>
+      </w:r>
+      <w:proofErr w:type="spellEnd"/>
+      <w:r>
+        <w:rPr>
+          <w:lang w:val="es-CO"/>
+        </w:rPr>
+        <w:t>' | 'visible').</w:t>
+      </w:r>
+    </w:p>
+    <w:p>
+      <w:pPr>
+        <w:pStyle w:val="Textoindependiente"/>
+        <w:rPr>
+          <w:b/>
+          <w:bCs/>
+          <w:lang w:val="es-CO"/>
+        </w:rPr>
+      </w:pPr>
+      <w:r>
+        <w:rPr>
+          <w:b/>
+          <w:bCs/>
+          <w:lang w:val="es-CO"/>
+        </w:rPr>
+        <w:t xml:space="preserve">Fase 3: Importación Masiva (CSV a </w:t>
+      </w:r>
+      <w:proofErr w:type="spellStart"/>
+      <w:r>
+        <w:rPr>
+          <w:b/>
+          <w:bCs/>
+          <w:lang w:val="es-CO"/>
+        </w:rPr>
+        <w:t>Supabase</w:t>
+      </w:r>
+      <w:proofErr w:type="spellEnd"/>
+      <w:r>
+        <w:rPr>
+          <w:b/>
+          <w:bCs/>
+          <w:lang w:val="es-CO"/>
+        </w:rPr>
+        <w:t>)</w:t>
+      </w:r>
+    </w:p>
+    <w:p>
+      <w:pPr>
+        <w:pStyle w:val="Textoindependiente"/>
+        <w:rPr>
+          <w:lang w:val="es-CO"/>
+        </w:rPr>
+      </w:pPr>
+      <w:r>
+        <w:rPr>
+          <w:lang w:val="es-CO"/>
+        </w:rPr>
+        <w:t>Permitir que el supervisor cargue el inventario inicial.</w:t>
+      </w:r>
+    </w:p>
+    <w:p>
+      <w:pPr>
+        <w:pStyle w:val="Textoindependiente"/>
+        <w:numPr>
+          <w:ilvl w:val="0"/>
+          <w:numId w:val="18"/>
+        </w:numPr>
+        <w:rPr>
+          <w:lang w:val="es-CO"/>
+        </w:rPr>
+      </w:pPr>
+      <w:proofErr w:type="spellStart"/>
+      <w:r>
+        <w:rPr>
+          <w:b/>
+          <w:bCs/>
+          <w:lang w:val="es-CO"/>
+        </w:rPr>
+        <w:t>Backend</w:t>
+      </w:r>
+      <w:proofErr w:type="spellEnd"/>
+      <w:r>
+        <w:rPr>
+          <w:b/>
+          <w:bCs/>
+          <w:lang w:val="es-CO"/>
+        </w:rPr>
+        <w:t>:</w:t>
+      </w:r>
+      <w:r>
+        <w:rPr>
+          <w:lang w:val="es-CO"/>
+        </w:rPr>
+        <w:t xml:space="preserve"> Crear un componente de carga de archivos que convierta coordenadas (Lat/Lng) del CSV a formato GEOMETRY (</w:t>
+      </w:r>
+      <w:proofErr w:type="spellStart"/>
+      <w:r>
+        <w:rPr>
+          <w:lang w:val="es-CO"/>
+        </w:rPr>
+        <w:t>PostGIS</w:t>
+      </w:r>
+      <w:proofErr w:type="spellEnd"/>
+      <w:r>
+        <w:rPr>
+          <w:lang w:val="es-CO"/>
+        </w:rPr>
+        <w:t xml:space="preserve">) para la tabla </w:t>
+      </w:r>
+      <w:proofErr w:type="spellStart"/>
+      <w:r>
+        <w:rPr>
+          <w:lang w:val="es-CO"/>
+        </w:rPr>
+        <w:t>features</w:t>
+      </w:r>
+      <w:proofErr w:type="spellEnd"/>
+      <w:r>
+        <w:rPr>
+          <w:lang w:val="es-CO"/>
+        </w:rPr>
+        <w:t>.</w:t>
+      </w:r>
+    </w:p>
+    <w:p>
+      <w:pPr>
+        <w:pStyle w:val="Textoindependiente"/>
+        <w:numPr>
+          <w:ilvl w:val="0"/>
+          <w:numId w:val="18"/>
+        </w:numPr>
+        <w:rPr>
+          <w:lang w:val="es-CO"/>
+        </w:rPr>
+      </w:pPr>
+      <w:r>
+        <w:rPr>
+          <w:b/>
+          <w:bCs/>
+          <w:lang w:val="es-CO"/>
+        </w:rPr>
+        <w:t>Asignación:</w:t>
+      </w:r>
+      <w:r>
+        <w:rPr>
+          <w:lang w:val="es-CO"/>
+        </w:rPr>
+        <w:t xml:space="preserve"> Asegurar que cada punto del CSV se vincule al </w:t>
+      </w:r>
+      <w:proofErr w:type="spellStart"/>
+      <w:r>
+        <w:rPr>
+          <w:lang w:val="es-CO"/>
+        </w:rPr>
+        <w:t>proyecto_id</w:t>
+      </w:r>
+      <w:proofErr w:type="spellEnd"/>
+      <w:r>
+        <w:rPr>
+          <w:lang w:val="es-CO"/>
+        </w:rPr>
+        <w:t xml:space="preserve"> y al </w:t>
+      </w:r>
+      <w:proofErr w:type="spellStart"/>
+      <w:r>
+        <w:rPr>
+          <w:lang w:val="es-CO"/>
+        </w:rPr>
+        <w:t>feature_type_id</w:t>
+      </w:r>
+      <w:proofErr w:type="spellEnd"/>
+      <w:r>
+        <w:rPr>
+          <w:lang w:val="es-CO"/>
+        </w:rPr>
+        <w:t xml:space="preserve"> (Cámara, Poste, etc.) correcto.</w:t>
+      </w:r>
+    </w:p>
+    <w:p>
+      <w:pPr>
+        <w:pStyle w:val="Textoindependiente"/>
+        <w:rPr>
+          <w:b/>
+          <w:bCs/>
+          <w:lang w:val="es-CO"/>
+        </w:rPr>
+      </w:pPr>
+      <w:r>
+        <w:rPr>
+          <w:b/>
+          <w:bCs/>
+          <w:lang w:val="es-CO"/>
+        </w:rPr>
+        <w:t>Fase 4: Digitalización de Red (Líneas/Conectividad)</w:t>
+      </w:r>
+    </w:p>
+    <w:p>
+      <w:pPr>
+        <w:pStyle w:val="Textoindependiente"/>
+        <w:rPr>
+          <w:lang w:val="es-CO"/>
+        </w:rPr>
+      </w:pPr>
+      <w:r>
+        <w:rPr>
+          <w:lang w:val="es-CO"/>
+        </w:rPr>
+        <w:t>Representar la continuidad entre infraestructuras.</w:t>
+      </w:r>
+    </w:p>
+    <w:p>
+      <w:pPr>
+        <w:pStyle w:val="Textoindependiente"/>
+        <w:numPr>
+          <w:ilvl w:val="0"/>
+          <w:numId w:val="19"/>
+        </w:numPr>
+        <w:rPr>
+          <w:lang w:val="es-CO"/>
+        </w:rPr>
+      </w:pPr>
+      <w:r>
+        <w:rPr>
+          <w:b/>
+          <w:bCs/>
+          <w:lang w:val="es-CO"/>
+        </w:rPr>
+        <w:t>Nueva Tabla/Concepto:</w:t>
+      </w:r>
+      <w:r>
+        <w:rPr>
+          <w:lang w:val="es-CO"/>
+        </w:rPr>
+        <w:t xml:space="preserve"> Decidir si las líneas serán una nueva capa en </w:t>
+      </w:r>
+      <w:proofErr w:type="spellStart"/>
+      <w:r>
+        <w:rPr>
+          <w:lang w:val="es-CO"/>
+        </w:rPr>
+        <w:t>features</w:t>
+      </w:r>
+      <w:proofErr w:type="spellEnd"/>
+      <w:r>
+        <w:rPr>
+          <w:lang w:val="es-CO"/>
+        </w:rPr>
+        <w:t xml:space="preserve"> (tipo </w:t>
+      </w:r>
+      <w:proofErr w:type="spellStart"/>
+      <w:r>
+        <w:rPr>
+          <w:lang w:val="es-CO"/>
+        </w:rPr>
+        <w:t>LineString</w:t>
+      </w:r>
+      <w:proofErr w:type="spellEnd"/>
+      <w:r>
+        <w:rPr>
+          <w:lang w:val="es-CO"/>
+        </w:rPr>
+        <w:t>) o si usaremos una relación de "Topología" (punto A conectado a punto B).</w:t>
+      </w:r>
+    </w:p>
+    <w:p>
+      <w:pPr>
+        <w:pStyle w:val="Textoindependiente"/>
+        <w:numPr>
+          <w:ilvl w:val="0"/>
+          <w:numId w:val="19"/>
+        </w:numPr>
+        <w:rPr>
+          <w:lang w:val="es-CO"/>
+        </w:rPr>
+      </w:pPr>
+      <w:r>
+        <w:rPr>
+          <w:b/>
+          <w:bCs/>
+          <w:lang w:val="es-CO"/>
+        </w:rPr>
+        <w:lastRenderedPageBreak/>
+        <w:t>Herramienta:</w:t>
+      </w:r>
+      <w:r>
+        <w:rPr>
+          <w:lang w:val="es-CO"/>
+        </w:rPr>
+        <w:t xml:space="preserve"> Implementar un modo de "Dibujo de Línea" que haga </w:t>
+      </w:r>
+      <w:proofErr w:type="spellStart"/>
+      <w:r>
+        <w:rPr>
+          <w:i/>
+          <w:iCs/>
+          <w:lang w:val="es-CO"/>
+        </w:rPr>
+        <w:t>snap</w:t>
+      </w:r>
+      <w:proofErr w:type="spellEnd"/>
+      <w:r>
+        <w:rPr>
+          <w:lang w:val="es-CO"/>
+        </w:rPr>
+        <w:t xml:space="preserve"> (se pegue) a los postes existentes.</w:t>
+      </w:r>
+    </w:p>
+    <w:p>
+      <w:pPr>
+        <w:pStyle w:val="Textoindependiente"/>
+        <w:rPr>
+          <w:lang w:val="es-CO"/>
+        </w:rPr>
+      </w:pPr>
     </w:p>
     <w:sectPr>
       <w:footnotePr>
@@ -8085,6 +10250,602 @@
       <w:pPr>
         <w:ind w:left="6480" w:hanging="360"/>
       </w:pPr>
+    </w:lvl>
+  </w:abstractNum>
+  <w:abstractNum w:abstractNumId="4" w15:restartNumberingAfterBreak="0">
+    <w:nsid w:val="067C7B15"/>
+    <w:multiLevelType w:val="multilevel"/>
+    <w:tmpl w:val="31DC5112"/>
+    <w:lvl w:ilvl="0">
+      <w:start w:val="1"/>
+      <w:numFmt w:val="bullet"/>
+      <w:lvlText w:val=""/>
+      <w:lvlJc w:val="left"/>
+      <w:pPr>
+        <w:tabs>
+          <w:tab w:val="num" w:pos="720"/>
+        </w:tabs>
+        <w:ind w:left="720" w:hanging="360"/>
+      </w:pPr>
+      <w:rPr>
+        <w:rFonts w:ascii="Symbol" w:hAnsi="Symbol" w:hint="default"/>
+        <w:sz w:val="20"/>
+      </w:rPr>
+    </w:lvl>
+    <w:lvl w:ilvl="1" w:tentative="1">
+      <w:start w:val="1"/>
+      <w:numFmt w:val="bullet"/>
+      <w:lvlText w:val="o"/>
+      <w:lvlJc w:val="left"/>
+      <w:pPr>
+        <w:tabs>
+          <w:tab w:val="num" w:pos="1440"/>
+        </w:tabs>
+        <w:ind w:left="1440" w:hanging="360"/>
+      </w:pPr>
+      <w:rPr>
+        <w:rFonts w:ascii="Courier New" w:hAnsi="Courier New" w:hint="default"/>
+        <w:sz w:val="20"/>
+      </w:rPr>
+    </w:lvl>
+    <w:lvl w:ilvl="2" w:tentative="1">
+      <w:start w:val="1"/>
+      <w:numFmt w:val="bullet"/>
+      <w:lvlText w:val=""/>
+      <w:lvlJc w:val="left"/>
+      <w:pPr>
+        <w:tabs>
+          <w:tab w:val="num" w:pos="2160"/>
+        </w:tabs>
+        <w:ind w:left="2160" w:hanging="360"/>
+      </w:pPr>
+      <w:rPr>
+        <w:rFonts w:ascii="Wingdings" w:hAnsi="Wingdings" w:hint="default"/>
+        <w:sz w:val="20"/>
+      </w:rPr>
+    </w:lvl>
+    <w:lvl w:ilvl="3" w:tentative="1">
+      <w:start w:val="1"/>
+      <w:numFmt w:val="bullet"/>
+      <w:lvlText w:val=""/>
+      <w:lvlJc w:val="left"/>
+      <w:pPr>
+        <w:tabs>
+          <w:tab w:val="num" w:pos="2880"/>
+        </w:tabs>
+        <w:ind w:left="2880" w:hanging="360"/>
+      </w:pPr>
+      <w:rPr>
+        <w:rFonts w:ascii="Wingdings" w:hAnsi="Wingdings" w:hint="default"/>
+        <w:sz w:val="20"/>
+      </w:rPr>
+    </w:lvl>
+    <w:lvl w:ilvl="4" w:tentative="1">
+      <w:start w:val="1"/>
+      <w:numFmt w:val="bullet"/>
+      <w:lvlText w:val=""/>
+      <w:lvlJc w:val="left"/>
+      <w:pPr>
+        <w:tabs>
+          <w:tab w:val="num" w:pos="3600"/>
+        </w:tabs>
+        <w:ind w:left="3600" w:hanging="360"/>
+      </w:pPr>
+      <w:rPr>
+        <w:rFonts w:ascii="Wingdings" w:hAnsi="Wingdings" w:hint="default"/>
+        <w:sz w:val="20"/>
+      </w:rPr>
+    </w:lvl>
+    <w:lvl w:ilvl="5" w:tentative="1">
+      <w:start w:val="1"/>
+      <w:numFmt w:val="bullet"/>
+      <w:lvlText w:val=""/>
+      <w:lvlJc w:val="left"/>
+      <w:pPr>
+        <w:tabs>
+          <w:tab w:val="num" w:pos="4320"/>
+        </w:tabs>
+        <w:ind w:left="4320" w:hanging="360"/>
+      </w:pPr>
+      <w:rPr>
+        <w:rFonts w:ascii="Wingdings" w:hAnsi="Wingdings" w:hint="default"/>
+        <w:sz w:val="20"/>
+      </w:rPr>
+    </w:lvl>
+    <w:lvl w:ilvl="6" w:tentative="1">
+      <w:start w:val="1"/>
+      <w:numFmt w:val="bullet"/>
+      <w:lvlText w:val=""/>
+      <w:lvlJc w:val="left"/>
+      <w:pPr>
+        <w:tabs>
+          <w:tab w:val="num" w:pos="5040"/>
+        </w:tabs>
+        <w:ind w:left="5040" w:hanging="360"/>
+      </w:pPr>
+      <w:rPr>
+        <w:rFonts w:ascii="Wingdings" w:hAnsi="Wingdings" w:hint="default"/>
+        <w:sz w:val="20"/>
+      </w:rPr>
+    </w:lvl>
+    <w:lvl w:ilvl="7" w:tentative="1">
+      <w:start w:val="1"/>
+      <w:numFmt w:val="bullet"/>
+      <w:lvlText w:val=""/>
+      <w:lvlJc w:val="left"/>
+      <w:pPr>
+        <w:tabs>
+          <w:tab w:val="num" w:pos="5760"/>
+        </w:tabs>
+        <w:ind w:left="5760" w:hanging="360"/>
+      </w:pPr>
+      <w:rPr>
+        <w:rFonts w:ascii="Wingdings" w:hAnsi="Wingdings" w:hint="default"/>
+        <w:sz w:val="20"/>
+      </w:rPr>
+    </w:lvl>
+    <w:lvl w:ilvl="8" w:tentative="1">
+      <w:start w:val="1"/>
+      <w:numFmt w:val="bullet"/>
+      <w:lvlText w:val=""/>
+      <w:lvlJc w:val="left"/>
+      <w:pPr>
+        <w:tabs>
+          <w:tab w:val="num" w:pos="6480"/>
+        </w:tabs>
+        <w:ind w:left="6480" w:hanging="360"/>
+      </w:pPr>
+      <w:rPr>
+        <w:rFonts w:ascii="Wingdings" w:hAnsi="Wingdings" w:hint="default"/>
+        <w:sz w:val="20"/>
+      </w:rPr>
+    </w:lvl>
+  </w:abstractNum>
+  <w:abstractNum w:abstractNumId="5" w15:restartNumberingAfterBreak="0">
+    <w:nsid w:val="18F06750"/>
+    <w:multiLevelType w:val="multilevel"/>
+    <w:tmpl w:val="89AAD0C0"/>
+    <w:lvl w:ilvl="0">
+      <w:start w:val="1"/>
+      <w:numFmt w:val="bullet"/>
+      <w:lvlText w:val=""/>
+      <w:lvlJc w:val="left"/>
+      <w:pPr>
+        <w:tabs>
+          <w:tab w:val="num" w:pos="720"/>
+        </w:tabs>
+        <w:ind w:left="720" w:hanging="360"/>
+      </w:pPr>
+      <w:rPr>
+        <w:rFonts w:ascii="Symbol" w:hAnsi="Symbol" w:hint="default"/>
+        <w:sz w:val="20"/>
+      </w:rPr>
+    </w:lvl>
+    <w:lvl w:ilvl="1">
+      <w:start w:val="1"/>
+      <w:numFmt w:val="bullet"/>
+      <w:lvlText w:val="o"/>
+      <w:lvlJc w:val="left"/>
+      <w:pPr>
+        <w:tabs>
+          <w:tab w:val="num" w:pos="1440"/>
+        </w:tabs>
+        <w:ind w:left="1440" w:hanging="360"/>
+      </w:pPr>
+      <w:rPr>
+        <w:rFonts w:ascii="Courier New" w:hAnsi="Courier New" w:hint="default"/>
+        <w:sz w:val="20"/>
+      </w:rPr>
+    </w:lvl>
+    <w:lvl w:ilvl="2" w:tentative="1">
+      <w:start w:val="1"/>
+      <w:numFmt w:val="bullet"/>
+      <w:lvlText w:val=""/>
+      <w:lvlJc w:val="left"/>
+      <w:pPr>
+        <w:tabs>
+          <w:tab w:val="num" w:pos="2160"/>
+        </w:tabs>
+        <w:ind w:left="2160" w:hanging="360"/>
+      </w:pPr>
+      <w:rPr>
+        <w:rFonts w:ascii="Wingdings" w:hAnsi="Wingdings" w:hint="default"/>
+        <w:sz w:val="20"/>
+      </w:rPr>
+    </w:lvl>
+    <w:lvl w:ilvl="3" w:tentative="1">
+      <w:start w:val="1"/>
+      <w:numFmt w:val="bullet"/>
+      <w:lvlText w:val=""/>
+      <w:lvlJc w:val="left"/>
+      <w:pPr>
+        <w:tabs>
+          <w:tab w:val="num" w:pos="2880"/>
+        </w:tabs>
+        <w:ind w:left="2880" w:hanging="360"/>
+      </w:pPr>
+      <w:rPr>
+        <w:rFonts w:ascii="Wingdings" w:hAnsi="Wingdings" w:hint="default"/>
+        <w:sz w:val="20"/>
+      </w:rPr>
+    </w:lvl>
+    <w:lvl w:ilvl="4" w:tentative="1">
+      <w:start w:val="1"/>
+      <w:numFmt w:val="bullet"/>
+      <w:lvlText w:val=""/>
+      <w:lvlJc w:val="left"/>
+      <w:pPr>
+        <w:tabs>
+          <w:tab w:val="num" w:pos="3600"/>
+        </w:tabs>
+        <w:ind w:left="3600" w:hanging="360"/>
+      </w:pPr>
+      <w:rPr>
+        <w:rFonts w:ascii="Wingdings" w:hAnsi="Wingdings" w:hint="default"/>
+        <w:sz w:val="20"/>
+      </w:rPr>
+    </w:lvl>
+    <w:lvl w:ilvl="5" w:tentative="1">
+      <w:start w:val="1"/>
+      <w:numFmt w:val="bullet"/>
+      <w:lvlText w:val=""/>
+      <w:lvlJc w:val="left"/>
+      <w:pPr>
+        <w:tabs>
+          <w:tab w:val="num" w:pos="4320"/>
+        </w:tabs>
+        <w:ind w:left="4320" w:hanging="360"/>
+      </w:pPr>
+      <w:rPr>
+        <w:rFonts w:ascii="Wingdings" w:hAnsi="Wingdings" w:hint="default"/>
+        <w:sz w:val="20"/>
+      </w:rPr>
+    </w:lvl>
+    <w:lvl w:ilvl="6" w:tentative="1">
+      <w:start w:val="1"/>
+      <w:numFmt w:val="bullet"/>
+      <w:lvlText w:val=""/>
+      <w:lvlJc w:val="left"/>
+      <w:pPr>
+        <w:tabs>
+          <w:tab w:val="num" w:pos="5040"/>
+        </w:tabs>
+        <w:ind w:left="5040" w:hanging="360"/>
+      </w:pPr>
+      <w:rPr>
+        <w:rFonts w:ascii="Wingdings" w:hAnsi="Wingdings" w:hint="default"/>
+        <w:sz w:val="20"/>
+      </w:rPr>
+    </w:lvl>
+    <w:lvl w:ilvl="7" w:tentative="1">
+      <w:start w:val="1"/>
+      <w:numFmt w:val="bullet"/>
+      <w:lvlText w:val=""/>
+      <w:lvlJc w:val="left"/>
+      <w:pPr>
+        <w:tabs>
+          <w:tab w:val="num" w:pos="5760"/>
+        </w:tabs>
+        <w:ind w:left="5760" w:hanging="360"/>
+      </w:pPr>
+      <w:rPr>
+        <w:rFonts w:ascii="Wingdings" w:hAnsi="Wingdings" w:hint="default"/>
+        <w:sz w:val="20"/>
+      </w:rPr>
+    </w:lvl>
+    <w:lvl w:ilvl="8" w:tentative="1">
+      <w:start w:val="1"/>
+      <w:numFmt w:val="bullet"/>
+      <w:lvlText w:val=""/>
+      <w:lvlJc w:val="left"/>
+      <w:pPr>
+        <w:tabs>
+          <w:tab w:val="num" w:pos="6480"/>
+        </w:tabs>
+        <w:ind w:left="6480" w:hanging="360"/>
+      </w:pPr>
+      <w:rPr>
+        <w:rFonts w:ascii="Wingdings" w:hAnsi="Wingdings" w:hint="default"/>
+        <w:sz w:val="20"/>
+      </w:rPr>
+    </w:lvl>
+  </w:abstractNum>
+  <w:abstractNum w:abstractNumId="6" w15:restartNumberingAfterBreak="0">
+    <w:nsid w:val="1A491F01"/>
+    <w:multiLevelType w:val="multilevel"/>
+    <w:tmpl w:val="680CFE62"/>
+    <w:lvl w:ilvl="0">
+      <w:start w:val="1"/>
+      <w:numFmt w:val="bullet"/>
+      <w:lvlText w:val=""/>
+      <w:lvlJc w:val="left"/>
+      <w:pPr>
+        <w:tabs>
+          <w:tab w:val="num" w:pos="720"/>
+        </w:tabs>
+        <w:ind w:left="720" w:hanging="360"/>
+      </w:pPr>
+      <w:rPr>
+        <w:rFonts w:ascii="Symbol" w:hAnsi="Symbol" w:hint="default"/>
+        <w:sz w:val="20"/>
+      </w:rPr>
+    </w:lvl>
+    <w:lvl w:ilvl="1" w:tentative="1">
+      <w:start w:val="1"/>
+      <w:numFmt w:val="bullet"/>
+      <w:lvlText w:val="o"/>
+      <w:lvlJc w:val="left"/>
+      <w:pPr>
+        <w:tabs>
+          <w:tab w:val="num" w:pos="1440"/>
+        </w:tabs>
+        <w:ind w:left="1440" w:hanging="360"/>
+      </w:pPr>
+      <w:rPr>
+        <w:rFonts w:ascii="Courier New" w:hAnsi="Courier New" w:hint="default"/>
+        <w:sz w:val="20"/>
+      </w:rPr>
+    </w:lvl>
+    <w:lvl w:ilvl="2" w:tentative="1">
+      <w:start w:val="1"/>
+      <w:numFmt w:val="bullet"/>
+      <w:lvlText w:val=""/>
+      <w:lvlJc w:val="left"/>
+      <w:pPr>
+        <w:tabs>
+          <w:tab w:val="num" w:pos="2160"/>
+        </w:tabs>
+        <w:ind w:left="2160" w:hanging="360"/>
+      </w:pPr>
+      <w:rPr>
+        <w:rFonts w:ascii="Wingdings" w:hAnsi="Wingdings" w:hint="default"/>
+        <w:sz w:val="20"/>
+      </w:rPr>
+    </w:lvl>
+    <w:lvl w:ilvl="3" w:tentative="1">
+      <w:start w:val="1"/>
+      <w:numFmt w:val="bullet"/>
+      <w:lvlText w:val=""/>
+      <w:lvlJc w:val="left"/>
+      <w:pPr>
+        <w:tabs>
+          <w:tab w:val="num" w:pos="2880"/>
+        </w:tabs>
+        <w:ind w:left="2880" w:hanging="360"/>
+      </w:pPr>
+      <w:rPr>
+        <w:rFonts w:ascii="Wingdings" w:hAnsi="Wingdings" w:hint="default"/>
+        <w:sz w:val="20"/>
+      </w:rPr>
+    </w:lvl>
+    <w:lvl w:ilvl="4" w:tentative="1">
+      <w:start w:val="1"/>
+      <w:numFmt w:val="bullet"/>
+      <w:lvlText w:val=""/>
+      <w:lvlJc w:val="left"/>
+      <w:pPr>
+        <w:tabs>
+          <w:tab w:val="num" w:pos="3600"/>
+        </w:tabs>
+        <w:ind w:left="3600" w:hanging="360"/>
+      </w:pPr>
+      <w:rPr>
+        <w:rFonts w:ascii="Wingdings" w:hAnsi="Wingdings" w:hint="default"/>
+        <w:sz w:val="20"/>
+      </w:rPr>
+    </w:lvl>
+    <w:lvl w:ilvl="5" w:tentative="1">
+      <w:start w:val="1"/>
+      <w:numFmt w:val="bullet"/>
+      <w:lvlText w:val=""/>
+      <w:lvlJc w:val="left"/>
+      <w:pPr>
+        <w:tabs>
+          <w:tab w:val="num" w:pos="4320"/>
+        </w:tabs>
+        <w:ind w:left="4320" w:hanging="360"/>
+      </w:pPr>
+      <w:rPr>
+        <w:rFonts w:ascii="Wingdings" w:hAnsi="Wingdings" w:hint="default"/>
+        <w:sz w:val="20"/>
+      </w:rPr>
+    </w:lvl>
+    <w:lvl w:ilvl="6" w:tentative="1">
+      <w:start w:val="1"/>
+      <w:numFmt w:val="bullet"/>
+      <w:lvlText w:val=""/>
+      <w:lvlJc w:val="left"/>
+      <w:pPr>
+        <w:tabs>
+          <w:tab w:val="num" w:pos="5040"/>
+        </w:tabs>
+        <w:ind w:left="5040" w:hanging="360"/>
+      </w:pPr>
+      <w:rPr>
+        <w:rFonts w:ascii="Wingdings" w:hAnsi="Wingdings" w:hint="default"/>
+        <w:sz w:val="20"/>
+      </w:rPr>
+    </w:lvl>
+    <w:lvl w:ilvl="7" w:tentative="1">
+      <w:start w:val="1"/>
+      <w:numFmt w:val="bullet"/>
+      <w:lvlText w:val=""/>
+      <w:lvlJc w:val="left"/>
+      <w:pPr>
+        <w:tabs>
+          <w:tab w:val="num" w:pos="5760"/>
+        </w:tabs>
+        <w:ind w:left="5760" w:hanging="360"/>
+      </w:pPr>
+      <w:rPr>
+        <w:rFonts w:ascii="Wingdings" w:hAnsi="Wingdings" w:hint="default"/>
+        <w:sz w:val="20"/>
+      </w:rPr>
+    </w:lvl>
+    <w:lvl w:ilvl="8" w:tentative="1">
+      <w:start w:val="1"/>
+      <w:numFmt w:val="bullet"/>
+      <w:lvlText w:val=""/>
+      <w:lvlJc w:val="left"/>
+      <w:pPr>
+        <w:tabs>
+          <w:tab w:val="num" w:pos="6480"/>
+        </w:tabs>
+        <w:ind w:left="6480" w:hanging="360"/>
+      </w:pPr>
+      <w:rPr>
+        <w:rFonts w:ascii="Wingdings" w:hAnsi="Wingdings" w:hint="default"/>
+        <w:sz w:val="20"/>
+      </w:rPr>
+    </w:lvl>
+  </w:abstractNum>
+  <w:abstractNum w:abstractNumId="7" w15:restartNumberingAfterBreak="0">
+    <w:nsid w:val="6C7E7651"/>
+    <w:multiLevelType w:val="multilevel"/>
+    <w:tmpl w:val="B39009EE"/>
+    <w:lvl w:ilvl="0">
+      <w:start w:val="1"/>
+      <w:numFmt w:val="bullet"/>
+      <w:lvlText w:val=""/>
+      <w:lvlJc w:val="left"/>
+      <w:pPr>
+        <w:tabs>
+          <w:tab w:val="num" w:pos="720"/>
+        </w:tabs>
+        <w:ind w:left="720" w:hanging="360"/>
+      </w:pPr>
+      <w:rPr>
+        <w:rFonts w:ascii="Symbol" w:hAnsi="Symbol" w:hint="default"/>
+        <w:sz w:val="20"/>
+      </w:rPr>
+    </w:lvl>
+    <w:lvl w:ilvl="1" w:tentative="1">
+      <w:start w:val="1"/>
+      <w:numFmt w:val="bullet"/>
+      <w:lvlText w:val="o"/>
+      <w:lvlJc w:val="left"/>
+      <w:pPr>
+        <w:tabs>
+          <w:tab w:val="num" w:pos="1440"/>
+        </w:tabs>
+        <w:ind w:left="1440" w:hanging="360"/>
+      </w:pPr>
+      <w:rPr>
+        <w:rFonts w:ascii="Courier New" w:hAnsi="Courier New" w:hint="default"/>
+        <w:sz w:val="20"/>
+      </w:rPr>
+    </w:lvl>
+    <w:lvl w:ilvl="2" w:tentative="1">
+      <w:start w:val="1"/>
+      <w:numFmt w:val="bullet"/>
+      <w:lvlText w:val=""/>
+      <w:lvlJc w:val="left"/>
+      <w:pPr>
+        <w:tabs>
+          <w:tab w:val="num" w:pos="2160"/>
+        </w:tabs>
+        <w:ind w:left="2160" w:hanging="360"/>
+      </w:pPr>
+      <w:rPr>
+        <w:rFonts w:ascii="Wingdings" w:hAnsi="Wingdings" w:hint="default"/>
+        <w:sz w:val="20"/>
+      </w:rPr>
+    </w:lvl>
+    <w:lvl w:ilvl="3" w:tentative="1">
+      <w:start w:val="1"/>
+      <w:numFmt w:val="bullet"/>
+      <w:lvlText w:val=""/>
+      <w:lvlJc w:val="left"/>
+      <w:pPr>
+        <w:tabs>
+          <w:tab w:val="num" w:pos="2880"/>
+        </w:tabs>
+        <w:ind w:left="2880" w:hanging="360"/>
+      </w:pPr>
+      <w:rPr>
+        <w:rFonts w:ascii="Wingdings" w:hAnsi="Wingdings" w:hint="default"/>
+        <w:sz w:val="20"/>
+      </w:rPr>
+    </w:lvl>
+    <w:lvl w:ilvl="4" w:tentative="1">
+      <w:start w:val="1"/>
+      <w:numFmt w:val="bullet"/>
+      <w:lvlText w:val=""/>
+      <w:lvlJc w:val="left"/>
+      <w:pPr>
+        <w:tabs>
+          <w:tab w:val="num" w:pos="3600"/>
+        </w:tabs>
+        <w:ind w:left="3600" w:hanging="360"/>
+      </w:pPr>
+      <w:rPr>
+        <w:rFonts w:ascii="Wingdings" w:hAnsi="Wingdings" w:hint="default"/>
+        <w:sz w:val="20"/>
+      </w:rPr>
+    </w:lvl>
+    <w:lvl w:ilvl="5" w:tentative="1">
+      <w:start w:val="1"/>
+      <w:numFmt w:val="bullet"/>
+      <w:lvlText w:val=""/>
+      <w:lvlJc w:val="left"/>
+      <w:pPr>
+        <w:tabs>
+          <w:tab w:val="num" w:pos="4320"/>
+        </w:tabs>
+        <w:ind w:left="4320" w:hanging="360"/>
+      </w:pPr>
+      <w:rPr>
+        <w:rFonts w:ascii="Wingdings" w:hAnsi="Wingdings" w:hint="default"/>
+        <w:sz w:val="20"/>
+      </w:rPr>
+    </w:lvl>
+    <w:lvl w:ilvl="6" w:tentative="1">
+      <w:start w:val="1"/>
+      <w:numFmt w:val="bullet"/>
+      <w:lvlText w:val=""/>
+      <w:lvlJc w:val="left"/>
+      <w:pPr>
+        <w:tabs>
+          <w:tab w:val="num" w:pos="5040"/>
+        </w:tabs>
+        <w:ind w:left="5040" w:hanging="360"/>
+      </w:pPr>
+      <w:rPr>
+        <w:rFonts w:ascii="Wingdings" w:hAnsi="Wingdings" w:hint="default"/>
+        <w:sz w:val="20"/>
+      </w:rPr>
+    </w:lvl>
+    <w:lvl w:ilvl="7" w:tentative="1">
+      <w:start w:val="1"/>
+      <w:numFmt w:val="bullet"/>
+      <w:lvlText w:val=""/>
+      <w:lvlJc w:val="left"/>
+      <w:pPr>
+        <w:tabs>
+          <w:tab w:val="num" w:pos="5760"/>
+        </w:tabs>
+        <w:ind w:left="5760" w:hanging="360"/>
+      </w:pPr>
+      <w:rPr>
+        <w:rFonts w:ascii="Wingdings" w:hAnsi="Wingdings" w:hint="default"/>
+        <w:sz w:val="20"/>
+      </w:rPr>
+    </w:lvl>
+    <w:lvl w:ilvl="8" w:tentative="1">
+      <w:start w:val="1"/>
+      <w:numFmt w:val="bullet"/>
+      <w:lvlText w:val=""/>
+      <w:lvlJc w:val="left"/>
+      <w:pPr>
+        <w:tabs>
+          <w:tab w:val="num" w:pos="6480"/>
+        </w:tabs>
+        <w:ind w:left="6480" w:hanging="360"/>
+      </w:pPr>
+      <w:rPr>
+        <w:rFonts w:ascii="Wingdings" w:hAnsi="Wingdings" w:hint="default"/>
+        <w:sz w:val="20"/>
+      </w:rPr>
     </w:lvl>
   </w:abstractNum>
   <w:num w:numId="1" w16cid:durableId="592662753">
@@ -8239,6 +11000,18 @@
   </w:num>
   <w:num w:numId="15" w16cid:durableId="525407829">
     <w:abstractNumId w:val="1"/>
+  </w:num>
+  <w:num w:numId="16" w16cid:durableId="87850075">
+    <w:abstractNumId w:val="5"/>
+  </w:num>
+  <w:num w:numId="17" w16cid:durableId="1388719089">
+    <w:abstractNumId w:val="4"/>
+  </w:num>
+  <w:num w:numId="18" w16cid:durableId="682711636">
+    <w:abstractNumId w:val="7"/>
+  </w:num>
+  <w:num w:numId="19" w16cid:durableId="1421222242">
+    <w:abstractNumId w:val="6"/>
   </w:num>
 </w:numbering>
 </file>
@@ -8710,7 +11483,6 @@
   <w:style w:type="character" w:default="1" w:styleId="Fuentedeprrafopredeter">
     <w:name w:val="Default Paragraph Font"/>
     <w:uiPriority w:val="1"/>
-    <w:semiHidden/>
     <w:unhideWhenUsed/>
   </w:style>
   <w:style w:type="table" w:default="1" w:styleId="Tablanormal">
@@ -9465,6 +12237,24 @@
       <w:shd w:val="clear" w:color="auto" w:fill="E1DFDD"/>
     </w:rPr>
   </w:style>
+  <w:style w:type="table" w:styleId="Tablaconcuadrcula">
+    <w:name w:val="Table Grid"/>
+    <w:basedOn w:val="Tablanormal"/>
+    <w:rsid w:val="003D4B65"/>
+    <w:pPr>
+      <w:spacing w:after="0"/>
+    </w:pPr>
+    <w:tblPr>
+      <w:tblBorders>
+        <w:top w:val="single" w:sz="4" w:space="0" w:color="auto"/>
+        <w:left w:val="single" w:sz="4" w:space="0" w:color="auto"/>
+        <w:bottom w:val="single" w:sz="4" w:space="0" w:color="auto"/>
+        <w:right w:val="single" w:sz="4" w:space="0" w:color="auto"/>
+        <w:insideH w:val="single" w:sz="4" w:space="0" w:color="auto"/>
+        <w:insideV w:val="single" w:sz="4" w:space="0" w:color="auto"/>
+      </w:tblBorders>
+    </w:tblPr>
+  </w:style>
 </w:styles>
 </file>
 

</xml_diff>

<commit_message>
se agrega mapa al dashboard del PM
</commit_message>
<xml_diff>
--- a/Plan De Trabajo — Plataforma Levantamientos Fibra (web + Móvil).docx
+++ b/Plan De Trabajo — Plataforma Levantamientos Fibra (web + Móvil).docx
@@ -7562,23 +7562,14 @@
     <w:p>
       <w:pPr>
         <w:pStyle w:val="Textoindependiente"/>
-        <w:rPr>
-          <w:lang w:val="es-CO"/>
-        </w:rPr>
-      </w:pPr>
-      <w:r>
-        <w:rPr>
-          <w:lang w:val="es-CO"/>
-        </w:rPr>
+      </w:pPr>
+      <w:r>
         <w:t>MLd@4mNu</w:t>
       </w:r>
     </w:p>
     <w:p>
       <w:pPr>
         <w:pStyle w:val="Textoindependiente"/>
-        <w:rPr>
-          <w:lang w:val="es-CO"/>
-        </w:rPr>
       </w:pPr>
     </w:p>
     <w:p>
@@ -7637,7 +7628,7 @@
         <w:t xml:space="preserve">Password: </w:t>
       </w:r>
       <w:r>
-        <w:t>Stivel123*</w:t>
+        <w:t>prueba123</w:t>
       </w:r>
     </w:p>
     <w:p>
@@ -7670,41 +7661,71 @@
     <w:p>
       <w:pPr>
         <w:pStyle w:val="Textoindependiente"/>
-      </w:pPr>
+        <w:rPr>
+          <w:lang w:val="es-CO"/>
+        </w:rPr>
+      </w:pPr>
+      <w:r>
+        <w:rPr>
+          <w:lang w:val="es-CO"/>
+        </w:rPr>
+        <w:t>SUPABASE_SERVICE_ROLE_KEY</w:t>
+      </w:r>
     </w:p>
     <w:p>
       <w:pPr>
         <w:pStyle w:val="Textoindependiente"/>
+        <w:rPr>
+          <w:lang w:val="es-CO"/>
+        </w:rPr>
       </w:pPr>
     </w:p>
     <w:p>
       <w:pPr>
         <w:pStyle w:val="Textoindependiente"/>
+        <w:rPr>
+          <w:lang w:val="es-CO"/>
+        </w:rPr>
       </w:pPr>
     </w:p>
     <w:p>
       <w:pPr>
         <w:pStyle w:val="Textoindependiente"/>
+        <w:rPr>
+          <w:lang w:val="es-CO"/>
+        </w:rPr>
       </w:pPr>
     </w:p>
     <w:p>
       <w:pPr>
         <w:pStyle w:val="Textoindependiente"/>
+        <w:rPr>
+          <w:lang w:val="es-CO"/>
+        </w:rPr>
       </w:pPr>
     </w:p>
     <w:p>
       <w:pPr>
         <w:pStyle w:val="Textoindependiente"/>
+        <w:rPr>
+          <w:lang w:val="es-CO"/>
+        </w:rPr>
       </w:pPr>
     </w:p>
     <w:p>
       <w:pPr>
         <w:pStyle w:val="Textoindependiente"/>
+        <w:rPr>
+          <w:lang w:val="es-CO"/>
+        </w:rPr>
       </w:pPr>
     </w:p>
     <w:p>
       <w:pPr>
         <w:pStyle w:val="Textoindependiente"/>
+        <w:rPr>
+          <w:lang w:val="es-CO"/>
+        </w:rPr>
       </w:pPr>
     </w:p>
     <w:p>
@@ -9877,6 +9898,3891 @@
         <w:t xml:space="preserve"> (se pegue) a los postes existentes.</w:t>
       </w:r>
     </w:p>
+    <w:p>
+      <w:pPr>
+        <w:pStyle w:val="Textoindependiente"/>
+        <w:rPr>
+          <w:lang w:val="es-CO"/>
+        </w:rPr>
+      </w:pPr>
+      <w:r>
+        <w:rPr>
+          <w:lang w:val="es-CO"/>
+        </w:rPr>
+        <w:t>___________________</w:t>
+      </w:r>
+    </w:p>
+    <w:p>
+      <w:pPr>
+        <w:pStyle w:val="Textoindependiente"/>
+        <w:rPr>
+          <w:lang w:val="es-CO"/>
+        </w:rPr>
+      </w:pPr>
+    </w:p>
+    <w:p>
+      <w:pPr>
+        <w:pStyle w:val="Textoindependiente"/>
+        <w:rPr>
+          <w:b/>
+          <w:bCs/>
+          <w:lang w:val="es-CO"/>
+        </w:rPr>
+      </w:pPr>
+      <w:r>
+        <w:rPr>
+          <w:b/>
+          <w:bCs/>
+          <w:lang w:val="es-CO"/>
+        </w:rPr>
+        <w:t>1. Propuesta de Nueva Jerarquía de Roles</w:t>
+      </w:r>
+    </w:p>
+    <w:p>
+      <w:pPr>
+        <w:pStyle w:val="Textoindependiente"/>
+        <w:rPr>
+          <w:lang w:val="es-CO"/>
+        </w:rPr>
+      </w:pPr>
+      <w:r>
+        <w:rPr>
+          <w:lang w:val="es-CO"/>
+        </w:rPr>
+        <w:t xml:space="preserve">Para que el </w:t>
+      </w:r>
+      <w:r>
+        <w:rPr>
+          <w:b/>
+          <w:bCs/>
+          <w:lang w:val="es-CO"/>
+        </w:rPr>
+        <w:t>Project Manager (PM)</w:t>
+      </w:r>
+      <w:r>
+        <w:rPr>
+          <w:lang w:val="es-CO"/>
+        </w:rPr>
+        <w:t xml:space="preserve"> tenga el control que buscas, sugiero estos 5 niveles:</w:t>
+      </w:r>
+    </w:p>
+    <w:tbl>
+      <w:tblPr>
+        <w:tblW w:w="0" w:type="auto"/>
+        <w:tblCellSpacing w:w="15" w:type="dxa"/>
+        <w:tblCellMar>
+          <w:top w:w="15" w:type="dxa"/>
+          <w:left w:w="15" w:type="dxa"/>
+          <w:bottom w:w="15" w:type="dxa"/>
+          <w:right w:w="15" w:type="dxa"/>
+        </w:tblCellMar>
+        <w:tblLook w:val="04A0" w:firstRow="1" w:lastRow="0" w:firstColumn="1" w:lastColumn="0" w:noHBand="0" w:noVBand="1"/>
+      </w:tblPr>
+      <w:tblGrid>
+        <w:gridCol w:w="2097"/>
+        <w:gridCol w:w="651"/>
+        <w:gridCol w:w="6074"/>
+      </w:tblGrid>
+      <w:tr>
+        <w:trPr>
+          <w:tblHeader/>
+          <w:tblCellSpacing w:w="15" w:type="dxa"/>
+        </w:trPr>
+        <w:tc>
+          <w:tcPr>
+            <w:tcW w:w="0" w:type="auto"/>
+            <w:tcBorders>
+              <w:top w:val="single" w:sz="6" w:space="0" w:color="auto"/>
+              <w:left w:val="single" w:sz="6" w:space="0" w:color="auto"/>
+              <w:bottom w:val="single" w:sz="6" w:space="0" w:color="auto"/>
+              <w:right w:val="single" w:sz="6" w:space="0" w:color="auto"/>
+            </w:tcBorders>
+            <w:vAlign w:val="center"/>
+            <w:hideMark/>
+          </w:tcPr>
+          <w:p>
+            <w:pPr>
+              <w:pStyle w:val="Textoindependiente"/>
+              <w:rPr>
+                <w:lang w:val="es-CO"/>
+              </w:rPr>
+            </w:pPr>
+            <w:r>
+              <w:rPr>
+                <w:b/>
+                <w:bCs/>
+                <w:lang w:val="es-CO"/>
+              </w:rPr>
+              <w:t>Rol</w:t>
+            </w:r>
+          </w:p>
+        </w:tc>
+        <w:tc>
+          <w:tcPr>
+            <w:tcW w:w="0" w:type="auto"/>
+            <w:tcBorders>
+              <w:top w:val="single" w:sz="6" w:space="0" w:color="auto"/>
+              <w:left w:val="single" w:sz="6" w:space="0" w:color="auto"/>
+              <w:bottom w:val="single" w:sz="6" w:space="0" w:color="auto"/>
+              <w:right w:val="single" w:sz="6" w:space="0" w:color="auto"/>
+            </w:tcBorders>
+            <w:vAlign w:val="center"/>
+            <w:hideMark/>
+          </w:tcPr>
+          <w:p>
+            <w:pPr>
+              <w:pStyle w:val="Textoindependiente"/>
+              <w:rPr>
+                <w:lang w:val="es-CO"/>
+              </w:rPr>
+            </w:pPr>
+            <w:r>
+              <w:rPr>
+                <w:b/>
+                <w:bCs/>
+                <w:lang w:val="es-CO"/>
+              </w:rPr>
+              <w:t>Nivel</w:t>
+            </w:r>
+          </w:p>
+        </w:tc>
+        <w:tc>
+          <w:tcPr>
+            <w:tcW w:w="0" w:type="auto"/>
+            <w:tcBorders>
+              <w:top w:val="single" w:sz="6" w:space="0" w:color="auto"/>
+              <w:left w:val="single" w:sz="6" w:space="0" w:color="auto"/>
+              <w:bottom w:val="single" w:sz="6" w:space="0" w:color="auto"/>
+              <w:right w:val="single" w:sz="6" w:space="0" w:color="auto"/>
+            </w:tcBorders>
+            <w:vAlign w:val="center"/>
+            <w:hideMark/>
+          </w:tcPr>
+          <w:p>
+            <w:pPr>
+              <w:pStyle w:val="Textoindependiente"/>
+              <w:rPr>
+                <w:lang w:val="es-CO"/>
+              </w:rPr>
+            </w:pPr>
+            <w:r>
+              <w:rPr>
+                <w:b/>
+                <w:bCs/>
+                <w:lang w:val="es-CO"/>
+              </w:rPr>
+              <w:t>Descripción y Privilegios</w:t>
+            </w:r>
+          </w:p>
+        </w:tc>
+      </w:tr>
+      <w:tr>
+        <w:trPr>
+          <w:tblCellSpacing w:w="15" w:type="dxa"/>
+        </w:trPr>
+        <w:tc>
+          <w:tcPr>
+            <w:tcW w:w="0" w:type="auto"/>
+            <w:tcBorders>
+              <w:top w:val="single" w:sz="6" w:space="0" w:color="auto"/>
+              <w:left w:val="single" w:sz="6" w:space="0" w:color="auto"/>
+              <w:bottom w:val="single" w:sz="6" w:space="0" w:color="auto"/>
+              <w:right w:val="single" w:sz="6" w:space="0" w:color="auto"/>
+            </w:tcBorders>
+            <w:vAlign w:val="center"/>
+            <w:hideMark/>
+          </w:tcPr>
+          <w:p>
+            <w:pPr>
+              <w:pStyle w:val="Textoindependiente"/>
+              <w:rPr>
+                <w:lang w:val="es-CO"/>
+              </w:rPr>
+            </w:pPr>
+            <w:r>
+              <w:rPr>
+                <w:b/>
+                <w:bCs/>
+                <w:lang w:val="es-CO"/>
+              </w:rPr>
+              <w:t xml:space="preserve">SaaS </w:t>
+            </w:r>
+            <w:proofErr w:type="spellStart"/>
+            <w:r>
+              <w:rPr>
+                <w:b/>
+                <w:bCs/>
+                <w:lang w:val="es-CO"/>
+              </w:rPr>
+              <w:t>Admin</w:t>
+            </w:r>
+            <w:proofErr w:type="spellEnd"/>
+          </w:p>
+        </w:tc>
+        <w:tc>
+          <w:tcPr>
+            <w:tcW w:w="0" w:type="auto"/>
+            <w:tcBorders>
+              <w:top w:val="single" w:sz="6" w:space="0" w:color="auto"/>
+              <w:left w:val="single" w:sz="6" w:space="0" w:color="auto"/>
+              <w:bottom w:val="single" w:sz="6" w:space="0" w:color="auto"/>
+              <w:right w:val="single" w:sz="6" w:space="0" w:color="auto"/>
+            </w:tcBorders>
+            <w:vAlign w:val="center"/>
+            <w:hideMark/>
+          </w:tcPr>
+          <w:p>
+            <w:pPr>
+              <w:pStyle w:val="Textoindependiente"/>
+              <w:rPr>
+                <w:lang w:val="es-CO"/>
+              </w:rPr>
+            </w:pPr>
+            <w:r>
+              <w:rPr>
+                <w:lang w:val="es-CO"/>
+              </w:rPr>
+              <w:t>0</w:t>
+            </w:r>
+          </w:p>
+        </w:tc>
+        <w:tc>
+          <w:tcPr>
+            <w:tcW w:w="0" w:type="auto"/>
+            <w:tcBorders>
+              <w:top w:val="single" w:sz="6" w:space="0" w:color="auto"/>
+              <w:left w:val="single" w:sz="6" w:space="0" w:color="auto"/>
+              <w:bottom w:val="single" w:sz="6" w:space="0" w:color="auto"/>
+              <w:right w:val="single" w:sz="6" w:space="0" w:color="auto"/>
+            </w:tcBorders>
+            <w:vAlign w:val="center"/>
+            <w:hideMark/>
+          </w:tcPr>
+          <w:p>
+            <w:pPr>
+              <w:pStyle w:val="Textoindependiente"/>
+              <w:rPr>
+                <w:lang w:val="es-CO"/>
+              </w:rPr>
+            </w:pPr>
+            <w:r>
+              <w:rPr>
+                <w:b/>
+                <w:bCs/>
+                <w:lang w:val="es-CO"/>
+              </w:rPr>
+              <w:t>Tú.</w:t>
+            </w:r>
+            <w:r>
+              <w:rPr>
+                <w:lang w:val="es-CO"/>
+              </w:rPr>
+              <w:t xml:space="preserve"> Controlas la plataforma, los pagos y creas las Organizaciones.</w:t>
+            </w:r>
+          </w:p>
+        </w:tc>
+      </w:tr>
+      <w:tr>
+        <w:trPr>
+          <w:tblCellSpacing w:w="15" w:type="dxa"/>
+        </w:trPr>
+        <w:tc>
+          <w:tcPr>
+            <w:tcW w:w="0" w:type="auto"/>
+            <w:tcBorders>
+              <w:top w:val="single" w:sz="6" w:space="0" w:color="auto"/>
+              <w:left w:val="single" w:sz="6" w:space="0" w:color="auto"/>
+              <w:bottom w:val="single" w:sz="6" w:space="0" w:color="auto"/>
+              <w:right w:val="single" w:sz="6" w:space="0" w:color="auto"/>
+            </w:tcBorders>
+            <w:vAlign w:val="center"/>
+            <w:hideMark/>
+          </w:tcPr>
+          <w:p>
+            <w:pPr>
+              <w:pStyle w:val="Textoindependiente"/>
+              <w:rPr>
+                <w:lang w:val="es-CO"/>
+              </w:rPr>
+            </w:pPr>
+            <w:r>
+              <w:rPr>
+                <w:b/>
+                <w:bCs/>
+                <w:lang w:val="es-CO"/>
+              </w:rPr>
+              <w:t>Project Manager</w:t>
+            </w:r>
+          </w:p>
+        </w:tc>
+        <w:tc>
+          <w:tcPr>
+            <w:tcW w:w="0" w:type="auto"/>
+            <w:tcBorders>
+              <w:top w:val="single" w:sz="6" w:space="0" w:color="auto"/>
+              <w:left w:val="single" w:sz="6" w:space="0" w:color="auto"/>
+              <w:bottom w:val="single" w:sz="6" w:space="0" w:color="auto"/>
+              <w:right w:val="single" w:sz="6" w:space="0" w:color="auto"/>
+            </w:tcBorders>
+            <w:vAlign w:val="center"/>
+            <w:hideMark/>
+          </w:tcPr>
+          <w:p>
+            <w:pPr>
+              <w:pStyle w:val="Textoindependiente"/>
+              <w:rPr>
+                <w:lang w:val="es-CO"/>
+              </w:rPr>
+            </w:pPr>
+            <w:r>
+              <w:rPr>
+                <w:lang w:val="es-CO"/>
+              </w:rPr>
+              <w:t>1</w:t>
+            </w:r>
+          </w:p>
+        </w:tc>
+        <w:tc>
+          <w:tcPr>
+            <w:tcW w:w="0" w:type="auto"/>
+            <w:tcBorders>
+              <w:top w:val="single" w:sz="6" w:space="0" w:color="auto"/>
+              <w:left w:val="single" w:sz="6" w:space="0" w:color="auto"/>
+              <w:bottom w:val="single" w:sz="6" w:space="0" w:color="auto"/>
+              <w:right w:val="single" w:sz="6" w:space="0" w:color="auto"/>
+            </w:tcBorders>
+            <w:vAlign w:val="center"/>
+            <w:hideMark/>
+          </w:tcPr>
+          <w:p>
+            <w:pPr>
+              <w:pStyle w:val="Textoindependiente"/>
+              <w:rPr>
+                <w:lang w:val="es-CO"/>
+              </w:rPr>
+            </w:pPr>
+            <w:r>
+              <w:rPr>
+                <w:b/>
+                <w:bCs/>
+                <w:lang w:val="es-CO"/>
+              </w:rPr>
+              <w:t>Dueño de la suscripción.</w:t>
+            </w:r>
+            <w:r>
+              <w:rPr>
+                <w:lang w:val="es-CO"/>
+              </w:rPr>
+              <w:t xml:space="preserve"> Crea proyectos, invita usuarios, define qué capas ve cada rol y supervisa métricas globales.</w:t>
+            </w:r>
+          </w:p>
+        </w:tc>
+      </w:tr>
+      <w:tr>
+        <w:trPr>
+          <w:tblCellSpacing w:w="15" w:type="dxa"/>
+        </w:trPr>
+        <w:tc>
+          <w:tcPr>
+            <w:tcW w:w="0" w:type="auto"/>
+            <w:tcBorders>
+              <w:top w:val="single" w:sz="6" w:space="0" w:color="auto"/>
+              <w:left w:val="single" w:sz="6" w:space="0" w:color="auto"/>
+              <w:bottom w:val="single" w:sz="6" w:space="0" w:color="auto"/>
+              <w:right w:val="single" w:sz="6" w:space="0" w:color="auto"/>
+            </w:tcBorders>
+            <w:vAlign w:val="center"/>
+            <w:hideMark/>
+          </w:tcPr>
+          <w:p>
+            <w:pPr>
+              <w:pStyle w:val="Textoindependiente"/>
+              <w:rPr>
+                <w:lang w:val="es-CO"/>
+              </w:rPr>
+            </w:pPr>
+            <w:r>
+              <w:rPr>
+                <w:b/>
+                <w:bCs/>
+                <w:lang w:val="es-CO"/>
+              </w:rPr>
+              <w:t>Supervisor</w:t>
+            </w:r>
+          </w:p>
+        </w:tc>
+        <w:tc>
+          <w:tcPr>
+            <w:tcW w:w="0" w:type="auto"/>
+            <w:tcBorders>
+              <w:top w:val="single" w:sz="6" w:space="0" w:color="auto"/>
+              <w:left w:val="single" w:sz="6" w:space="0" w:color="auto"/>
+              <w:bottom w:val="single" w:sz="6" w:space="0" w:color="auto"/>
+              <w:right w:val="single" w:sz="6" w:space="0" w:color="auto"/>
+            </w:tcBorders>
+            <w:vAlign w:val="center"/>
+            <w:hideMark/>
+          </w:tcPr>
+          <w:p>
+            <w:pPr>
+              <w:pStyle w:val="Textoindependiente"/>
+              <w:rPr>
+                <w:lang w:val="es-CO"/>
+              </w:rPr>
+            </w:pPr>
+            <w:r>
+              <w:rPr>
+                <w:lang w:val="es-CO"/>
+              </w:rPr>
+              <w:t>2</w:t>
+            </w:r>
+          </w:p>
+        </w:tc>
+        <w:tc>
+          <w:tcPr>
+            <w:tcW w:w="0" w:type="auto"/>
+            <w:tcBorders>
+              <w:top w:val="single" w:sz="6" w:space="0" w:color="auto"/>
+              <w:left w:val="single" w:sz="6" w:space="0" w:color="auto"/>
+              <w:bottom w:val="single" w:sz="6" w:space="0" w:color="auto"/>
+              <w:right w:val="single" w:sz="6" w:space="0" w:color="auto"/>
+            </w:tcBorders>
+            <w:vAlign w:val="center"/>
+            <w:hideMark/>
+          </w:tcPr>
+          <w:p>
+            <w:pPr>
+              <w:pStyle w:val="Textoindependiente"/>
+              <w:rPr>
+                <w:lang w:val="es-CO"/>
+              </w:rPr>
+            </w:pPr>
+            <w:r>
+              <w:rPr>
+                <w:lang w:val="es-CO"/>
+              </w:rPr>
+              <w:t xml:space="preserve">Gestiona el día a día. Asigna técnicos a proyectos. Puede editar </w:t>
+            </w:r>
+            <w:proofErr w:type="gramStart"/>
+            <w:r>
+              <w:rPr>
+                <w:lang w:val="es-CO"/>
+              </w:rPr>
+              <w:t>datos</w:t>
+            </w:r>
+            <w:proofErr w:type="gramEnd"/>
+            <w:r>
+              <w:rPr>
+                <w:lang w:val="es-CO"/>
+              </w:rPr>
+              <w:t xml:space="preserve"> pero no borrar proyectos completos.</w:t>
+            </w:r>
+          </w:p>
+        </w:tc>
+      </w:tr>
+      <w:tr>
+        <w:trPr>
+          <w:tblCellSpacing w:w="15" w:type="dxa"/>
+        </w:trPr>
+        <w:tc>
+          <w:tcPr>
+            <w:tcW w:w="0" w:type="auto"/>
+            <w:tcBorders>
+              <w:top w:val="single" w:sz="6" w:space="0" w:color="auto"/>
+              <w:left w:val="single" w:sz="6" w:space="0" w:color="auto"/>
+              <w:bottom w:val="single" w:sz="6" w:space="0" w:color="auto"/>
+              <w:right w:val="single" w:sz="6" w:space="0" w:color="auto"/>
+            </w:tcBorders>
+            <w:vAlign w:val="center"/>
+            <w:hideMark/>
+          </w:tcPr>
+          <w:p>
+            <w:pPr>
+              <w:pStyle w:val="Textoindependiente"/>
+              <w:rPr>
+                <w:lang w:val="es-CO"/>
+              </w:rPr>
+            </w:pPr>
+            <w:r>
+              <w:rPr>
+                <w:b/>
+                <w:bCs/>
+                <w:lang w:val="es-CO"/>
+              </w:rPr>
+              <w:t>Técnico (Replanteo)</w:t>
+            </w:r>
+          </w:p>
+        </w:tc>
+        <w:tc>
+          <w:tcPr>
+            <w:tcW w:w="0" w:type="auto"/>
+            <w:tcBorders>
+              <w:top w:val="single" w:sz="6" w:space="0" w:color="auto"/>
+              <w:left w:val="single" w:sz="6" w:space="0" w:color="auto"/>
+              <w:bottom w:val="single" w:sz="6" w:space="0" w:color="auto"/>
+              <w:right w:val="single" w:sz="6" w:space="0" w:color="auto"/>
+            </w:tcBorders>
+            <w:vAlign w:val="center"/>
+            <w:hideMark/>
+          </w:tcPr>
+          <w:p>
+            <w:pPr>
+              <w:pStyle w:val="Textoindependiente"/>
+              <w:rPr>
+                <w:lang w:val="es-CO"/>
+              </w:rPr>
+            </w:pPr>
+            <w:r>
+              <w:rPr>
+                <w:lang w:val="es-CO"/>
+              </w:rPr>
+              <w:t>3</w:t>
+            </w:r>
+          </w:p>
+        </w:tc>
+        <w:tc>
+          <w:tcPr>
+            <w:tcW w:w="0" w:type="auto"/>
+            <w:tcBorders>
+              <w:top w:val="single" w:sz="6" w:space="0" w:color="auto"/>
+              <w:left w:val="single" w:sz="6" w:space="0" w:color="auto"/>
+              <w:bottom w:val="single" w:sz="6" w:space="0" w:color="auto"/>
+              <w:right w:val="single" w:sz="6" w:space="0" w:color="auto"/>
+            </w:tcBorders>
+            <w:vAlign w:val="center"/>
+            <w:hideMark/>
+          </w:tcPr>
+          <w:p>
+            <w:pPr>
+              <w:pStyle w:val="Textoindependiente"/>
+              <w:rPr>
+                <w:lang w:val="es-CO"/>
+              </w:rPr>
+            </w:pPr>
+            <w:r>
+              <w:rPr>
+                <w:b/>
+                <w:bCs/>
+                <w:lang w:val="es-CO"/>
+              </w:rPr>
+              <w:t>Fase 1.</w:t>
+            </w:r>
+            <w:r>
+              <w:rPr>
+                <w:lang w:val="es-CO"/>
+              </w:rPr>
+              <w:t xml:space="preserve"> Puede crear elementos en el mapa, subir fotos iniciales y llenar el formulario de levantamiento.</w:t>
+            </w:r>
+          </w:p>
+        </w:tc>
+      </w:tr>
+      <w:tr>
+        <w:trPr>
+          <w:tblCellSpacing w:w="15" w:type="dxa"/>
+        </w:trPr>
+        <w:tc>
+          <w:tcPr>
+            <w:tcW w:w="0" w:type="auto"/>
+            <w:tcBorders>
+              <w:top w:val="single" w:sz="6" w:space="0" w:color="auto"/>
+              <w:left w:val="single" w:sz="6" w:space="0" w:color="auto"/>
+              <w:bottom w:val="single" w:sz="6" w:space="0" w:color="auto"/>
+              <w:right w:val="single" w:sz="6" w:space="0" w:color="auto"/>
+            </w:tcBorders>
+            <w:vAlign w:val="center"/>
+            <w:hideMark/>
+          </w:tcPr>
+          <w:p>
+            <w:pPr>
+              <w:pStyle w:val="Textoindependiente"/>
+              <w:rPr>
+                <w:lang w:val="es-CO"/>
+              </w:rPr>
+            </w:pPr>
+            <w:r>
+              <w:rPr>
+                <w:b/>
+                <w:bCs/>
+                <w:lang w:val="es-CO"/>
+              </w:rPr>
+              <w:t>Técnico (Construcción)</w:t>
+            </w:r>
+          </w:p>
+        </w:tc>
+        <w:tc>
+          <w:tcPr>
+            <w:tcW w:w="0" w:type="auto"/>
+            <w:tcBorders>
+              <w:top w:val="single" w:sz="6" w:space="0" w:color="auto"/>
+              <w:left w:val="single" w:sz="6" w:space="0" w:color="auto"/>
+              <w:bottom w:val="single" w:sz="6" w:space="0" w:color="auto"/>
+              <w:right w:val="single" w:sz="6" w:space="0" w:color="auto"/>
+            </w:tcBorders>
+            <w:vAlign w:val="center"/>
+            <w:hideMark/>
+          </w:tcPr>
+          <w:p>
+            <w:pPr>
+              <w:pStyle w:val="Textoindependiente"/>
+              <w:rPr>
+                <w:lang w:val="es-CO"/>
+              </w:rPr>
+            </w:pPr>
+            <w:r>
+              <w:rPr>
+                <w:lang w:val="es-CO"/>
+              </w:rPr>
+              <w:t>3</w:t>
+            </w:r>
+          </w:p>
+        </w:tc>
+        <w:tc>
+          <w:tcPr>
+            <w:tcW w:w="0" w:type="auto"/>
+            <w:tcBorders>
+              <w:top w:val="single" w:sz="6" w:space="0" w:color="auto"/>
+              <w:left w:val="single" w:sz="6" w:space="0" w:color="auto"/>
+              <w:bottom w:val="single" w:sz="6" w:space="0" w:color="auto"/>
+              <w:right w:val="single" w:sz="6" w:space="0" w:color="auto"/>
+            </w:tcBorders>
+            <w:vAlign w:val="center"/>
+            <w:hideMark/>
+          </w:tcPr>
+          <w:p>
+            <w:pPr>
+              <w:pStyle w:val="Textoindependiente"/>
+              <w:rPr>
+                <w:lang w:val="es-CO"/>
+              </w:rPr>
+            </w:pPr>
+            <w:r>
+              <w:rPr>
+                <w:b/>
+                <w:bCs/>
+                <w:lang w:val="es-CO"/>
+              </w:rPr>
+              <w:t>Fase 2.</w:t>
+            </w:r>
+            <w:r>
+              <w:rPr>
+                <w:lang w:val="es-CO"/>
+              </w:rPr>
+              <w:t xml:space="preserve"> NO puede borrar lo que hizo replanteo. Solo puede actualizar estados (</w:t>
+            </w:r>
+            <w:proofErr w:type="spellStart"/>
+            <w:r>
+              <w:rPr>
+                <w:lang w:val="es-CO"/>
+              </w:rPr>
+              <w:t>ej</w:t>
+            </w:r>
+            <w:proofErr w:type="spellEnd"/>
+            <w:r>
+              <w:rPr>
+                <w:lang w:val="es-CO"/>
+              </w:rPr>
+              <w:t>: "Instalado") y subir fotos de ejecución.</w:t>
+            </w:r>
+          </w:p>
+        </w:tc>
+      </w:tr>
+    </w:tbl>
+    <w:p>
+      <w:pPr>
+        <w:pStyle w:val="Textoindependiente"/>
+        <w:rPr>
+          <w:lang w:val="es-CO"/>
+        </w:rPr>
+      </w:pPr>
+    </w:p>
+    <w:p>
+      <w:pPr>
+        <w:pStyle w:val="Textoindependiente"/>
+        <w:rPr>
+          <w:lang w:val="es-CO"/>
+        </w:rPr>
+      </w:pPr>
+    </w:p>
+    <w:p>
+      <w:pPr>
+        <w:pStyle w:val="Textoindependiente"/>
+        <w:rPr>
+          <w:lang w:val="es-CO"/>
+        </w:rPr>
+      </w:pPr>
+      <w:r>
+        <w:rPr>
+          <w:lang w:val="es-CO"/>
+        </w:rPr>
+        <w:t xml:space="preserve">Funciones </w:t>
+      </w:r>
+    </w:p>
+    <w:p>
+      <w:pPr>
+        <w:pStyle w:val="Textoindependiente"/>
+        <w:rPr>
+          <w:lang w:val="es-CO"/>
+        </w:rPr>
+      </w:pPr>
+    </w:p>
+    <w:tbl>
+      <w:tblPr>
+        <w:tblW w:w="0" w:type="auto"/>
+        <w:tblCellSpacing w:w="15" w:type="dxa"/>
+        <w:tblCellMar>
+          <w:left w:w="0" w:type="dxa"/>
+          <w:right w:w="0" w:type="dxa"/>
+        </w:tblCellMar>
+        <w:tblLook w:val="04A0" w:firstRow="1" w:lastRow="0" w:firstColumn="1" w:lastColumn="0" w:noHBand="0" w:noVBand="1"/>
+      </w:tblPr>
+      <w:tblGrid>
+        <w:gridCol w:w="3528"/>
+        <w:gridCol w:w="1694"/>
+        <w:gridCol w:w="1997"/>
+        <w:gridCol w:w="1603"/>
+      </w:tblGrid>
+      <w:tr>
+        <w:trPr>
+          <w:tblHeader/>
+          <w:tblCellSpacing w:w="15" w:type="dxa"/>
+        </w:trPr>
+        <w:tc>
+          <w:tcPr>
+            <w:tcW w:w="0" w:type="auto"/>
+            <w:tcBorders>
+              <w:top w:val="single" w:sz="6" w:space="0" w:color="auto"/>
+              <w:left w:val="single" w:sz="6" w:space="0" w:color="auto"/>
+              <w:bottom w:val="single" w:sz="6" w:space="0" w:color="auto"/>
+              <w:right w:val="single" w:sz="6" w:space="0" w:color="auto"/>
+            </w:tcBorders>
+            <w:tcMar>
+              <w:top w:w="120" w:type="dxa"/>
+              <w:left w:w="180" w:type="dxa"/>
+              <w:bottom w:w="120" w:type="dxa"/>
+              <w:right w:w="180" w:type="dxa"/>
+            </w:tcMar>
+            <w:vAlign w:val="center"/>
+            <w:hideMark/>
+          </w:tcPr>
+          <w:p>
+            <w:pPr>
+              <w:pStyle w:val="Textoindependiente"/>
+              <w:rPr>
+                <w:lang w:val="es-CO"/>
+              </w:rPr>
+            </w:pPr>
+            <w:r>
+              <w:rPr>
+                <w:b/>
+                <w:bCs/>
+                <w:lang w:val="es-CO"/>
+              </w:rPr>
+              <w:lastRenderedPageBreak/>
+              <w:t>Función (RPC)</w:t>
+            </w:r>
+          </w:p>
+        </w:tc>
+        <w:tc>
+          <w:tcPr>
+            <w:tcW w:w="2014" w:type="dxa"/>
+            <w:tcBorders>
+              <w:top w:val="single" w:sz="6" w:space="0" w:color="auto"/>
+              <w:left w:val="single" w:sz="6" w:space="0" w:color="auto"/>
+              <w:bottom w:val="single" w:sz="6" w:space="0" w:color="auto"/>
+              <w:right w:val="single" w:sz="6" w:space="0" w:color="auto"/>
+            </w:tcBorders>
+            <w:tcMar>
+              <w:top w:w="120" w:type="dxa"/>
+              <w:left w:w="180" w:type="dxa"/>
+              <w:bottom w:w="120" w:type="dxa"/>
+              <w:right w:w="180" w:type="dxa"/>
+            </w:tcMar>
+            <w:vAlign w:val="center"/>
+            <w:hideMark/>
+          </w:tcPr>
+          <w:p>
+            <w:pPr>
+              <w:pStyle w:val="Textoindependiente"/>
+              <w:rPr>
+                <w:lang w:val="es-CO"/>
+              </w:rPr>
+            </w:pPr>
+            <w:r>
+              <w:rPr>
+                <w:b/>
+                <w:bCs/>
+                <w:lang w:val="es-CO"/>
+              </w:rPr>
+              <w:t>Descripción de Lógica</w:t>
+            </w:r>
+          </w:p>
+        </w:tc>
+        <w:tc>
+          <w:tcPr>
+            <w:tcW w:w="1617" w:type="dxa"/>
+            <w:tcBorders>
+              <w:top w:val="single" w:sz="6" w:space="0" w:color="auto"/>
+              <w:left w:val="single" w:sz="6" w:space="0" w:color="auto"/>
+              <w:bottom w:val="single" w:sz="6" w:space="0" w:color="auto"/>
+              <w:right w:val="single" w:sz="6" w:space="0" w:color="auto"/>
+            </w:tcBorders>
+            <w:tcMar>
+              <w:top w:w="120" w:type="dxa"/>
+              <w:left w:w="180" w:type="dxa"/>
+              <w:bottom w:w="120" w:type="dxa"/>
+              <w:right w:w="180" w:type="dxa"/>
+            </w:tcMar>
+            <w:vAlign w:val="center"/>
+            <w:hideMark/>
+          </w:tcPr>
+          <w:p>
+            <w:pPr>
+              <w:pStyle w:val="Textoindependiente"/>
+              <w:rPr>
+                <w:lang w:val="es-CO"/>
+              </w:rPr>
+            </w:pPr>
+            <w:r>
+              <w:rPr>
+                <w:b/>
+                <w:bCs/>
+                <w:lang w:val="es-CO"/>
+              </w:rPr>
+              <w:t xml:space="preserve">Argumentos para el </w:t>
+            </w:r>
+            <w:proofErr w:type="spellStart"/>
+            <w:r>
+              <w:rPr>
+                <w:b/>
+                <w:bCs/>
+                <w:lang w:val="es-CO"/>
+              </w:rPr>
+              <w:t>Frontend</w:t>
+            </w:r>
+            <w:proofErr w:type="spellEnd"/>
+            <w:r>
+              <w:rPr>
+                <w:b/>
+                <w:bCs/>
+                <w:lang w:val="es-CO"/>
+              </w:rPr>
+              <w:t xml:space="preserve"> (JSON)</w:t>
+            </w:r>
+          </w:p>
+        </w:tc>
+        <w:tc>
+          <w:tcPr>
+            <w:tcW w:w="0" w:type="auto"/>
+            <w:tcBorders>
+              <w:top w:val="single" w:sz="6" w:space="0" w:color="auto"/>
+              <w:left w:val="single" w:sz="6" w:space="0" w:color="auto"/>
+              <w:bottom w:val="single" w:sz="6" w:space="0" w:color="auto"/>
+              <w:right w:val="single" w:sz="6" w:space="0" w:color="auto"/>
+            </w:tcBorders>
+            <w:tcMar>
+              <w:top w:w="120" w:type="dxa"/>
+              <w:left w:w="180" w:type="dxa"/>
+              <w:bottom w:w="120" w:type="dxa"/>
+              <w:right w:w="180" w:type="dxa"/>
+            </w:tcMar>
+            <w:vAlign w:val="center"/>
+            <w:hideMark/>
+          </w:tcPr>
+          <w:p>
+            <w:pPr>
+              <w:pStyle w:val="Textoindependiente"/>
+              <w:rPr>
+                <w:lang w:val="es-CO"/>
+              </w:rPr>
+            </w:pPr>
+            <w:r>
+              <w:rPr>
+                <w:b/>
+                <w:bCs/>
+                <w:lang w:val="es-CO"/>
+              </w:rPr>
+              <w:t>Resultado esperado</w:t>
+            </w:r>
+          </w:p>
+        </w:tc>
+      </w:tr>
+      <w:tr>
+        <w:trPr>
+          <w:tblCellSpacing w:w="15" w:type="dxa"/>
+        </w:trPr>
+        <w:tc>
+          <w:tcPr>
+            <w:tcW w:w="0" w:type="auto"/>
+            <w:tcBorders>
+              <w:top w:val="single" w:sz="6" w:space="0" w:color="auto"/>
+              <w:left w:val="single" w:sz="6" w:space="0" w:color="auto"/>
+              <w:bottom w:val="single" w:sz="6" w:space="0" w:color="auto"/>
+              <w:right w:val="single" w:sz="6" w:space="0" w:color="auto"/>
+            </w:tcBorders>
+            <w:tcMar>
+              <w:top w:w="120" w:type="dxa"/>
+              <w:left w:w="180" w:type="dxa"/>
+              <w:bottom w:w="120" w:type="dxa"/>
+              <w:right w:w="180" w:type="dxa"/>
+            </w:tcMar>
+            <w:vAlign w:val="center"/>
+            <w:hideMark/>
+          </w:tcPr>
+          <w:p>
+            <w:pPr>
+              <w:pStyle w:val="Textoindependiente"/>
+              <w:rPr>
+                <w:lang w:val="es-CO"/>
+              </w:rPr>
+            </w:pPr>
+            <w:proofErr w:type="spellStart"/>
+            <w:r>
+              <w:rPr>
+                <w:b/>
+                <w:bCs/>
+                <w:lang w:val="es-CO"/>
+              </w:rPr>
+              <w:t>get_mi_perfil_seguro</w:t>
+            </w:r>
+            <w:proofErr w:type="spellEnd"/>
+          </w:p>
+        </w:tc>
+        <w:tc>
+          <w:tcPr>
+            <w:tcW w:w="2014" w:type="dxa"/>
+            <w:tcBorders>
+              <w:top w:val="single" w:sz="6" w:space="0" w:color="auto"/>
+              <w:left w:val="single" w:sz="6" w:space="0" w:color="auto"/>
+              <w:bottom w:val="single" w:sz="6" w:space="0" w:color="auto"/>
+              <w:right w:val="single" w:sz="6" w:space="0" w:color="auto"/>
+            </w:tcBorders>
+            <w:tcMar>
+              <w:top w:w="120" w:type="dxa"/>
+              <w:left w:w="180" w:type="dxa"/>
+              <w:bottom w:w="120" w:type="dxa"/>
+              <w:right w:w="180" w:type="dxa"/>
+            </w:tcMar>
+            <w:vAlign w:val="center"/>
+            <w:hideMark/>
+          </w:tcPr>
+          <w:p>
+            <w:pPr>
+              <w:pStyle w:val="Textoindependiente"/>
+              <w:rPr>
+                <w:lang w:val="es-CO"/>
+              </w:rPr>
+            </w:pPr>
+            <w:r>
+              <w:rPr>
+                <w:lang w:val="es-CO"/>
+              </w:rPr>
+              <w:t xml:space="preserve">Obtiene datos del usuario, rol y empresa del usuario </w:t>
+            </w:r>
+            <w:proofErr w:type="spellStart"/>
+            <w:r>
+              <w:rPr>
+                <w:lang w:val="es-CO"/>
+              </w:rPr>
+              <w:t>logueado</w:t>
+            </w:r>
+            <w:proofErr w:type="spellEnd"/>
+            <w:r>
+              <w:rPr>
+                <w:lang w:val="es-CO"/>
+              </w:rPr>
+              <w:t>.</w:t>
+            </w:r>
+          </w:p>
+        </w:tc>
+        <w:tc>
+          <w:tcPr>
+            <w:tcW w:w="1617" w:type="dxa"/>
+            <w:tcBorders>
+              <w:top w:val="single" w:sz="6" w:space="0" w:color="auto"/>
+              <w:left w:val="single" w:sz="6" w:space="0" w:color="auto"/>
+              <w:bottom w:val="single" w:sz="6" w:space="0" w:color="auto"/>
+              <w:right w:val="single" w:sz="6" w:space="0" w:color="auto"/>
+            </w:tcBorders>
+            <w:tcMar>
+              <w:top w:w="120" w:type="dxa"/>
+              <w:left w:w="180" w:type="dxa"/>
+              <w:bottom w:w="120" w:type="dxa"/>
+              <w:right w:w="180" w:type="dxa"/>
+            </w:tcMar>
+            <w:vAlign w:val="center"/>
+            <w:hideMark/>
+          </w:tcPr>
+          <w:p>
+            <w:pPr>
+              <w:pStyle w:val="Textoindependiente"/>
+              <w:rPr>
+                <w:lang w:val="es-CO"/>
+              </w:rPr>
+            </w:pPr>
+            <w:r>
+              <w:rPr>
+                <w:lang w:val="es-CO"/>
+              </w:rPr>
+              <w:t>Ninguno (Usa la sesión)</w:t>
+            </w:r>
+          </w:p>
+        </w:tc>
+        <w:tc>
+          <w:tcPr>
+            <w:tcW w:w="0" w:type="auto"/>
+            <w:tcBorders>
+              <w:top w:val="single" w:sz="6" w:space="0" w:color="auto"/>
+              <w:left w:val="single" w:sz="6" w:space="0" w:color="auto"/>
+              <w:bottom w:val="single" w:sz="6" w:space="0" w:color="auto"/>
+              <w:right w:val="single" w:sz="6" w:space="0" w:color="auto"/>
+            </w:tcBorders>
+            <w:tcMar>
+              <w:top w:w="120" w:type="dxa"/>
+              <w:left w:w="180" w:type="dxa"/>
+              <w:bottom w:w="120" w:type="dxa"/>
+              <w:right w:w="180" w:type="dxa"/>
+            </w:tcMar>
+            <w:vAlign w:val="center"/>
+            <w:hideMark/>
+          </w:tcPr>
+          <w:p>
+            <w:pPr>
+              <w:pStyle w:val="Textoindependiente"/>
+              <w:rPr>
+                <w:lang w:val="es-CO"/>
+              </w:rPr>
+            </w:pPr>
+            <w:r>
+              <w:rPr>
+                <w:lang w:val="es-CO"/>
+              </w:rPr>
+              <w:t xml:space="preserve">Objeto con nombre, rol, email y logo </w:t>
+            </w:r>
+            <w:proofErr w:type="spellStart"/>
+            <w:r>
+              <w:rPr>
+                <w:lang w:val="es-CO"/>
+              </w:rPr>
+              <w:t>org</w:t>
+            </w:r>
+            <w:proofErr w:type="spellEnd"/>
+            <w:r>
+              <w:rPr>
+                <w:lang w:val="es-CO"/>
+              </w:rPr>
+              <w:t>.</w:t>
+            </w:r>
+          </w:p>
+        </w:tc>
+      </w:tr>
+      <w:tr>
+        <w:trPr>
+          <w:tblCellSpacing w:w="15" w:type="dxa"/>
+        </w:trPr>
+        <w:tc>
+          <w:tcPr>
+            <w:tcW w:w="0" w:type="auto"/>
+            <w:tcBorders>
+              <w:top w:val="single" w:sz="6" w:space="0" w:color="auto"/>
+              <w:left w:val="single" w:sz="6" w:space="0" w:color="auto"/>
+              <w:bottom w:val="single" w:sz="6" w:space="0" w:color="auto"/>
+              <w:right w:val="single" w:sz="6" w:space="0" w:color="auto"/>
+            </w:tcBorders>
+            <w:tcMar>
+              <w:top w:w="120" w:type="dxa"/>
+              <w:left w:w="180" w:type="dxa"/>
+              <w:bottom w:w="120" w:type="dxa"/>
+              <w:right w:w="180" w:type="dxa"/>
+            </w:tcMar>
+            <w:vAlign w:val="center"/>
+            <w:hideMark/>
+          </w:tcPr>
+          <w:p>
+            <w:pPr>
+              <w:pStyle w:val="Textoindependiente"/>
+              <w:rPr>
+                <w:lang w:val="es-CO"/>
+              </w:rPr>
+            </w:pPr>
+            <w:proofErr w:type="spellStart"/>
+            <w:r>
+              <w:rPr>
+                <w:b/>
+                <w:bCs/>
+                <w:lang w:val="es-CO"/>
+              </w:rPr>
+              <w:t>guardar_infraestructura_completa</w:t>
+            </w:r>
+            <w:proofErr w:type="spellEnd"/>
+          </w:p>
+        </w:tc>
+        <w:tc>
+          <w:tcPr>
+            <w:tcW w:w="2014" w:type="dxa"/>
+            <w:tcBorders>
+              <w:top w:val="single" w:sz="6" w:space="0" w:color="auto"/>
+              <w:left w:val="single" w:sz="6" w:space="0" w:color="auto"/>
+              <w:bottom w:val="single" w:sz="6" w:space="0" w:color="auto"/>
+              <w:right w:val="single" w:sz="6" w:space="0" w:color="auto"/>
+            </w:tcBorders>
+            <w:tcMar>
+              <w:top w:w="120" w:type="dxa"/>
+              <w:left w:w="180" w:type="dxa"/>
+              <w:bottom w:w="120" w:type="dxa"/>
+              <w:right w:w="180" w:type="dxa"/>
+            </w:tcMar>
+            <w:vAlign w:val="center"/>
+            <w:hideMark/>
+          </w:tcPr>
+          <w:p>
+            <w:pPr>
+              <w:pStyle w:val="Textoindependiente"/>
+              <w:rPr>
+                <w:lang w:val="es-CO"/>
+              </w:rPr>
+            </w:pPr>
+            <w:r>
+              <w:rPr>
+                <w:b/>
+                <w:bCs/>
+                <w:lang w:val="es-CO"/>
+              </w:rPr>
+              <w:t>La más importante.</w:t>
+            </w:r>
+            <w:r>
+              <w:rPr>
+                <w:lang w:val="es-CO"/>
+              </w:rPr>
+              <w:t xml:space="preserve"> Crea o actualiza postes, cámaras o predios.</w:t>
+            </w:r>
+          </w:p>
+        </w:tc>
+        <w:tc>
+          <w:tcPr>
+            <w:tcW w:w="1617" w:type="dxa"/>
+            <w:tcBorders>
+              <w:top w:val="single" w:sz="6" w:space="0" w:color="auto"/>
+              <w:left w:val="single" w:sz="6" w:space="0" w:color="auto"/>
+              <w:bottom w:val="single" w:sz="6" w:space="0" w:color="auto"/>
+              <w:right w:val="single" w:sz="6" w:space="0" w:color="auto"/>
+            </w:tcBorders>
+            <w:tcMar>
+              <w:top w:w="120" w:type="dxa"/>
+              <w:left w:w="180" w:type="dxa"/>
+              <w:bottom w:w="120" w:type="dxa"/>
+              <w:right w:w="180" w:type="dxa"/>
+            </w:tcMar>
+            <w:vAlign w:val="center"/>
+            <w:hideMark/>
+          </w:tcPr>
+          <w:p>
+            <w:pPr>
+              <w:pStyle w:val="Textoindependiente"/>
+              <w:rPr>
+                <w:lang w:val="es-CO"/>
+              </w:rPr>
+            </w:pPr>
+            <w:proofErr w:type="spellStart"/>
+            <w:r>
+              <w:rPr>
+                <w:lang w:val="es-CO"/>
+              </w:rPr>
+              <w:t>p_proyecto_id</w:t>
+            </w:r>
+            <w:proofErr w:type="spellEnd"/>
+            <w:r>
+              <w:rPr>
+                <w:lang w:val="es-CO"/>
+              </w:rPr>
+              <w:t xml:space="preserve">, </w:t>
+            </w:r>
+            <w:proofErr w:type="spellStart"/>
+            <w:r>
+              <w:rPr>
+                <w:lang w:val="es-CO"/>
+              </w:rPr>
+              <w:t>p_feature_type_id</w:t>
+            </w:r>
+            <w:proofErr w:type="spellEnd"/>
+            <w:r>
+              <w:rPr>
+                <w:lang w:val="es-CO"/>
+              </w:rPr>
+              <w:t xml:space="preserve">, </w:t>
+            </w:r>
+            <w:proofErr w:type="spellStart"/>
+            <w:r>
+              <w:rPr>
+                <w:lang w:val="es-CO"/>
+              </w:rPr>
+              <w:t>p_geom</w:t>
+            </w:r>
+            <w:proofErr w:type="spellEnd"/>
+            <w:r>
+              <w:rPr>
+                <w:lang w:val="es-CO"/>
+              </w:rPr>
+              <w:t xml:space="preserve"> (WKT/</w:t>
+            </w:r>
+            <w:proofErr w:type="spellStart"/>
+            <w:r>
+              <w:rPr>
+                <w:lang w:val="es-CO"/>
+              </w:rPr>
+              <w:t>GeoJSON</w:t>
+            </w:r>
+            <w:proofErr w:type="spellEnd"/>
+            <w:r>
+              <w:rPr>
+                <w:lang w:val="es-CO"/>
+              </w:rPr>
+              <w:t xml:space="preserve">), </w:t>
+            </w:r>
+            <w:proofErr w:type="spellStart"/>
+            <w:r>
+              <w:rPr>
+                <w:lang w:val="es-CO"/>
+              </w:rPr>
+              <w:t>p_atributos</w:t>
+            </w:r>
+            <w:proofErr w:type="spellEnd"/>
+            <w:r>
+              <w:rPr>
+                <w:lang w:val="es-CO"/>
+              </w:rPr>
+              <w:t xml:space="preserve"> (JSONB), </w:t>
+            </w:r>
+            <w:proofErr w:type="spellStart"/>
+            <w:r>
+              <w:rPr>
+                <w:lang w:val="es-CO"/>
+              </w:rPr>
+              <w:t>p_id_edicion</w:t>
+            </w:r>
+            <w:proofErr w:type="spellEnd"/>
+            <w:r>
+              <w:rPr>
+                <w:lang w:val="es-CO"/>
+              </w:rPr>
+              <w:t xml:space="preserve"> (opcional)</w:t>
+            </w:r>
+          </w:p>
+        </w:tc>
+        <w:tc>
+          <w:tcPr>
+            <w:tcW w:w="0" w:type="auto"/>
+            <w:tcBorders>
+              <w:top w:val="single" w:sz="6" w:space="0" w:color="auto"/>
+              <w:left w:val="single" w:sz="6" w:space="0" w:color="auto"/>
+              <w:bottom w:val="single" w:sz="6" w:space="0" w:color="auto"/>
+              <w:right w:val="single" w:sz="6" w:space="0" w:color="auto"/>
+            </w:tcBorders>
+            <w:tcMar>
+              <w:top w:w="120" w:type="dxa"/>
+              <w:left w:w="180" w:type="dxa"/>
+              <w:bottom w:w="120" w:type="dxa"/>
+              <w:right w:w="180" w:type="dxa"/>
+            </w:tcMar>
+            <w:vAlign w:val="center"/>
+            <w:hideMark/>
+          </w:tcPr>
+          <w:p>
+            <w:pPr>
+              <w:pStyle w:val="Textoindependiente"/>
+              <w:rPr>
+                <w:lang w:val="es-CO"/>
+              </w:rPr>
+            </w:pPr>
+            <w:r>
+              <w:rPr>
+                <w:lang w:val="es-CO"/>
+              </w:rPr>
+              <w:t>JSON con el ID creado y mensaje de éxito.</w:t>
+            </w:r>
+          </w:p>
+        </w:tc>
+      </w:tr>
+      <w:tr>
+        <w:trPr>
+          <w:tblCellSpacing w:w="15" w:type="dxa"/>
+        </w:trPr>
+        <w:tc>
+          <w:tcPr>
+            <w:tcW w:w="0" w:type="auto"/>
+            <w:tcBorders>
+              <w:top w:val="single" w:sz="6" w:space="0" w:color="auto"/>
+              <w:left w:val="single" w:sz="6" w:space="0" w:color="auto"/>
+              <w:bottom w:val="single" w:sz="6" w:space="0" w:color="auto"/>
+              <w:right w:val="single" w:sz="6" w:space="0" w:color="auto"/>
+            </w:tcBorders>
+            <w:tcMar>
+              <w:top w:w="120" w:type="dxa"/>
+              <w:left w:w="180" w:type="dxa"/>
+              <w:bottom w:w="120" w:type="dxa"/>
+              <w:right w:w="180" w:type="dxa"/>
+            </w:tcMar>
+            <w:vAlign w:val="center"/>
+            <w:hideMark/>
+          </w:tcPr>
+          <w:p>
+            <w:pPr>
+              <w:pStyle w:val="Textoindependiente"/>
+              <w:rPr>
+                <w:lang w:val="es-CO"/>
+              </w:rPr>
+            </w:pPr>
+            <w:proofErr w:type="spellStart"/>
+            <w:r>
+              <w:rPr>
+                <w:b/>
+                <w:bCs/>
+                <w:lang w:val="es-CO"/>
+              </w:rPr>
+              <w:t>fn_mapa_infra</w:t>
+            </w:r>
+            <w:proofErr w:type="spellEnd"/>
+          </w:p>
+        </w:tc>
+        <w:tc>
+          <w:tcPr>
+            <w:tcW w:w="2014" w:type="dxa"/>
+            <w:tcBorders>
+              <w:top w:val="single" w:sz="6" w:space="0" w:color="auto"/>
+              <w:left w:val="single" w:sz="6" w:space="0" w:color="auto"/>
+              <w:bottom w:val="single" w:sz="6" w:space="0" w:color="auto"/>
+              <w:right w:val="single" w:sz="6" w:space="0" w:color="auto"/>
+            </w:tcBorders>
+            <w:tcMar>
+              <w:top w:w="120" w:type="dxa"/>
+              <w:left w:w="180" w:type="dxa"/>
+              <w:bottom w:w="120" w:type="dxa"/>
+              <w:right w:w="180" w:type="dxa"/>
+            </w:tcMar>
+            <w:vAlign w:val="center"/>
+            <w:hideMark/>
+          </w:tcPr>
+          <w:p>
+            <w:pPr>
+              <w:pStyle w:val="Textoindependiente"/>
+              <w:rPr>
+                <w:lang w:val="es-CO"/>
+              </w:rPr>
+            </w:pPr>
+            <w:r>
+              <w:rPr>
+                <w:lang w:val="es-CO"/>
+              </w:rPr>
+              <w:t>Carga masiva de elementos en el mapa según lo que el usuario ve en pantalla.</w:t>
+            </w:r>
+          </w:p>
+        </w:tc>
+        <w:tc>
+          <w:tcPr>
+            <w:tcW w:w="1617" w:type="dxa"/>
+            <w:tcBorders>
+              <w:top w:val="single" w:sz="6" w:space="0" w:color="auto"/>
+              <w:left w:val="single" w:sz="6" w:space="0" w:color="auto"/>
+              <w:bottom w:val="single" w:sz="6" w:space="0" w:color="auto"/>
+              <w:right w:val="single" w:sz="6" w:space="0" w:color="auto"/>
+            </w:tcBorders>
+            <w:tcMar>
+              <w:top w:w="120" w:type="dxa"/>
+              <w:left w:w="180" w:type="dxa"/>
+              <w:bottom w:w="120" w:type="dxa"/>
+              <w:right w:w="180" w:type="dxa"/>
+            </w:tcMar>
+            <w:vAlign w:val="center"/>
+            <w:hideMark/>
+          </w:tcPr>
+          <w:p>
+            <w:pPr>
+              <w:pStyle w:val="Textoindependiente"/>
+              <w:rPr>
+                <w:lang w:val="es-CO"/>
+              </w:rPr>
+            </w:pPr>
+            <w:proofErr w:type="spellStart"/>
+            <w:r>
+              <w:rPr>
+                <w:lang w:val="es-CO"/>
+              </w:rPr>
+              <w:t>xmin</w:t>
+            </w:r>
+            <w:proofErr w:type="spellEnd"/>
+            <w:r>
+              <w:rPr>
+                <w:lang w:val="es-CO"/>
+              </w:rPr>
+              <w:t xml:space="preserve">, </w:t>
+            </w:r>
+            <w:proofErr w:type="spellStart"/>
+            <w:r>
+              <w:rPr>
+                <w:lang w:val="es-CO"/>
+              </w:rPr>
+              <w:t>ymin</w:t>
+            </w:r>
+            <w:proofErr w:type="spellEnd"/>
+            <w:r>
+              <w:rPr>
+                <w:lang w:val="es-CO"/>
+              </w:rPr>
+              <w:t xml:space="preserve">, </w:t>
+            </w:r>
+            <w:proofErr w:type="spellStart"/>
+            <w:r>
+              <w:rPr>
+                <w:lang w:val="es-CO"/>
+              </w:rPr>
+              <w:t>xmax</w:t>
+            </w:r>
+            <w:proofErr w:type="spellEnd"/>
+            <w:r>
+              <w:rPr>
+                <w:lang w:val="es-CO"/>
+              </w:rPr>
+              <w:t xml:space="preserve">, </w:t>
+            </w:r>
+            <w:proofErr w:type="spellStart"/>
+            <w:r>
+              <w:rPr>
+                <w:lang w:val="es-CO"/>
+              </w:rPr>
+              <w:t>ymax</w:t>
+            </w:r>
+            <w:proofErr w:type="spellEnd"/>
+            <w:r>
+              <w:rPr>
+                <w:lang w:val="es-CO"/>
+              </w:rPr>
+              <w:t xml:space="preserve"> (Coordenadas del visor)</w:t>
+            </w:r>
+          </w:p>
+        </w:tc>
+        <w:tc>
+          <w:tcPr>
+            <w:tcW w:w="0" w:type="auto"/>
+            <w:tcBorders>
+              <w:top w:val="single" w:sz="6" w:space="0" w:color="auto"/>
+              <w:left w:val="single" w:sz="6" w:space="0" w:color="auto"/>
+              <w:bottom w:val="single" w:sz="6" w:space="0" w:color="auto"/>
+              <w:right w:val="single" w:sz="6" w:space="0" w:color="auto"/>
+            </w:tcBorders>
+            <w:tcMar>
+              <w:top w:w="120" w:type="dxa"/>
+              <w:left w:w="180" w:type="dxa"/>
+              <w:bottom w:w="120" w:type="dxa"/>
+              <w:right w:w="180" w:type="dxa"/>
+            </w:tcMar>
+            <w:vAlign w:val="center"/>
+            <w:hideMark/>
+          </w:tcPr>
+          <w:p>
+            <w:pPr>
+              <w:pStyle w:val="Textoindependiente"/>
+              <w:rPr>
+                <w:lang w:val="es-CO"/>
+              </w:rPr>
+            </w:pPr>
+            <w:r>
+              <w:rPr>
+                <w:lang w:val="es-CO"/>
+              </w:rPr>
+              <w:t>Array de puntos con iconos y estados.</w:t>
+            </w:r>
+          </w:p>
+        </w:tc>
+      </w:tr>
+      <w:tr>
+        <w:trPr>
+          <w:tblCellSpacing w:w="15" w:type="dxa"/>
+        </w:trPr>
+        <w:tc>
+          <w:tcPr>
+            <w:tcW w:w="0" w:type="auto"/>
+            <w:tcBorders>
+              <w:top w:val="single" w:sz="6" w:space="0" w:color="auto"/>
+              <w:left w:val="single" w:sz="6" w:space="0" w:color="auto"/>
+              <w:bottom w:val="single" w:sz="6" w:space="0" w:color="auto"/>
+              <w:right w:val="single" w:sz="6" w:space="0" w:color="auto"/>
+            </w:tcBorders>
+            <w:tcMar>
+              <w:top w:w="120" w:type="dxa"/>
+              <w:left w:w="180" w:type="dxa"/>
+              <w:bottom w:w="120" w:type="dxa"/>
+              <w:right w:w="180" w:type="dxa"/>
+            </w:tcMar>
+            <w:vAlign w:val="center"/>
+            <w:hideMark/>
+          </w:tcPr>
+          <w:p>
+            <w:pPr>
+              <w:pStyle w:val="Textoindependiente"/>
+              <w:rPr>
+                <w:lang w:val="es-CO"/>
+              </w:rPr>
+            </w:pPr>
+            <w:proofErr w:type="spellStart"/>
+            <w:r>
+              <w:rPr>
+                <w:b/>
+                <w:bCs/>
+                <w:lang w:val="es-CO"/>
+              </w:rPr>
+              <w:t>get_usuarios_seguros</w:t>
+            </w:r>
+            <w:proofErr w:type="spellEnd"/>
+          </w:p>
+        </w:tc>
+        <w:tc>
+          <w:tcPr>
+            <w:tcW w:w="2014" w:type="dxa"/>
+            <w:tcBorders>
+              <w:top w:val="single" w:sz="6" w:space="0" w:color="auto"/>
+              <w:left w:val="single" w:sz="6" w:space="0" w:color="auto"/>
+              <w:bottom w:val="single" w:sz="6" w:space="0" w:color="auto"/>
+              <w:right w:val="single" w:sz="6" w:space="0" w:color="auto"/>
+            </w:tcBorders>
+            <w:tcMar>
+              <w:top w:w="120" w:type="dxa"/>
+              <w:left w:w="180" w:type="dxa"/>
+              <w:bottom w:w="120" w:type="dxa"/>
+              <w:right w:w="180" w:type="dxa"/>
+            </w:tcMar>
+            <w:vAlign w:val="center"/>
+            <w:hideMark/>
+          </w:tcPr>
+          <w:p>
+            <w:pPr>
+              <w:pStyle w:val="Textoindependiente"/>
+              <w:rPr>
+                <w:lang w:val="es-CO"/>
+              </w:rPr>
+            </w:pPr>
+            <w:r>
+              <w:rPr>
+                <w:lang w:val="es-CO"/>
+              </w:rPr>
+              <w:t>Lista los usuarios de la misma organización.</w:t>
+            </w:r>
+          </w:p>
+        </w:tc>
+        <w:tc>
+          <w:tcPr>
+            <w:tcW w:w="1617" w:type="dxa"/>
+            <w:tcBorders>
+              <w:top w:val="single" w:sz="6" w:space="0" w:color="auto"/>
+              <w:left w:val="single" w:sz="6" w:space="0" w:color="auto"/>
+              <w:bottom w:val="single" w:sz="6" w:space="0" w:color="auto"/>
+              <w:right w:val="single" w:sz="6" w:space="0" w:color="auto"/>
+            </w:tcBorders>
+            <w:tcMar>
+              <w:top w:w="120" w:type="dxa"/>
+              <w:left w:w="180" w:type="dxa"/>
+              <w:bottom w:w="120" w:type="dxa"/>
+              <w:right w:w="180" w:type="dxa"/>
+            </w:tcMar>
+            <w:vAlign w:val="center"/>
+            <w:hideMark/>
+          </w:tcPr>
+          <w:p>
+            <w:pPr>
+              <w:pStyle w:val="Textoindependiente"/>
+              <w:rPr>
+                <w:lang w:val="es-CO"/>
+              </w:rPr>
+            </w:pPr>
+            <w:r>
+              <w:rPr>
+                <w:lang w:val="es-CO"/>
+              </w:rPr>
+              <w:t>Ninguno</w:t>
+            </w:r>
+          </w:p>
+        </w:tc>
+        <w:tc>
+          <w:tcPr>
+            <w:tcW w:w="0" w:type="auto"/>
+            <w:tcBorders>
+              <w:top w:val="single" w:sz="6" w:space="0" w:color="auto"/>
+              <w:left w:val="single" w:sz="6" w:space="0" w:color="auto"/>
+              <w:bottom w:val="single" w:sz="6" w:space="0" w:color="auto"/>
+              <w:right w:val="single" w:sz="6" w:space="0" w:color="auto"/>
+            </w:tcBorders>
+            <w:tcMar>
+              <w:top w:w="120" w:type="dxa"/>
+              <w:left w:w="180" w:type="dxa"/>
+              <w:bottom w:w="120" w:type="dxa"/>
+              <w:right w:w="180" w:type="dxa"/>
+            </w:tcMar>
+            <w:vAlign w:val="center"/>
+            <w:hideMark/>
+          </w:tcPr>
+          <w:p>
+            <w:pPr>
+              <w:pStyle w:val="Textoindependiente"/>
+              <w:rPr>
+                <w:lang w:val="es-CO"/>
+              </w:rPr>
+            </w:pPr>
+            <w:r>
+              <w:rPr>
+                <w:lang w:val="es-CO"/>
+              </w:rPr>
+              <w:t xml:space="preserve">Tabla de usuarios (sin ver otras </w:t>
+            </w:r>
+            <w:proofErr w:type="spellStart"/>
+            <w:r>
+              <w:rPr>
+                <w:lang w:val="es-CO"/>
+              </w:rPr>
+              <w:t>orgs</w:t>
+            </w:r>
+            <w:proofErr w:type="spellEnd"/>
+            <w:r>
+              <w:rPr>
+                <w:lang w:val="es-CO"/>
+              </w:rPr>
+              <w:t>).</w:t>
+            </w:r>
+          </w:p>
+        </w:tc>
+      </w:tr>
+      <w:tr>
+        <w:trPr>
+          <w:tblCellSpacing w:w="15" w:type="dxa"/>
+        </w:trPr>
+        <w:tc>
+          <w:tcPr>
+            <w:tcW w:w="0" w:type="auto"/>
+            <w:tcBorders>
+              <w:top w:val="single" w:sz="6" w:space="0" w:color="auto"/>
+              <w:left w:val="single" w:sz="6" w:space="0" w:color="auto"/>
+              <w:bottom w:val="single" w:sz="6" w:space="0" w:color="auto"/>
+              <w:right w:val="single" w:sz="6" w:space="0" w:color="auto"/>
+            </w:tcBorders>
+            <w:tcMar>
+              <w:top w:w="120" w:type="dxa"/>
+              <w:left w:w="180" w:type="dxa"/>
+              <w:bottom w:w="120" w:type="dxa"/>
+              <w:right w:w="180" w:type="dxa"/>
+            </w:tcMar>
+            <w:vAlign w:val="center"/>
+            <w:hideMark/>
+          </w:tcPr>
+          <w:p>
+            <w:pPr>
+              <w:pStyle w:val="Textoindependiente"/>
+              <w:rPr>
+                <w:lang w:val="es-CO"/>
+              </w:rPr>
+            </w:pPr>
+            <w:proofErr w:type="spellStart"/>
+            <w:r>
+              <w:rPr>
+                <w:b/>
+                <w:bCs/>
+                <w:lang w:val="es-CO"/>
+              </w:rPr>
+              <w:lastRenderedPageBreak/>
+              <w:t>get_proyectos_seguros</w:t>
+            </w:r>
+            <w:proofErr w:type="spellEnd"/>
+          </w:p>
+        </w:tc>
+        <w:tc>
+          <w:tcPr>
+            <w:tcW w:w="2014" w:type="dxa"/>
+            <w:tcBorders>
+              <w:top w:val="single" w:sz="6" w:space="0" w:color="auto"/>
+              <w:left w:val="single" w:sz="6" w:space="0" w:color="auto"/>
+              <w:bottom w:val="single" w:sz="6" w:space="0" w:color="auto"/>
+              <w:right w:val="single" w:sz="6" w:space="0" w:color="auto"/>
+            </w:tcBorders>
+            <w:tcMar>
+              <w:top w:w="120" w:type="dxa"/>
+              <w:left w:w="180" w:type="dxa"/>
+              <w:bottom w:w="120" w:type="dxa"/>
+              <w:right w:w="180" w:type="dxa"/>
+            </w:tcMar>
+            <w:vAlign w:val="center"/>
+            <w:hideMark/>
+          </w:tcPr>
+          <w:p>
+            <w:pPr>
+              <w:pStyle w:val="Textoindependiente"/>
+              <w:rPr>
+                <w:lang w:val="es-CO"/>
+              </w:rPr>
+            </w:pPr>
+            <w:r>
+              <w:rPr>
+                <w:lang w:val="es-CO"/>
+              </w:rPr>
+              <w:t>Lista los proyectos activos de la empresa.</w:t>
+            </w:r>
+          </w:p>
+        </w:tc>
+        <w:tc>
+          <w:tcPr>
+            <w:tcW w:w="1617" w:type="dxa"/>
+            <w:tcBorders>
+              <w:top w:val="single" w:sz="6" w:space="0" w:color="auto"/>
+              <w:left w:val="single" w:sz="6" w:space="0" w:color="auto"/>
+              <w:bottom w:val="single" w:sz="6" w:space="0" w:color="auto"/>
+              <w:right w:val="single" w:sz="6" w:space="0" w:color="auto"/>
+            </w:tcBorders>
+            <w:tcMar>
+              <w:top w:w="120" w:type="dxa"/>
+              <w:left w:w="180" w:type="dxa"/>
+              <w:bottom w:w="120" w:type="dxa"/>
+              <w:right w:w="180" w:type="dxa"/>
+            </w:tcMar>
+            <w:vAlign w:val="center"/>
+            <w:hideMark/>
+          </w:tcPr>
+          <w:p>
+            <w:pPr>
+              <w:pStyle w:val="Textoindependiente"/>
+              <w:rPr>
+                <w:lang w:val="es-CO"/>
+              </w:rPr>
+            </w:pPr>
+            <w:r>
+              <w:rPr>
+                <w:lang w:val="es-CO"/>
+              </w:rPr>
+              <w:t>Ninguno</w:t>
+            </w:r>
+          </w:p>
+        </w:tc>
+        <w:tc>
+          <w:tcPr>
+            <w:tcW w:w="0" w:type="auto"/>
+            <w:tcBorders>
+              <w:top w:val="single" w:sz="6" w:space="0" w:color="auto"/>
+              <w:left w:val="single" w:sz="6" w:space="0" w:color="auto"/>
+              <w:bottom w:val="single" w:sz="6" w:space="0" w:color="auto"/>
+              <w:right w:val="single" w:sz="6" w:space="0" w:color="auto"/>
+            </w:tcBorders>
+            <w:tcMar>
+              <w:top w:w="120" w:type="dxa"/>
+              <w:left w:w="180" w:type="dxa"/>
+              <w:bottom w:w="120" w:type="dxa"/>
+              <w:right w:w="180" w:type="dxa"/>
+            </w:tcMar>
+            <w:vAlign w:val="center"/>
+            <w:hideMark/>
+          </w:tcPr>
+          <w:p>
+            <w:pPr>
+              <w:pStyle w:val="Textoindependiente"/>
+              <w:rPr>
+                <w:lang w:val="es-CO"/>
+              </w:rPr>
+            </w:pPr>
+            <w:r>
+              <w:rPr>
+                <w:lang w:val="es-CO"/>
+              </w:rPr>
+              <w:t>Lista de proyectos.</w:t>
+            </w:r>
+          </w:p>
+        </w:tc>
+      </w:tr>
+      <w:tr>
+        <w:trPr>
+          <w:tblCellSpacing w:w="15" w:type="dxa"/>
+        </w:trPr>
+        <w:tc>
+          <w:tcPr>
+            <w:tcW w:w="0" w:type="auto"/>
+            <w:tcBorders>
+              <w:top w:val="single" w:sz="6" w:space="0" w:color="auto"/>
+              <w:left w:val="single" w:sz="6" w:space="0" w:color="auto"/>
+              <w:bottom w:val="single" w:sz="6" w:space="0" w:color="auto"/>
+              <w:right w:val="single" w:sz="6" w:space="0" w:color="auto"/>
+            </w:tcBorders>
+            <w:tcMar>
+              <w:top w:w="120" w:type="dxa"/>
+              <w:left w:w="180" w:type="dxa"/>
+              <w:bottom w:w="120" w:type="dxa"/>
+              <w:right w:w="180" w:type="dxa"/>
+            </w:tcMar>
+            <w:vAlign w:val="center"/>
+            <w:hideMark/>
+          </w:tcPr>
+          <w:p>
+            <w:pPr>
+              <w:pStyle w:val="Textoindependiente"/>
+              <w:rPr>
+                <w:lang w:val="es-CO"/>
+              </w:rPr>
+            </w:pPr>
+            <w:proofErr w:type="spellStart"/>
+            <w:r>
+              <w:rPr>
+                <w:b/>
+                <w:bCs/>
+                <w:lang w:val="es-CO"/>
+              </w:rPr>
+              <w:t>fn_busqueda_global_infra</w:t>
+            </w:r>
+            <w:proofErr w:type="spellEnd"/>
+          </w:p>
+        </w:tc>
+        <w:tc>
+          <w:tcPr>
+            <w:tcW w:w="2014" w:type="dxa"/>
+            <w:tcBorders>
+              <w:top w:val="single" w:sz="6" w:space="0" w:color="auto"/>
+              <w:left w:val="single" w:sz="6" w:space="0" w:color="auto"/>
+              <w:bottom w:val="single" w:sz="6" w:space="0" w:color="auto"/>
+              <w:right w:val="single" w:sz="6" w:space="0" w:color="auto"/>
+            </w:tcBorders>
+            <w:tcMar>
+              <w:top w:w="120" w:type="dxa"/>
+              <w:left w:w="180" w:type="dxa"/>
+              <w:bottom w:w="120" w:type="dxa"/>
+              <w:right w:w="180" w:type="dxa"/>
+            </w:tcMar>
+            <w:vAlign w:val="center"/>
+            <w:hideMark/>
+          </w:tcPr>
+          <w:p>
+            <w:pPr>
+              <w:pStyle w:val="Textoindependiente"/>
+              <w:rPr>
+                <w:lang w:val="es-CO"/>
+              </w:rPr>
+            </w:pPr>
+            <w:r>
+              <w:rPr>
+                <w:lang w:val="es-CO"/>
+              </w:rPr>
+              <w:t>Buscador universal por ID técnico o atributos.</w:t>
+            </w:r>
+          </w:p>
+        </w:tc>
+        <w:tc>
+          <w:tcPr>
+            <w:tcW w:w="1617" w:type="dxa"/>
+            <w:tcBorders>
+              <w:top w:val="single" w:sz="6" w:space="0" w:color="auto"/>
+              <w:left w:val="single" w:sz="6" w:space="0" w:color="auto"/>
+              <w:bottom w:val="single" w:sz="6" w:space="0" w:color="auto"/>
+              <w:right w:val="single" w:sz="6" w:space="0" w:color="auto"/>
+            </w:tcBorders>
+            <w:tcMar>
+              <w:top w:w="120" w:type="dxa"/>
+              <w:left w:w="180" w:type="dxa"/>
+              <w:bottom w:w="120" w:type="dxa"/>
+              <w:right w:w="180" w:type="dxa"/>
+            </w:tcMar>
+            <w:vAlign w:val="center"/>
+            <w:hideMark/>
+          </w:tcPr>
+          <w:p>
+            <w:pPr>
+              <w:pStyle w:val="Textoindependiente"/>
+              <w:rPr>
+                <w:lang w:val="es-CO"/>
+              </w:rPr>
+            </w:pPr>
+            <w:proofErr w:type="spellStart"/>
+            <w:r>
+              <w:rPr>
+                <w:lang w:val="es-CO"/>
+              </w:rPr>
+              <w:t>p_search</w:t>
+            </w:r>
+            <w:proofErr w:type="spellEnd"/>
+            <w:r>
+              <w:rPr>
+                <w:lang w:val="es-CO"/>
+              </w:rPr>
+              <w:t xml:space="preserve"> (Texto de búsqueda)</w:t>
+            </w:r>
+          </w:p>
+        </w:tc>
+        <w:tc>
+          <w:tcPr>
+            <w:tcW w:w="0" w:type="auto"/>
+            <w:tcBorders>
+              <w:top w:val="single" w:sz="6" w:space="0" w:color="auto"/>
+              <w:left w:val="single" w:sz="6" w:space="0" w:color="auto"/>
+              <w:bottom w:val="single" w:sz="6" w:space="0" w:color="auto"/>
+              <w:right w:val="single" w:sz="6" w:space="0" w:color="auto"/>
+            </w:tcBorders>
+            <w:tcMar>
+              <w:top w:w="120" w:type="dxa"/>
+              <w:left w:w="180" w:type="dxa"/>
+              <w:bottom w:w="120" w:type="dxa"/>
+              <w:right w:w="180" w:type="dxa"/>
+            </w:tcMar>
+            <w:vAlign w:val="center"/>
+            <w:hideMark/>
+          </w:tcPr>
+          <w:p>
+            <w:pPr>
+              <w:pStyle w:val="Textoindependiente"/>
+              <w:rPr>
+                <w:lang w:val="es-CO"/>
+              </w:rPr>
+            </w:pPr>
+            <w:r>
+              <w:rPr>
+                <w:lang w:val="es-CO"/>
+              </w:rPr>
+              <w:t>Filas que coincidan con el texto.</w:t>
+            </w:r>
+          </w:p>
+        </w:tc>
+      </w:tr>
+      <w:tr>
+        <w:trPr>
+          <w:tblCellSpacing w:w="15" w:type="dxa"/>
+        </w:trPr>
+        <w:tc>
+          <w:tcPr>
+            <w:tcW w:w="0" w:type="auto"/>
+            <w:tcBorders>
+              <w:top w:val="single" w:sz="6" w:space="0" w:color="auto"/>
+              <w:left w:val="single" w:sz="6" w:space="0" w:color="auto"/>
+              <w:bottom w:val="single" w:sz="6" w:space="0" w:color="auto"/>
+              <w:right w:val="single" w:sz="6" w:space="0" w:color="auto"/>
+            </w:tcBorders>
+            <w:tcMar>
+              <w:top w:w="120" w:type="dxa"/>
+              <w:left w:w="180" w:type="dxa"/>
+              <w:bottom w:w="120" w:type="dxa"/>
+              <w:right w:w="180" w:type="dxa"/>
+            </w:tcMar>
+            <w:vAlign w:val="center"/>
+            <w:hideMark/>
+          </w:tcPr>
+          <w:p>
+            <w:pPr>
+              <w:pStyle w:val="Textoindependiente"/>
+              <w:rPr>
+                <w:lang w:val="es-CO"/>
+              </w:rPr>
+            </w:pPr>
+            <w:proofErr w:type="spellStart"/>
+            <w:r>
+              <w:rPr>
+                <w:b/>
+                <w:bCs/>
+                <w:lang w:val="es-CO"/>
+              </w:rPr>
+              <w:t>check_permission</w:t>
+            </w:r>
+            <w:proofErr w:type="spellEnd"/>
+          </w:p>
+        </w:tc>
+        <w:tc>
+          <w:tcPr>
+            <w:tcW w:w="2014" w:type="dxa"/>
+            <w:tcBorders>
+              <w:top w:val="single" w:sz="6" w:space="0" w:color="auto"/>
+              <w:left w:val="single" w:sz="6" w:space="0" w:color="auto"/>
+              <w:bottom w:val="single" w:sz="6" w:space="0" w:color="auto"/>
+              <w:right w:val="single" w:sz="6" w:space="0" w:color="auto"/>
+            </w:tcBorders>
+            <w:tcMar>
+              <w:top w:w="120" w:type="dxa"/>
+              <w:left w:w="180" w:type="dxa"/>
+              <w:bottom w:w="120" w:type="dxa"/>
+              <w:right w:w="180" w:type="dxa"/>
+            </w:tcMar>
+            <w:vAlign w:val="center"/>
+            <w:hideMark/>
+          </w:tcPr>
+          <w:p>
+            <w:pPr>
+              <w:pStyle w:val="Textoindependiente"/>
+              <w:rPr>
+                <w:lang w:val="es-CO"/>
+              </w:rPr>
+            </w:pPr>
+            <w:r>
+              <w:rPr>
+                <w:lang w:val="es-CO"/>
+              </w:rPr>
+              <w:t>Valida si el usuario puede ver un botón o realizar una acción.</w:t>
+            </w:r>
+          </w:p>
+        </w:tc>
+        <w:tc>
+          <w:tcPr>
+            <w:tcW w:w="1617" w:type="dxa"/>
+            <w:tcBorders>
+              <w:top w:val="single" w:sz="6" w:space="0" w:color="auto"/>
+              <w:left w:val="single" w:sz="6" w:space="0" w:color="auto"/>
+              <w:bottom w:val="single" w:sz="6" w:space="0" w:color="auto"/>
+              <w:right w:val="single" w:sz="6" w:space="0" w:color="auto"/>
+            </w:tcBorders>
+            <w:tcMar>
+              <w:top w:w="120" w:type="dxa"/>
+              <w:left w:w="180" w:type="dxa"/>
+              <w:bottom w:w="120" w:type="dxa"/>
+              <w:right w:w="180" w:type="dxa"/>
+            </w:tcMar>
+            <w:vAlign w:val="center"/>
+            <w:hideMark/>
+          </w:tcPr>
+          <w:p>
+            <w:pPr>
+              <w:pStyle w:val="Textoindependiente"/>
+              <w:rPr>
+                <w:lang w:val="es-CO"/>
+              </w:rPr>
+            </w:pPr>
+            <w:proofErr w:type="spellStart"/>
+            <w:r>
+              <w:rPr>
+                <w:lang w:val="es-CO"/>
+              </w:rPr>
+              <w:t>p_modulo</w:t>
+            </w:r>
+            <w:proofErr w:type="spellEnd"/>
+            <w:r>
+              <w:rPr>
+                <w:lang w:val="es-CO"/>
+              </w:rPr>
+              <w:t xml:space="preserve">, </w:t>
+            </w:r>
+            <w:proofErr w:type="spellStart"/>
+            <w:r>
+              <w:rPr>
+                <w:lang w:val="es-CO"/>
+              </w:rPr>
+              <w:t>p_accion</w:t>
+            </w:r>
+            <w:proofErr w:type="spellEnd"/>
+          </w:p>
+        </w:tc>
+        <w:tc>
+          <w:tcPr>
+            <w:tcW w:w="0" w:type="auto"/>
+            <w:tcBorders>
+              <w:top w:val="single" w:sz="6" w:space="0" w:color="auto"/>
+              <w:left w:val="single" w:sz="6" w:space="0" w:color="auto"/>
+              <w:bottom w:val="single" w:sz="6" w:space="0" w:color="auto"/>
+              <w:right w:val="single" w:sz="6" w:space="0" w:color="auto"/>
+            </w:tcBorders>
+            <w:tcMar>
+              <w:top w:w="120" w:type="dxa"/>
+              <w:left w:w="180" w:type="dxa"/>
+              <w:bottom w:w="120" w:type="dxa"/>
+              <w:right w:w="180" w:type="dxa"/>
+            </w:tcMar>
+            <w:vAlign w:val="center"/>
+            <w:hideMark/>
+          </w:tcPr>
+          <w:p>
+            <w:pPr>
+              <w:pStyle w:val="Textoindependiente"/>
+              <w:rPr>
+                <w:lang w:val="es-CO"/>
+              </w:rPr>
+            </w:pPr>
+            <w:r>
+              <w:rPr>
+                <w:lang w:val="es-CO"/>
+              </w:rPr>
+              <w:t>Booleano (true/false).</w:t>
+            </w:r>
+          </w:p>
+        </w:tc>
+      </w:tr>
+      <w:tr>
+        <w:trPr>
+          <w:tblCellSpacing w:w="15" w:type="dxa"/>
+        </w:trPr>
+        <w:tc>
+          <w:tcPr>
+            <w:tcW w:w="0" w:type="auto"/>
+            <w:tcBorders>
+              <w:top w:val="single" w:sz="6" w:space="0" w:color="auto"/>
+              <w:left w:val="single" w:sz="6" w:space="0" w:color="auto"/>
+              <w:bottom w:val="single" w:sz="6" w:space="0" w:color="auto"/>
+              <w:right w:val="single" w:sz="6" w:space="0" w:color="auto"/>
+            </w:tcBorders>
+            <w:tcMar>
+              <w:top w:w="120" w:type="dxa"/>
+              <w:left w:w="180" w:type="dxa"/>
+              <w:bottom w:w="120" w:type="dxa"/>
+              <w:right w:w="180" w:type="dxa"/>
+            </w:tcMar>
+            <w:vAlign w:val="center"/>
+            <w:hideMark/>
+          </w:tcPr>
+          <w:p>
+            <w:pPr>
+              <w:pStyle w:val="Textoindependiente"/>
+              <w:rPr>
+                <w:lang w:val="es-CO"/>
+              </w:rPr>
+            </w:pPr>
+            <w:proofErr w:type="spellStart"/>
+            <w:r>
+              <w:rPr>
+                <w:b/>
+                <w:bCs/>
+                <w:lang w:val="es-CO"/>
+              </w:rPr>
+              <w:t>fn_feature_photos_signed</w:t>
+            </w:r>
+            <w:proofErr w:type="spellEnd"/>
+          </w:p>
+        </w:tc>
+        <w:tc>
+          <w:tcPr>
+            <w:tcW w:w="2014" w:type="dxa"/>
+            <w:tcBorders>
+              <w:top w:val="single" w:sz="6" w:space="0" w:color="auto"/>
+              <w:left w:val="single" w:sz="6" w:space="0" w:color="auto"/>
+              <w:bottom w:val="single" w:sz="6" w:space="0" w:color="auto"/>
+              <w:right w:val="single" w:sz="6" w:space="0" w:color="auto"/>
+            </w:tcBorders>
+            <w:tcMar>
+              <w:top w:w="120" w:type="dxa"/>
+              <w:left w:w="180" w:type="dxa"/>
+              <w:bottom w:w="120" w:type="dxa"/>
+              <w:right w:w="180" w:type="dxa"/>
+            </w:tcMar>
+            <w:vAlign w:val="center"/>
+            <w:hideMark/>
+          </w:tcPr>
+          <w:p>
+            <w:pPr>
+              <w:pStyle w:val="Textoindependiente"/>
+              <w:rPr>
+                <w:lang w:val="es-CO"/>
+              </w:rPr>
+            </w:pPr>
+            <w:r>
+              <w:rPr>
+                <w:lang w:val="es-CO"/>
+              </w:rPr>
+              <w:t xml:space="preserve">Obtiene las fotos de un elemento con </w:t>
+            </w:r>
+            <w:proofErr w:type="spellStart"/>
+            <w:r>
+              <w:rPr>
+                <w:lang w:val="es-CO"/>
+              </w:rPr>
+              <w:t>URLs</w:t>
+            </w:r>
+            <w:proofErr w:type="spellEnd"/>
+            <w:r>
+              <w:rPr>
+                <w:lang w:val="es-CO"/>
+              </w:rPr>
+              <w:t xml:space="preserve"> temporales seguras.</w:t>
+            </w:r>
+          </w:p>
+        </w:tc>
+        <w:tc>
+          <w:tcPr>
+            <w:tcW w:w="1617" w:type="dxa"/>
+            <w:tcBorders>
+              <w:top w:val="single" w:sz="6" w:space="0" w:color="auto"/>
+              <w:left w:val="single" w:sz="6" w:space="0" w:color="auto"/>
+              <w:bottom w:val="single" w:sz="6" w:space="0" w:color="auto"/>
+              <w:right w:val="single" w:sz="6" w:space="0" w:color="auto"/>
+            </w:tcBorders>
+            <w:tcMar>
+              <w:top w:w="120" w:type="dxa"/>
+              <w:left w:w="180" w:type="dxa"/>
+              <w:bottom w:w="120" w:type="dxa"/>
+              <w:right w:w="180" w:type="dxa"/>
+            </w:tcMar>
+            <w:vAlign w:val="center"/>
+            <w:hideMark/>
+          </w:tcPr>
+          <w:p>
+            <w:pPr>
+              <w:pStyle w:val="Textoindependiente"/>
+              <w:rPr>
+                <w:lang w:val="es-CO"/>
+              </w:rPr>
+            </w:pPr>
+            <w:proofErr w:type="spellStart"/>
+            <w:r>
+              <w:rPr>
+                <w:lang w:val="es-CO"/>
+              </w:rPr>
+              <w:t>p_feature_id</w:t>
+            </w:r>
+            <w:proofErr w:type="spellEnd"/>
+          </w:p>
+        </w:tc>
+        <w:tc>
+          <w:tcPr>
+            <w:tcW w:w="0" w:type="auto"/>
+            <w:tcBorders>
+              <w:top w:val="single" w:sz="6" w:space="0" w:color="auto"/>
+              <w:left w:val="single" w:sz="6" w:space="0" w:color="auto"/>
+              <w:bottom w:val="single" w:sz="6" w:space="0" w:color="auto"/>
+              <w:right w:val="single" w:sz="6" w:space="0" w:color="auto"/>
+            </w:tcBorders>
+            <w:tcMar>
+              <w:top w:w="120" w:type="dxa"/>
+              <w:left w:w="180" w:type="dxa"/>
+              <w:bottom w:w="120" w:type="dxa"/>
+              <w:right w:w="180" w:type="dxa"/>
+            </w:tcMar>
+            <w:vAlign w:val="center"/>
+            <w:hideMark/>
+          </w:tcPr>
+          <w:p>
+            <w:pPr>
+              <w:pStyle w:val="Textoindependiente"/>
+              <w:rPr>
+                <w:lang w:val="es-CO"/>
+              </w:rPr>
+            </w:pPr>
+            <w:r>
+              <w:rPr>
+                <w:lang w:val="es-CO"/>
+              </w:rPr>
+              <w:t xml:space="preserve">Array de fotos con </w:t>
+            </w:r>
+            <w:proofErr w:type="spellStart"/>
+            <w:r>
+              <w:rPr>
+                <w:lang w:val="es-CO"/>
+              </w:rPr>
+              <w:t>signed_url</w:t>
+            </w:r>
+            <w:proofErr w:type="spellEnd"/>
+            <w:r>
+              <w:rPr>
+                <w:lang w:val="es-CO"/>
+              </w:rPr>
+              <w:t>.</w:t>
+            </w:r>
+          </w:p>
+        </w:tc>
+      </w:tr>
+      <w:tr>
+        <w:trPr>
+          <w:tblCellSpacing w:w="15" w:type="dxa"/>
+        </w:trPr>
+        <w:tc>
+          <w:tcPr>
+            <w:tcW w:w="0" w:type="auto"/>
+            <w:tcBorders>
+              <w:top w:val="single" w:sz="6" w:space="0" w:color="auto"/>
+              <w:left w:val="single" w:sz="6" w:space="0" w:color="auto"/>
+              <w:bottom w:val="single" w:sz="6" w:space="0" w:color="auto"/>
+              <w:right w:val="single" w:sz="6" w:space="0" w:color="auto"/>
+            </w:tcBorders>
+            <w:tcMar>
+              <w:top w:w="120" w:type="dxa"/>
+              <w:left w:w="180" w:type="dxa"/>
+              <w:bottom w:w="120" w:type="dxa"/>
+              <w:right w:w="180" w:type="dxa"/>
+            </w:tcMar>
+            <w:vAlign w:val="center"/>
+            <w:hideMark/>
+          </w:tcPr>
+          <w:p>
+            <w:pPr>
+              <w:pStyle w:val="Textoindependiente"/>
+            </w:pPr>
+            <w:proofErr w:type="spellStart"/>
+            <w:r>
+              <w:rPr>
+                <w:b/>
+                <w:bCs/>
+              </w:rPr>
+              <w:t>create_org_with_pm_rpc</w:t>
+            </w:r>
+            <w:proofErr w:type="spellEnd"/>
+          </w:p>
+        </w:tc>
+        <w:tc>
+          <w:tcPr>
+            <w:tcW w:w="2014" w:type="dxa"/>
+            <w:tcBorders>
+              <w:top w:val="single" w:sz="6" w:space="0" w:color="auto"/>
+              <w:left w:val="single" w:sz="6" w:space="0" w:color="auto"/>
+              <w:bottom w:val="single" w:sz="6" w:space="0" w:color="auto"/>
+              <w:right w:val="single" w:sz="6" w:space="0" w:color="auto"/>
+            </w:tcBorders>
+            <w:tcMar>
+              <w:top w:w="120" w:type="dxa"/>
+              <w:left w:w="180" w:type="dxa"/>
+              <w:bottom w:w="120" w:type="dxa"/>
+              <w:right w:w="180" w:type="dxa"/>
+            </w:tcMar>
+            <w:vAlign w:val="center"/>
+            <w:hideMark/>
+          </w:tcPr>
+          <w:p>
+            <w:pPr>
+              <w:pStyle w:val="Textoindependiente"/>
+              <w:rPr>
+                <w:lang w:val="es-CO"/>
+              </w:rPr>
+            </w:pPr>
+            <w:r>
+              <w:rPr>
+                <w:lang w:val="es-CO"/>
+              </w:rPr>
+              <w:t xml:space="preserve">Crea una nueva organización y su </w:t>
+            </w:r>
+            <w:r>
+              <w:rPr>
+                <w:lang w:val="es-CO"/>
+              </w:rPr>
+              <w:lastRenderedPageBreak/>
+              <w:t>administrador principal.</w:t>
+            </w:r>
+          </w:p>
+        </w:tc>
+        <w:tc>
+          <w:tcPr>
+            <w:tcW w:w="1617" w:type="dxa"/>
+            <w:tcBorders>
+              <w:top w:val="single" w:sz="6" w:space="0" w:color="auto"/>
+              <w:left w:val="single" w:sz="6" w:space="0" w:color="auto"/>
+              <w:bottom w:val="single" w:sz="6" w:space="0" w:color="auto"/>
+              <w:right w:val="single" w:sz="6" w:space="0" w:color="auto"/>
+            </w:tcBorders>
+            <w:tcMar>
+              <w:top w:w="120" w:type="dxa"/>
+              <w:left w:w="180" w:type="dxa"/>
+              <w:bottom w:w="120" w:type="dxa"/>
+              <w:right w:w="180" w:type="dxa"/>
+            </w:tcMar>
+            <w:vAlign w:val="center"/>
+            <w:hideMark/>
+          </w:tcPr>
+          <w:p>
+            <w:pPr>
+              <w:pStyle w:val="Textoindependiente"/>
+            </w:pPr>
+            <w:proofErr w:type="spellStart"/>
+            <w:r>
+              <w:lastRenderedPageBreak/>
+              <w:t>p_nombre</w:t>
+            </w:r>
+            <w:proofErr w:type="spellEnd"/>
+            <w:r>
+              <w:t xml:space="preserve">, </w:t>
+            </w:r>
+            <w:proofErr w:type="spellStart"/>
+            <w:r>
+              <w:t>p_nit</w:t>
+            </w:r>
+            <w:proofErr w:type="spellEnd"/>
+            <w:r>
+              <w:t xml:space="preserve">, </w:t>
+            </w:r>
+            <w:proofErr w:type="spellStart"/>
+            <w:r>
+              <w:t>p_slug</w:t>
+            </w:r>
+            <w:proofErr w:type="spellEnd"/>
+            <w:r>
+              <w:t xml:space="preserve">, </w:t>
+            </w:r>
+            <w:proofErr w:type="spellStart"/>
+            <w:r>
+              <w:t>p_pm_id</w:t>
+            </w:r>
+            <w:proofErr w:type="spellEnd"/>
+            <w:r>
+              <w:t xml:space="preserve">, </w:t>
+            </w:r>
+            <w:proofErr w:type="spellStart"/>
+            <w:r>
+              <w:t>p_pm_email</w:t>
+            </w:r>
+            <w:proofErr w:type="spellEnd"/>
+            <w:r>
+              <w:t>...</w:t>
+            </w:r>
+          </w:p>
+        </w:tc>
+        <w:tc>
+          <w:tcPr>
+            <w:tcW w:w="0" w:type="auto"/>
+            <w:tcBorders>
+              <w:top w:val="single" w:sz="6" w:space="0" w:color="auto"/>
+              <w:left w:val="single" w:sz="6" w:space="0" w:color="auto"/>
+              <w:bottom w:val="single" w:sz="6" w:space="0" w:color="auto"/>
+              <w:right w:val="single" w:sz="6" w:space="0" w:color="auto"/>
+            </w:tcBorders>
+            <w:tcMar>
+              <w:top w:w="120" w:type="dxa"/>
+              <w:left w:w="180" w:type="dxa"/>
+              <w:bottom w:w="120" w:type="dxa"/>
+              <w:right w:w="180" w:type="dxa"/>
+            </w:tcMar>
+            <w:vAlign w:val="center"/>
+            <w:hideMark/>
+          </w:tcPr>
+          <w:p>
+            <w:pPr>
+              <w:pStyle w:val="Textoindependiente"/>
+              <w:rPr>
+                <w:lang w:val="es-CO"/>
+              </w:rPr>
+            </w:pPr>
+            <w:r>
+              <w:rPr>
+                <w:lang w:val="es-CO"/>
+              </w:rPr>
+              <w:t>Confirmación de creación.</w:t>
+            </w:r>
+          </w:p>
+        </w:tc>
+      </w:tr>
+      <w:tr>
+        <w:trPr>
+          <w:tblCellSpacing w:w="15" w:type="dxa"/>
+        </w:trPr>
+        <w:tc>
+          <w:tcPr>
+            <w:tcW w:w="0" w:type="auto"/>
+            <w:tcBorders>
+              <w:top w:val="single" w:sz="6" w:space="0" w:color="auto"/>
+              <w:left w:val="single" w:sz="6" w:space="0" w:color="auto"/>
+              <w:bottom w:val="single" w:sz="6" w:space="0" w:color="auto"/>
+              <w:right w:val="single" w:sz="6" w:space="0" w:color="auto"/>
+            </w:tcBorders>
+            <w:tcMar>
+              <w:top w:w="120" w:type="dxa"/>
+              <w:left w:w="180" w:type="dxa"/>
+              <w:bottom w:w="120" w:type="dxa"/>
+              <w:right w:w="180" w:type="dxa"/>
+            </w:tcMar>
+            <w:vAlign w:val="center"/>
+            <w:hideMark/>
+          </w:tcPr>
+          <w:p>
+            <w:pPr>
+              <w:pStyle w:val="Textoindependiente"/>
+              <w:rPr>
+                <w:lang w:val="es-CO"/>
+              </w:rPr>
+            </w:pPr>
+            <w:proofErr w:type="spellStart"/>
+            <w:r>
+              <w:rPr>
+                <w:b/>
+                <w:bCs/>
+                <w:lang w:val="es-CO"/>
+              </w:rPr>
+              <w:t>fn_feature_delete</w:t>
+            </w:r>
+            <w:proofErr w:type="spellEnd"/>
+          </w:p>
+        </w:tc>
+        <w:tc>
+          <w:tcPr>
+            <w:tcW w:w="2014" w:type="dxa"/>
+            <w:tcBorders>
+              <w:top w:val="single" w:sz="6" w:space="0" w:color="auto"/>
+              <w:left w:val="single" w:sz="6" w:space="0" w:color="auto"/>
+              <w:bottom w:val="single" w:sz="6" w:space="0" w:color="auto"/>
+              <w:right w:val="single" w:sz="6" w:space="0" w:color="auto"/>
+            </w:tcBorders>
+            <w:tcMar>
+              <w:top w:w="120" w:type="dxa"/>
+              <w:left w:w="180" w:type="dxa"/>
+              <w:bottom w:w="120" w:type="dxa"/>
+              <w:right w:w="180" w:type="dxa"/>
+            </w:tcMar>
+            <w:vAlign w:val="center"/>
+            <w:hideMark/>
+          </w:tcPr>
+          <w:p>
+            <w:pPr>
+              <w:pStyle w:val="Textoindependiente"/>
+              <w:rPr>
+                <w:lang w:val="es-CO"/>
+              </w:rPr>
+            </w:pPr>
+            <w:r>
+              <w:rPr>
+                <w:lang w:val="es-CO"/>
+              </w:rPr>
+              <w:t>Elimina un elemento de infraestructura del sistema.</w:t>
+            </w:r>
+          </w:p>
+        </w:tc>
+        <w:tc>
+          <w:tcPr>
+            <w:tcW w:w="1617" w:type="dxa"/>
+            <w:tcBorders>
+              <w:top w:val="single" w:sz="6" w:space="0" w:color="auto"/>
+              <w:left w:val="single" w:sz="6" w:space="0" w:color="auto"/>
+              <w:bottom w:val="single" w:sz="6" w:space="0" w:color="auto"/>
+              <w:right w:val="single" w:sz="6" w:space="0" w:color="auto"/>
+            </w:tcBorders>
+            <w:tcMar>
+              <w:top w:w="120" w:type="dxa"/>
+              <w:left w:w="180" w:type="dxa"/>
+              <w:bottom w:w="120" w:type="dxa"/>
+              <w:right w:w="180" w:type="dxa"/>
+            </w:tcMar>
+            <w:vAlign w:val="center"/>
+            <w:hideMark/>
+          </w:tcPr>
+          <w:p>
+            <w:pPr>
+              <w:pStyle w:val="Textoindependiente"/>
+              <w:rPr>
+                <w:lang w:val="es-CO"/>
+              </w:rPr>
+            </w:pPr>
+            <w:proofErr w:type="spellStart"/>
+            <w:r>
+              <w:rPr>
+                <w:lang w:val="es-CO"/>
+              </w:rPr>
+              <w:t>p_feature_id</w:t>
+            </w:r>
+            <w:proofErr w:type="spellEnd"/>
+          </w:p>
+        </w:tc>
+        <w:tc>
+          <w:tcPr>
+            <w:tcW w:w="0" w:type="auto"/>
+            <w:tcBorders>
+              <w:top w:val="single" w:sz="6" w:space="0" w:color="auto"/>
+              <w:left w:val="single" w:sz="6" w:space="0" w:color="auto"/>
+              <w:bottom w:val="single" w:sz="6" w:space="0" w:color="auto"/>
+              <w:right w:val="single" w:sz="6" w:space="0" w:color="auto"/>
+            </w:tcBorders>
+            <w:tcMar>
+              <w:top w:w="120" w:type="dxa"/>
+              <w:left w:w="180" w:type="dxa"/>
+              <w:bottom w:w="120" w:type="dxa"/>
+              <w:right w:w="180" w:type="dxa"/>
+            </w:tcMar>
+            <w:vAlign w:val="center"/>
+            <w:hideMark/>
+          </w:tcPr>
+          <w:p>
+            <w:pPr>
+              <w:pStyle w:val="Textoindependiente"/>
+              <w:rPr>
+                <w:lang w:val="es-CO"/>
+              </w:rPr>
+            </w:pPr>
+            <w:r>
+              <w:rPr>
+                <w:lang w:val="es-CO"/>
+              </w:rPr>
+              <w:t>Vacío (Void) / Éxito.</w:t>
+            </w:r>
+          </w:p>
+        </w:tc>
+      </w:tr>
+      <w:tr>
+        <w:trPr>
+          <w:tblCellSpacing w:w="15" w:type="dxa"/>
+        </w:trPr>
+        <w:tc>
+          <w:tcPr>
+            <w:tcW w:w="0" w:type="auto"/>
+            <w:tcBorders>
+              <w:top w:val="single" w:sz="6" w:space="0" w:color="auto"/>
+              <w:left w:val="single" w:sz="6" w:space="0" w:color="auto"/>
+              <w:bottom w:val="single" w:sz="6" w:space="0" w:color="auto"/>
+              <w:right w:val="single" w:sz="6" w:space="0" w:color="auto"/>
+            </w:tcBorders>
+            <w:tcMar>
+              <w:top w:w="120" w:type="dxa"/>
+              <w:left w:w="180" w:type="dxa"/>
+              <w:bottom w:w="120" w:type="dxa"/>
+              <w:right w:w="180" w:type="dxa"/>
+            </w:tcMar>
+            <w:vAlign w:val="center"/>
+            <w:hideMark/>
+          </w:tcPr>
+          <w:p>
+            <w:pPr>
+              <w:pStyle w:val="Textoindependiente"/>
+              <w:rPr>
+                <w:lang w:val="es-CO"/>
+              </w:rPr>
+            </w:pPr>
+            <w:proofErr w:type="spellStart"/>
+            <w:r>
+              <w:rPr>
+                <w:b/>
+                <w:bCs/>
+                <w:lang w:val="es-CO"/>
+              </w:rPr>
+              <w:t>fn_insert_feature_photo</w:t>
+            </w:r>
+            <w:proofErr w:type="spellEnd"/>
+          </w:p>
+        </w:tc>
+        <w:tc>
+          <w:tcPr>
+            <w:tcW w:w="2014" w:type="dxa"/>
+            <w:tcBorders>
+              <w:top w:val="single" w:sz="6" w:space="0" w:color="auto"/>
+              <w:left w:val="single" w:sz="6" w:space="0" w:color="auto"/>
+              <w:bottom w:val="single" w:sz="6" w:space="0" w:color="auto"/>
+              <w:right w:val="single" w:sz="6" w:space="0" w:color="auto"/>
+            </w:tcBorders>
+            <w:tcMar>
+              <w:top w:w="120" w:type="dxa"/>
+              <w:left w:w="180" w:type="dxa"/>
+              <w:bottom w:w="120" w:type="dxa"/>
+              <w:right w:w="180" w:type="dxa"/>
+            </w:tcMar>
+            <w:vAlign w:val="center"/>
+            <w:hideMark/>
+          </w:tcPr>
+          <w:p>
+            <w:pPr>
+              <w:pStyle w:val="Textoindependiente"/>
+              <w:rPr>
+                <w:lang w:val="es-CO"/>
+              </w:rPr>
+            </w:pPr>
+            <w:r>
+              <w:rPr>
+                <w:lang w:val="es-CO"/>
+              </w:rPr>
+              <w:t>Registra una nueva foto después de subirla al Storage.</w:t>
+            </w:r>
+          </w:p>
+        </w:tc>
+        <w:tc>
+          <w:tcPr>
+            <w:tcW w:w="1617" w:type="dxa"/>
+            <w:tcBorders>
+              <w:top w:val="single" w:sz="6" w:space="0" w:color="auto"/>
+              <w:left w:val="single" w:sz="6" w:space="0" w:color="auto"/>
+              <w:bottom w:val="single" w:sz="6" w:space="0" w:color="auto"/>
+              <w:right w:val="single" w:sz="6" w:space="0" w:color="auto"/>
+            </w:tcBorders>
+            <w:tcMar>
+              <w:top w:w="120" w:type="dxa"/>
+              <w:left w:w="180" w:type="dxa"/>
+              <w:bottom w:w="120" w:type="dxa"/>
+              <w:right w:w="180" w:type="dxa"/>
+            </w:tcMar>
+            <w:vAlign w:val="center"/>
+            <w:hideMark/>
+          </w:tcPr>
+          <w:p>
+            <w:pPr>
+              <w:pStyle w:val="Textoindependiente"/>
+            </w:pPr>
+            <w:proofErr w:type="spellStart"/>
+            <w:r>
+              <w:t>p_feature_id</w:t>
+            </w:r>
+            <w:proofErr w:type="spellEnd"/>
+            <w:r>
+              <w:t xml:space="preserve">, </w:t>
+            </w:r>
+            <w:proofErr w:type="spellStart"/>
+            <w:r>
+              <w:t>p_storage_path</w:t>
+            </w:r>
+            <w:proofErr w:type="spellEnd"/>
+            <w:r>
+              <w:t xml:space="preserve">, </w:t>
+            </w:r>
+            <w:proofErr w:type="spellStart"/>
+            <w:r>
+              <w:t>p_descripcion</w:t>
+            </w:r>
+            <w:proofErr w:type="spellEnd"/>
+          </w:p>
+        </w:tc>
+        <w:tc>
+          <w:tcPr>
+            <w:tcW w:w="0" w:type="auto"/>
+            <w:tcBorders>
+              <w:top w:val="single" w:sz="6" w:space="0" w:color="auto"/>
+              <w:left w:val="single" w:sz="6" w:space="0" w:color="auto"/>
+              <w:bottom w:val="single" w:sz="6" w:space="0" w:color="auto"/>
+              <w:right w:val="single" w:sz="6" w:space="0" w:color="auto"/>
+            </w:tcBorders>
+            <w:tcMar>
+              <w:top w:w="120" w:type="dxa"/>
+              <w:left w:w="180" w:type="dxa"/>
+              <w:bottom w:w="120" w:type="dxa"/>
+              <w:right w:w="180" w:type="dxa"/>
+            </w:tcMar>
+            <w:vAlign w:val="center"/>
+            <w:hideMark/>
+          </w:tcPr>
+          <w:p>
+            <w:pPr>
+              <w:pStyle w:val="Textoindependiente"/>
+              <w:rPr>
+                <w:lang w:val="es-CO"/>
+              </w:rPr>
+            </w:pPr>
+            <w:r>
+              <w:rPr>
+                <w:lang w:val="es-CO"/>
+              </w:rPr>
+              <w:t>ID de la foto registrada.</w:t>
+            </w:r>
+          </w:p>
+        </w:tc>
+      </w:tr>
+    </w:tbl>
+    <w:p>
+      <w:pPr>
+        <w:pStyle w:val="Textoindependiente"/>
+        <w:rPr>
+          <w:lang w:val="es-CO"/>
+        </w:rPr>
+      </w:pPr>
+      <w:proofErr w:type="spellStart"/>
+      <w:r>
+        <w:rPr>
+          <w:lang w:val="es-CO"/>
+        </w:rPr>
+        <w:t>Triggers</w:t>
+      </w:r>
+      <w:proofErr w:type="spellEnd"/>
+    </w:p>
+    <w:tbl>
+      <w:tblPr>
+        <w:tblW w:w="0" w:type="auto"/>
+        <w:tblCellSpacing w:w="15" w:type="dxa"/>
+        <w:tblCellMar>
+          <w:left w:w="0" w:type="dxa"/>
+          <w:right w:w="0" w:type="dxa"/>
+        </w:tblCellMar>
+        <w:tblLook w:val="04A0" w:firstRow="1" w:lastRow="0" w:firstColumn="1" w:lastColumn="0" w:noHBand="0" w:noVBand="1"/>
+      </w:tblPr>
+      <w:tblGrid>
+        <w:gridCol w:w="2311"/>
+        <w:gridCol w:w="1578"/>
+        <w:gridCol w:w="2109"/>
+        <w:gridCol w:w="1234"/>
+        <w:gridCol w:w="1590"/>
+      </w:tblGrid>
+      <w:tr>
+        <w:trPr>
+          <w:tblHeader/>
+          <w:tblCellSpacing w:w="15" w:type="dxa"/>
+        </w:trPr>
+        <w:tc>
+          <w:tcPr>
+            <w:tcW w:w="0" w:type="auto"/>
+            <w:tcBorders>
+              <w:top w:val="single" w:sz="6" w:space="0" w:color="auto"/>
+              <w:left w:val="single" w:sz="6" w:space="0" w:color="auto"/>
+              <w:bottom w:val="single" w:sz="6" w:space="0" w:color="auto"/>
+              <w:right w:val="single" w:sz="6" w:space="0" w:color="auto"/>
+            </w:tcBorders>
+            <w:tcMar>
+              <w:top w:w="120" w:type="dxa"/>
+              <w:left w:w="180" w:type="dxa"/>
+              <w:bottom w:w="120" w:type="dxa"/>
+              <w:right w:w="180" w:type="dxa"/>
+            </w:tcMar>
+            <w:vAlign w:val="center"/>
+            <w:hideMark/>
+          </w:tcPr>
+          <w:p>
+            <w:pPr>
+              <w:pStyle w:val="Textoindependiente"/>
+              <w:rPr>
+                <w:lang w:val="es-CO"/>
+              </w:rPr>
+            </w:pPr>
+            <w:r>
+              <w:rPr>
+                <w:b/>
+                <w:bCs/>
+                <w:lang w:val="es-CO"/>
+              </w:rPr>
+              <w:t>Nombre Trigger</w:t>
+            </w:r>
+          </w:p>
+        </w:tc>
+        <w:tc>
+          <w:tcPr>
+            <w:tcW w:w="0" w:type="auto"/>
+            <w:tcBorders>
+              <w:top w:val="single" w:sz="6" w:space="0" w:color="auto"/>
+              <w:left w:val="single" w:sz="6" w:space="0" w:color="auto"/>
+              <w:bottom w:val="single" w:sz="6" w:space="0" w:color="auto"/>
+              <w:right w:val="single" w:sz="6" w:space="0" w:color="auto"/>
+            </w:tcBorders>
+            <w:tcMar>
+              <w:top w:w="120" w:type="dxa"/>
+              <w:left w:w="180" w:type="dxa"/>
+              <w:bottom w:w="120" w:type="dxa"/>
+              <w:right w:w="180" w:type="dxa"/>
+            </w:tcMar>
+            <w:vAlign w:val="center"/>
+            <w:hideMark/>
+          </w:tcPr>
+          <w:p>
+            <w:pPr>
+              <w:pStyle w:val="Textoindependiente"/>
+              <w:rPr>
+                <w:lang w:val="es-CO"/>
+              </w:rPr>
+            </w:pPr>
+            <w:r>
+              <w:rPr>
+                <w:b/>
+                <w:bCs/>
+                <w:lang w:val="es-CO"/>
+              </w:rPr>
+              <w:t>Tabla Afectada</w:t>
+            </w:r>
+          </w:p>
+        </w:tc>
+        <w:tc>
+          <w:tcPr>
+            <w:tcW w:w="0" w:type="auto"/>
+            <w:tcBorders>
+              <w:top w:val="single" w:sz="6" w:space="0" w:color="auto"/>
+              <w:left w:val="single" w:sz="6" w:space="0" w:color="auto"/>
+              <w:bottom w:val="single" w:sz="6" w:space="0" w:color="auto"/>
+              <w:right w:val="single" w:sz="6" w:space="0" w:color="auto"/>
+            </w:tcBorders>
+            <w:tcMar>
+              <w:top w:w="120" w:type="dxa"/>
+              <w:left w:w="180" w:type="dxa"/>
+              <w:bottom w:w="120" w:type="dxa"/>
+              <w:right w:w="180" w:type="dxa"/>
+            </w:tcMar>
+            <w:vAlign w:val="center"/>
+            <w:hideMark/>
+          </w:tcPr>
+          <w:p>
+            <w:pPr>
+              <w:pStyle w:val="Textoindependiente"/>
+              <w:rPr>
+                <w:lang w:val="es-CO"/>
+              </w:rPr>
+            </w:pPr>
+            <w:r>
+              <w:rPr>
+                <w:b/>
+                <w:bCs/>
+                <w:lang w:val="es-CO"/>
+              </w:rPr>
+              <w:t>Función Asociada</w:t>
+            </w:r>
+          </w:p>
+        </w:tc>
+        <w:tc>
+          <w:tcPr>
+            <w:tcW w:w="0" w:type="auto"/>
+            <w:tcBorders>
+              <w:top w:val="single" w:sz="6" w:space="0" w:color="auto"/>
+              <w:left w:val="single" w:sz="6" w:space="0" w:color="auto"/>
+              <w:bottom w:val="single" w:sz="6" w:space="0" w:color="auto"/>
+              <w:right w:val="single" w:sz="6" w:space="0" w:color="auto"/>
+            </w:tcBorders>
+            <w:tcMar>
+              <w:top w:w="120" w:type="dxa"/>
+              <w:left w:w="180" w:type="dxa"/>
+              <w:bottom w:w="120" w:type="dxa"/>
+              <w:right w:w="180" w:type="dxa"/>
+            </w:tcMar>
+            <w:vAlign w:val="center"/>
+            <w:hideMark/>
+          </w:tcPr>
+          <w:p>
+            <w:pPr>
+              <w:pStyle w:val="Textoindependiente"/>
+              <w:rPr>
+                <w:lang w:val="es-CO"/>
+              </w:rPr>
+            </w:pPr>
+            <w:r>
+              <w:rPr>
+                <w:b/>
+                <w:bCs/>
+                <w:lang w:val="es-CO"/>
+              </w:rPr>
+              <w:t>Evento</w:t>
+            </w:r>
+          </w:p>
+        </w:tc>
+        <w:tc>
+          <w:tcPr>
+            <w:tcW w:w="0" w:type="auto"/>
+            <w:tcBorders>
+              <w:top w:val="single" w:sz="6" w:space="0" w:color="auto"/>
+              <w:left w:val="single" w:sz="6" w:space="0" w:color="auto"/>
+              <w:bottom w:val="single" w:sz="6" w:space="0" w:color="auto"/>
+              <w:right w:val="single" w:sz="6" w:space="0" w:color="auto"/>
+            </w:tcBorders>
+            <w:tcMar>
+              <w:top w:w="120" w:type="dxa"/>
+              <w:left w:w="180" w:type="dxa"/>
+              <w:bottom w:w="120" w:type="dxa"/>
+              <w:right w:w="180" w:type="dxa"/>
+            </w:tcMar>
+            <w:vAlign w:val="center"/>
+            <w:hideMark/>
+          </w:tcPr>
+          <w:p>
+            <w:pPr>
+              <w:pStyle w:val="Textoindependiente"/>
+              <w:rPr>
+                <w:lang w:val="es-CO"/>
+              </w:rPr>
+            </w:pPr>
+            <w:r>
+              <w:rPr>
+                <w:b/>
+                <w:bCs/>
+                <w:lang w:val="es-CO"/>
+              </w:rPr>
+              <w:t>Propósito</w:t>
+            </w:r>
+          </w:p>
+        </w:tc>
+      </w:tr>
+      <w:tr>
+        <w:trPr>
+          <w:tblCellSpacing w:w="15" w:type="dxa"/>
+        </w:trPr>
+        <w:tc>
+          <w:tcPr>
+            <w:tcW w:w="0" w:type="auto"/>
+            <w:tcBorders>
+              <w:top w:val="single" w:sz="6" w:space="0" w:color="auto"/>
+              <w:left w:val="single" w:sz="6" w:space="0" w:color="auto"/>
+              <w:bottom w:val="single" w:sz="6" w:space="0" w:color="auto"/>
+              <w:right w:val="single" w:sz="6" w:space="0" w:color="auto"/>
+            </w:tcBorders>
+            <w:tcMar>
+              <w:top w:w="120" w:type="dxa"/>
+              <w:left w:w="180" w:type="dxa"/>
+              <w:bottom w:w="120" w:type="dxa"/>
+              <w:right w:w="180" w:type="dxa"/>
+            </w:tcMar>
+            <w:vAlign w:val="center"/>
+            <w:hideMark/>
+          </w:tcPr>
+          <w:p>
+            <w:pPr>
+              <w:pStyle w:val="Textoindependiente"/>
+              <w:rPr>
+                <w:lang w:val="es-CO"/>
+              </w:rPr>
+            </w:pPr>
+            <w:proofErr w:type="spellStart"/>
+            <w:r>
+              <w:rPr>
+                <w:b/>
+                <w:bCs/>
+                <w:lang w:val="es-CO"/>
+              </w:rPr>
+              <w:t>tr_usuarios_limite_plan</w:t>
+            </w:r>
+            <w:proofErr w:type="spellEnd"/>
+          </w:p>
+        </w:tc>
+        <w:tc>
+          <w:tcPr>
+            <w:tcW w:w="0" w:type="auto"/>
+            <w:tcBorders>
+              <w:top w:val="single" w:sz="6" w:space="0" w:color="auto"/>
+              <w:left w:val="single" w:sz="6" w:space="0" w:color="auto"/>
+              <w:bottom w:val="single" w:sz="6" w:space="0" w:color="auto"/>
+              <w:right w:val="single" w:sz="6" w:space="0" w:color="auto"/>
+            </w:tcBorders>
+            <w:tcMar>
+              <w:top w:w="120" w:type="dxa"/>
+              <w:left w:w="180" w:type="dxa"/>
+              <w:bottom w:w="120" w:type="dxa"/>
+              <w:right w:w="180" w:type="dxa"/>
+            </w:tcMar>
+            <w:vAlign w:val="center"/>
+            <w:hideMark/>
+          </w:tcPr>
+          <w:p>
+            <w:pPr>
+              <w:pStyle w:val="Textoindependiente"/>
+              <w:rPr>
+                <w:lang w:val="es-CO"/>
+              </w:rPr>
+            </w:pPr>
+            <w:r>
+              <w:rPr>
+                <w:lang w:val="es-CO"/>
+              </w:rPr>
+              <w:t>usuarios</w:t>
+            </w:r>
+          </w:p>
+        </w:tc>
+        <w:tc>
+          <w:tcPr>
+            <w:tcW w:w="0" w:type="auto"/>
+            <w:tcBorders>
+              <w:top w:val="single" w:sz="6" w:space="0" w:color="auto"/>
+              <w:left w:val="single" w:sz="6" w:space="0" w:color="auto"/>
+              <w:bottom w:val="single" w:sz="6" w:space="0" w:color="auto"/>
+              <w:right w:val="single" w:sz="6" w:space="0" w:color="auto"/>
+            </w:tcBorders>
+            <w:tcMar>
+              <w:top w:w="120" w:type="dxa"/>
+              <w:left w:w="180" w:type="dxa"/>
+              <w:bottom w:w="120" w:type="dxa"/>
+              <w:right w:w="180" w:type="dxa"/>
+            </w:tcMar>
+            <w:vAlign w:val="center"/>
+            <w:hideMark/>
+          </w:tcPr>
+          <w:p>
+            <w:pPr>
+              <w:pStyle w:val="Textoindependiente"/>
+              <w:rPr>
+                <w:lang w:val="es-CO"/>
+              </w:rPr>
+            </w:pPr>
+            <w:proofErr w:type="spellStart"/>
+            <w:r>
+              <w:rPr>
+                <w:lang w:val="es-CO"/>
+              </w:rPr>
+              <w:t>fn_validar_limite_usuarios</w:t>
+            </w:r>
+            <w:proofErr w:type="spellEnd"/>
+          </w:p>
+        </w:tc>
+        <w:tc>
+          <w:tcPr>
+            <w:tcW w:w="0" w:type="auto"/>
+            <w:tcBorders>
+              <w:top w:val="single" w:sz="6" w:space="0" w:color="auto"/>
+              <w:left w:val="single" w:sz="6" w:space="0" w:color="auto"/>
+              <w:bottom w:val="single" w:sz="6" w:space="0" w:color="auto"/>
+              <w:right w:val="single" w:sz="6" w:space="0" w:color="auto"/>
+            </w:tcBorders>
+            <w:tcMar>
+              <w:top w:w="120" w:type="dxa"/>
+              <w:left w:w="180" w:type="dxa"/>
+              <w:bottom w:w="120" w:type="dxa"/>
+              <w:right w:w="180" w:type="dxa"/>
+            </w:tcMar>
+            <w:vAlign w:val="center"/>
+            <w:hideMark/>
+          </w:tcPr>
+          <w:p>
+            <w:pPr>
+              <w:pStyle w:val="Textoindependiente"/>
+              <w:rPr>
+                <w:lang w:val="es-CO"/>
+              </w:rPr>
+            </w:pPr>
+            <w:r>
+              <w:rPr>
+                <w:lang w:val="es-CO"/>
+              </w:rPr>
+              <w:t>BEFORE INSERT</w:t>
+            </w:r>
+          </w:p>
+        </w:tc>
+        <w:tc>
+          <w:tcPr>
+            <w:tcW w:w="0" w:type="auto"/>
+            <w:tcBorders>
+              <w:top w:val="single" w:sz="6" w:space="0" w:color="auto"/>
+              <w:left w:val="single" w:sz="6" w:space="0" w:color="auto"/>
+              <w:bottom w:val="single" w:sz="6" w:space="0" w:color="auto"/>
+              <w:right w:val="single" w:sz="6" w:space="0" w:color="auto"/>
+            </w:tcBorders>
+            <w:tcMar>
+              <w:top w:w="120" w:type="dxa"/>
+              <w:left w:w="180" w:type="dxa"/>
+              <w:bottom w:w="120" w:type="dxa"/>
+              <w:right w:w="180" w:type="dxa"/>
+            </w:tcMar>
+            <w:vAlign w:val="center"/>
+            <w:hideMark/>
+          </w:tcPr>
+          <w:p>
+            <w:pPr>
+              <w:pStyle w:val="Textoindependiente"/>
+              <w:rPr>
+                <w:lang w:val="es-CO"/>
+              </w:rPr>
+            </w:pPr>
+            <w:r>
+              <w:rPr>
+                <w:lang w:val="es-CO"/>
+              </w:rPr>
+              <w:t>Bloquea la creación si la empresa superó su cupo de usuarios.</w:t>
+            </w:r>
+          </w:p>
+        </w:tc>
+      </w:tr>
+      <w:tr>
+        <w:trPr>
+          <w:tblCellSpacing w:w="15" w:type="dxa"/>
+        </w:trPr>
+        <w:tc>
+          <w:tcPr>
+            <w:tcW w:w="0" w:type="auto"/>
+            <w:tcBorders>
+              <w:top w:val="single" w:sz="6" w:space="0" w:color="auto"/>
+              <w:left w:val="single" w:sz="6" w:space="0" w:color="auto"/>
+              <w:bottom w:val="single" w:sz="6" w:space="0" w:color="auto"/>
+              <w:right w:val="single" w:sz="6" w:space="0" w:color="auto"/>
+            </w:tcBorders>
+            <w:tcMar>
+              <w:top w:w="120" w:type="dxa"/>
+              <w:left w:w="180" w:type="dxa"/>
+              <w:bottom w:w="120" w:type="dxa"/>
+              <w:right w:w="180" w:type="dxa"/>
+            </w:tcMar>
+            <w:vAlign w:val="center"/>
+            <w:hideMark/>
+          </w:tcPr>
+          <w:p>
+            <w:pPr>
+              <w:pStyle w:val="Textoindependiente"/>
+              <w:rPr>
+                <w:lang w:val="es-CO"/>
+              </w:rPr>
+            </w:pPr>
+            <w:proofErr w:type="spellStart"/>
+            <w:r>
+              <w:rPr>
+                <w:b/>
+                <w:bCs/>
+                <w:lang w:val="es-CO"/>
+              </w:rPr>
+              <w:lastRenderedPageBreak/>
+              <w:t>tr_asignar_id_tecnico</w:t>
+            </w:r>
+            <w:proofErr w:type="spellEnd"/>
+          </w:p>
+        </w:tc>
+        <w:tc>
+          <w:tcPr>
+            <w:tcW w:w="0" w:type="auto"/>
+            <w:tcBorders>
+              <w:top w:val="single" w:sz="6" w:space="0" w:color="auto"/>
+              <w:left w:val="single" w:sz="6" w:space="0" w:color="auto"/>
+              <w:bottom w:val="single" w:sz="6" w:space="0" w:color="auto"/>
+              <w:right w:val="single" w:sz="6" w:space="0" w:color="auto"/>
+            </w:tcBorders>
+            <w:tcMar>
+              <w:top w:w="120" w:type="dxa"/>
+              <w:left w:w="180" w:type="dxa"/>
+              <w:bottom w:w="120" w:type="dxa"/>
+              <w:right w:w="180" w:type="dxa"/>
+            </w:tcMar>
+            <w:vAlign w:val="center"/>
+            <w:hideMark/>
+          </w:tcPr>
+          <w:p>
+            <w:pPr>
+              <w:pStyle w:val="Textoindependiente"/>
+              <w:rPr>
+                <w:lang w:val="es-CO"/>
+              </w:rPr>
+            </w:pPr>
+            <w:proofErr w:type="spellStart"/>
+            <w:r>
+              <w:rPr>
+                <w:lang w:val="es-CO"/>
+              </w:rPr>
+              <w:t>features</w:t>
+            </w:r>
+            <w:proofErr w:type="spellEnd"/>
+          </w:p>
+        </w:tc>
+        <w:tc>
+          <w:tcPr>
+            <w:tcW w:w="0" w:type="auto"/>
+            <w:tcBorders>
+              <w:top w:val="single" w:sz="6" w:space="0" w:color="auto"/>
+              <w:left w:val="single" w:sz="6" w:space="0" w:color="auto"/>
+              <w:bottom w:val="single" w:sz="6" w:space="0" w:color="auto"/>
+              <w:right w:val="single" w:sz="6" w:space="0" w:color="auto"/>
+            </w:tcBorders>
+            <w:tcMar>
+              <w:top w:w="120" w:type="dxa"/>
+              <w:left w:w="180" w:type="dxa"/>
+              <w:bottom w:w="120" w:type="dxa"/>
+              <w:right w:w="180" w:type="dxa"/>
+            </w:tcMar>
+            <w:vAlign w:val="center"/>
+            <w:hideMark/>
+          </w:tcPr>
+          <w:p>
+            <w:pPr>
+              <w:pStyle w:val="Textoindependiente"/>
+              <w:rPr>
+                <w:lang w:val="es-CO"/>
+              </w:rPr>
+            </w:pPr>
+            <w:proofErr w:type="spellStart"/>
+            <w:r>
+              <w:rPr>
+                <w:lang w:val="es-CO"/>
+              </w:rPr>
+              <w:t>fn_generar_id_tecnico</w:t>
+            </w:r>
+            <w:proofErr w:type="spellEnd"/>
+          </w:p>
+        </w:tc>
+        <w:tc>
+          <w:tcPr>
+            <w:tcW w:w="0" w:type="auto"/>
+            <w:tcBorders>
+              <w:top w:val="single" w:sz="6" w:space="0" w:color="auto"/>
+              <w:left w:val="single" w:sz="6" w:space="0" w:color="auto"/>
+              <w:bottom w:val="single" w:sz="6" w:space="0" w:color="auto"/>
+              <w:right w:val="single" w:sz="6" w:space="0" w:color="auto"/>
+            </w:tcBorders>
+            <w:tcMar>
+              <w:top w:w="120" w:type="dxa"/>
+              <w:left w:w="180" w:type="dxa"/>
+              <w:bottom w:w="120" w:type="dxa"/>
+              <w:right w:w="180" w:type="dxa"/>
+            </w:tcMar>
+            <w:vAlign w:val="center"/>
+            <w:hideMark/>
+          </w:tcPr>
+          <w:p>
+            <w:pPr>
+              <w:pStyle w:val="Textoindependiente"/>
+              <w:rPr>
+                <w:lang w:val="es-CO"/>
+              </w:rPr>
+            </w:pPr>
+            <w:r>
+              <w:rPr>
+                <w:lang w:val="es-CO"/>
+              </w:rPr>
+              <w:t>BEFORE INSERT</w:t>
+            </w:r>
+          </w:p>
+        </w:tc>
+        <w:tc>
+          <w:tcPr>
+            <w:tcW w:w="0" w:type="auto"/>
+            <w:tcBorders>
+              <w:top w:val="single" w:sz="6" w:space="0" w:color="auto"/>
+              <w:left w:val="single" w:sz="6" w:space="0" w:color="auto"/>
+              <w:bottom w:val="single" w:sz="6" w:space="0" w:color="auto"/>
+              <w:right w:val="single" w:sz="6" w:space="0" w:color="auto"/>
+            </w:tcBorders>
+            <w:tcMar>
+              <w:top w:w="120" w:type="dxa"/>
+              <w:left w:w="180" w:type="dxa"/>
+              <w:bottom w:w="120" w:type="dxa"/>
+              <w:right w:w="180" w:type="dxa"/>
+            </w:tcMar>
+            <w:vAlign w:val="center"/>
+            <w:hideMark/>
+          </w:tcPr>
+          <w:p>
+            <w:pPr>
+              <w:pStyle w:val="Textoindependiente"/>
+              <w:rPr>
+                <w:lang w:val="es-CO"/>
+              </w:rPr>
+            </w:pPr>
+            <w:r>
+              <w:rPr>
+                <w:lang w:val="es-CO"/>
+              </w:rPr>
+              <w:t>Genera automáticamente el código único (</w:t>
+            </w:r>
+            <w:proofErr w:type="spellStart"/>
+            <w:r>
+              <w:rPr>
+                <w:lang w:val="es-CO"/>
+              </w:rPr>
+              <w:t>ej</w:t>
+            </w:r>
+            <w:proofErr w:type="spellEnd"/>
+            <w:r>
+              <w:rPr>
+                <w:lang w:val="es-CO"/>
+              </w:rPr>
+              <w:t>: P-001) antes de guardar.</w:t>
+            </w:r>
+          </w:p>
+        </w:tc>
+      </w:tr>
+      <w:tr>
+        <w:trPr>
+          <w:tblCellSpacing w:w="15" w:type="dxa"/>
+        </w:trPr>
+        <w:tc>
+          <w:tcPr>
+            <w:tcW w:w="0" w:type="auto"/>
+            <w:tcBorders>
+              <w:top w:val="single" w:sz="6" w:space="0" w:color="auto"/>
+              <w:left w:val="single" w:sz="6" w:space="0" w:color="auto"/>
+              <w:bottom w:val="single" w:sz="6" w:space="0" w:color="auto"/>
+              <w:right w:val="single" w:sz="6" w:space="0" w:color="auto"/>
+            </w:tcBorders>
+            <w:tcMar>
+              <w:top w:w="120" w:type="dxa"/>
+              <w:left w:w="180" w:type="dxa"/>
+              <w:bottom w:w="120" w:type="dxa"/>
+              <w:right w:w="180" w:type="dxa"/>
+            </w:tcMar>
+            <w:vAlign w:val="center"/>
+            <w:hideMark/>
+          </w:tcPr>
+          <w:p>
+            <w:pPr>
+              <w:pStyle w:val="Textoindependiente"/>
+              <w:rPr>
+                <w:lang w:val="es-CO"/>
+              </w:rPr>
+            </w:pPr>
+            <w:proofErr w:type="spellStart"/>
+            <w:r>
+              <w:rPr>
+                <w:b/>
+                <w:bCs/>
+                <w:lang w:val="es-CO"/>
+              </w:rPr>
+              <w:t>tr_audit</w:t>
+            </w:r>
+            <w:proofErr w:type="spellEnd"/>
+            <w:r>
+              <w:rPr>
+                <w:b/>
+                <w:bCs/>
+                <w:lang w:val="es-CO"/>
+              </w:rPr>
+              <w:t>_...</w:t>
+            </w:r>
+          </w:p>
+        </w:tc>
+        <w:tc>
+          <w:tcPr>
+            <w:tcW w:w="0" w:type="auto"/>
+            <w:tcBorders>
+              <w:top w:val="single" w:sz="6" w:space="0" w:color="auto"/>
+              <w:left w:val="single" w:sz="6" w:space="0" w:color="auto"/>
+              <w:bottom w:val="single" w:sz="6" w:space="0" w:color="auto"/>
+              <w:right w:val="single" w:sz="6" w:space="0" w:color="auto"/>
+            </w:tcBorders>
+            <w:tcMar>
+              <w:top w:w="120" w:type="dxa"/>
+              <w:left w:w="180" w:type="dxa"/>
+              <w:bottom w:w="120" w:type="dxa"/>
+              <w:right w:w="180" w:type="dxa"/>
+            </w:tcMar>
+            <w:vAlign w:val="center"/>
+            <w:hideMark/>
+          </w:tcPr>
+          <w:p>
+            <w:pPr>
+              <w:pStyle w:val="Textoindependiente"/>
+              <w:rPr>
+                <w:lang w:val="es-CO"/>
+              </w:rPr>
+            </w:pPr>
+            <w:r>
+              <w:rPr>
+                <w:lang w:val="es-CO"/>
+              </w:rPr>
+              <w:t>Múltiples</w:t>
+            </w:r>
+          </w:p>
+        </w:tc>
+        <w:tc>
+          <w:tcPr>
+            <w:tcW w:w="0" w:type="auto"/>
+            <w:tcBorders>
+              <w:top w:val="single" w:sz="6" w:space="0" w:color="auto"/>
+              <w:left w:val="single" w:sz="6" w:space="0" w:color="auto"/>
+              <w:bottom w:val="single" w:sz="6" w:space="0" w:color="auto"/>
+              <w:right w:val="single" w:sz="6" w:space="0" w:color="auto"/>
+            </w:tcBorders>
+            <w:tcMar>
+              <w:top w:w="120" w:type="dxa"/>
+              <w:left w:w="180" w:type="dxa"/>
+              <w:bottom w:w="120" w:type="dxa"/>
+              <w:right w:w="180" w:type="dxa"/>
+            </w:tcMar>
+            <w:vAlign w:val="center"/>
+            <w:hideMark/>
+          </w:tcPr>
+          <w:p>
+            <w:pPr>
+              <w:pStyle w:val="Textoindependiente"/>
+              <w:rPr>
+                <w:lang w:val="es-CO"/>
+              </w:rPr>
+            </w:pPr>
+            <w:proofErr w:type="spellStart"/>
+            <w:r>
+              <w:rPr>
+                <w:lang w:val="es-CO"/>
+              </w:rPr>
+              <w:t>funcion_auditar_borrado</w:t>
+            </w:r>
+            <w:proofErr w:type="spellEnd"/>
+          </w:p>
+        </w:tc>
+        <w:tc>
+          <w:tcPr>
+            <w:tcW w:w="0" w:type="auto"/>
+            <w:tcBorders>
+              <w:top w:val="single" w:sz="6" w:space="0" w:color="auto"/>
+              <w:left w:val="single" w:sz="6" w:space="0" w:color="auto"/>
+              <w:bottom w:val="single" w:sz="6" w:space="0" w:color="auto"/>
+              <w:right w:val="single" w:sz="6" w:space="0" w:color="auto"/>
+            </w:tcBorders>
+            <w:tcMar>
+              <w:top w:w="120" w:type="dxa"/>
+              <w:left w:w="180" w:type="dxa"/>
+              <w:bottom w:w="120" w:type="dxa"/>
+              <w:right w:w="180" w:type="dxa"/>
+            </w:tcMar>
+            <w:vAlign w:val="center"/>
+            <w:hideMark/>
+          </w:tcPr>
+          <w:p>
+            <w:pPr>
+              <w:pStyle w:val="Textoindependiente"/>
+              <w:rPr>
+                <w:lang w:val="es-CO"/>
+              </w:rPr>
+            </w:pPr>
+            <w:r>
+              <w:rPr>
+                <w:lang w:val="es-CO"/>
+              </w:rPr>
+              <w:t>BEFORE DELETE</w:t>
+            </w:r>
+          </w:p>
+        </w:tc>
+        <w:tc>
+          <w:tcPr>
+            <w:tcW w:w="0" w:type="auto"/>
+            <w:tcBorders>
+              <w:top w:val="single" w:sz="6" w:space="0" w:color="auto"/>
+              <w:left w:val="single" w:sz="6" w:space="0" w:color="auto"/>
+              <w:bottom w:val="single" w:sz="6" w:space="0" w:color="auto"/>
+              <w:right w:val="single" w:sz="6" w:space="0" w:color="auto"/>
+            </w:tcBorders>
+            <w:tcMar>
+              <w:top w:w="120" w:type="dxa"/>
+              <w:left w:w="180" w:type="dxa"/>
+              <w:bottom w:w="120" w:type="dxa"/>
+              <w:right w:w="180" w:type="dxa"/>
+            </w:tcMar>
+            <w:vAlign w:val="center"/>
+            <w:hideMark/>
+          </w:tcPr>
+          <w:p>
+            <w:pPr>
+              <w:pStyle w:val="Textoindependiente"/>
+              <w:rPr>
+                <w:lang w:val="es-CO"/>
+              </w:rPr>
+            </w:pPr>
+            <w:r>
+              <w:rPr>
+                <w:lang w:val="es-CO"/>
+              </w:rPr>
+              <w:t>Guarda una copia del registro en una tabla de auditoría antes de borrar.</w:t>
+            </w:r>
+          </w:p>
+        </w:tc>
+      </w:tr>
+      <w:tr>
+        <w:trPr>
+          <w:tblCellSpacing w:w="15" w:type="dxa"/>
+        </w:trPr>
+        <w:tc>
+          <w:tcPr>
+            <w:tcW w:w="0" w:type="auto"/>
+            <w:tcBorders>
+              <w:top w:val="single" w:sz="6" w:space="0" w:color="auto"/>
+              <w:left w:val="single" w:sz="6" w:space="0" w:color="auto"/>
+              <w:bottom w:val="single" w:sz="6" w:space="0" w:color="auto"/>
+              <w:right w:val="single" w:sz="6" w:space="0" w:color="auto"/>
+            </w:tcBorders>
+            <w:tcMar>
+              <w:top w:w="120" w:type="dxa"/>
+              <w:left w:w="180" w:type="dxa"/>
+              <w:bottom w:w="120" w:type="dxa"/>
+              <w:right w:w="180" w:type="dxa"/>
+            </w:tcMar>
+            <w:vAlign w:val="center"/>
+            <w:hideMark/>
+          </w:tcPr>
+          <w:p>
+            <w:pPr>
+              <w:pStyle w:val="Textoindependiente"/>
+              <w:rPr>
+                <w:lang w:val="es-CO"/>
+              </w:rPr>
+            </w:pPr>
+            <w:proofErr w:type="spellStart"/>
+            <w:r>
+              <w:rPr>
+                <w:b/>
+                <w:bCs/>
+                <w:lang w:val="es-CO"/>
+              </w:rPr>
+              <w:t>tr_validar_datos_dinamicos</w:t>
+            </w:r>
+            <w:proofErr w:type="spellEnd"/>
+          </w:p>
+        </w:tc>
+        <w:tc>
+          <w:tcPr>
+            <w:tcW w:w="0" w:type="auto"/>
+            <w:tcBorders>
+              <w:top w:val="single" w:sz="6" w:space="0" w:color="auto"/>
+              <w:left w:val="single" w:sz="6" w:space="0" w:color="auto"/>
+              <w:bottom w:val="single" w:sz="6" w:space="0" w:color="auto"/>
+              <w:right w:val="single" w:sz="6" w:space="0" w:color="auto"/>
+            </w:tcBorders>
+            <w:tcMar>
+              <w:top w:w="120" w:type="dxa"/>
+              <w:left w:w="180" w:type="dxa"/>
+              <w:bottom w:w="120" w:type="dxa"/>
+              <w:right w:w="180" w:type="dxa"/>
+            </w:tcMar>
+            <w:vAlign w:val="center"/>
+            <w:hideMark/>
+          </w:tcPr>
+          <w:p>
+            <w:pPr>
+              <w:pStyle w:val="Textoindependiente"/>
+              <w:rPr>
+                <w:lang w:val="es-CO"/>
+              </w:rPr>
+            </w:pPr>
+            <w:proofErr w:type="spellStart"/>
+            <w:r>
+              <w:rPr>
+                <w:lang w:val="es-CO"/>
+              </w:rPr>
+              <w:t>feature_attributes</w:t>
+            </w:r>
+            <w:proofErr w:type="spellEnd"/>
+          </w:p>
+        </w:tc>
+        <w:tc>
+          <w:tcPr>
+            <w:tcW w:w="0" w:type="auto"/>
+            <w:tcBorders>
+              <w:top w:val="single" w:sz="6" w:space="0" w:color="auto"/>
+              <w:left w:val="single" w:sz="6" w:space="0" w:color="auto"/>
+              <w:bottom w:val="single" w:sz="6" w:space="0" w:color="auto"/>
+              <w:right w:val="single" w:sz="6" w:space="0" w:color="auto"/>
+            </w:tcBorders>
+            <w:tcMar>
+              <w:top w:w="120" w:type="dxa"/>
+              <w:left w:w="180" w:type="dxa"/>
+              <w:bottom w:w="120" w:type="dxa"/>
+              <w:right w:w="180" w:type="dxa"/>
+            </w:tcMar>
+            <w:vAlign w:val="center"/>
+            <w:hideMark/>
+          </w:tcPr>
+          <w:p>
+            <w:pPr>
+              <w:pStyle w:val="Textoindependiente"/>
+              <w:rPr>
+                <w:lang w:val="es-CO"/>
+              </w:rPr>
+            </w:pPr>
+            <w:proofErr w:type="spellStart"/>
+            <w:r>
+              <w:rPr>
+                <w:lang w:val="es-CO"/>
+              </w:rPr>
+              <w:t>validar_datos_dinamicos</w:t>
+            </w:r>
+            <w:proofErr w:type="spellEnd"/>
+          </w:p>
+        </w:tc>
+        <w:tc>
+          <w:tcPr>
+            <w:tcW w:w="0" w:type="auto"/>
+            <w:tcBorders>
+              <w:top w:val="single" w:sz="6" w:space="0" w:color="auto"/>
+              <w:left w:val="single" w:sz="6" w:space="0" w:color="auto"/>
+              <w:bottom w:val="single" w:sz="6" w:space="0" w:color="auto"/>
+              <w:right w:val="single" w:sz="6" w:space="0" w:color="auto"/>
+            </w:tcBorders>
+            <w:tcMar>
+              <w:top w:w="120" w:type="dxa"/>
+              <w:left w:w="180" w:type="dxa"/>
+              <w:bottom w:w="120" w:type="dxa"/>
+              <w:right w:w="180" w:type="dxa"/>
+            </w:tcMar>
+            <w:vAlign w:val="center"/>
+            <w:hideMark/>
+          </w:tcPr>
+          <w:p>
+            <w:pPr>
+              <w:pStyle w:val="Textoindependiente"/>
+              <w:rPr>
+                <w:lang w:val="es-CO"/>
+              </w:rPr>
+            </w:pPr>
+            <w:r>
+              <w:rPr>
+                <w:lang w:val="es-CO"/>
+              </w:rPr>
+              <w:t>BEFORE INSERT/UPD</w:t>
+            </w:r>
+          </w:p>
+        </w:tc>
+        <w:tc>
+          <w:tcPr>
+            <w:tcW w:w="0" w:type="auto"/>
+            <w:tcBorders>
+              <w:top w:val="single" w:sz="6" w:space="0" w:color="auto"/>
+              <w:left w:val="single" w:sz="6" w:space="0" w:color="auto"/>
+              <w:bottom w:val="single" w:sz="6" w:space="0" w:color="auto"/>
+              <w:right w:val="single" w:sz="6" w:space="0" w:color="auto"/>
+            </w:tcBorders>
+            <w:tcMar>
+              <w:top w:w="120" w:type="dxa"/>
+              <w:left w:w="180" w:type="dxa"/>
+              <w:bottom w:w="120" w:type="dxa"/>
+              <w:right w:w="180" w:type="dxa"/>
+            </w:tcMar>
+            <w:vAlign w:val="center"/>
+            <w:hideMark/>
+          </w:tcPr>
+          <w:p>
+            <w:pPr>
+              <w:pStyle w:val="Textoindependiente"/>
+              <w:rPr>
+                <w:lang w:val="es-CO"/>
+              </w:rPr>
+            </w:pPr>
+            <w:r>
+              <w:rPr>
+                <w:lang w:val="es-CO"/>
+              </w:rPr>
+              <w:t>Valida que los datos JSON coincidan con las reglas del tipo de infraestructura.</w:t>
+            </w:r>
+          </w:p>
+        </w:tc>
+      </w:tr>
+      <w:tr>
+        <w:trPr>
+          <w:tblCellSpacing w:w="15" w:type="dxa"/>
+        </w:trPr>
+        <w:tc>
+          <w:tcPr>
+            <w:tcW w:w="0" w:type="auto"/>
+            <w:tcBorders>
+              <w:top w:val="single" w:sz="6" w:space="0" w:color="auto"/>
+              <w:left w:val="single" w:sz="6" w:space="0" w:color="auto"/>
+              <w:bottom w:val="single" w:sz="6" w:space="0" w:color="auto"/>
+              <w:right w:val="single" w:sz="6" w:space="0" w:color="auto"/>
+            </w:tcBorders>
+            <w:tcMar>
+              <w:top w:w="120" w:type="dxa"/>
+              <w:left w:w="180" w:type="dxa"/>
+              <w:bottom w:w="120" w:type="dxa"/>
+              <w:right w:w="180" w:type="dxa"/>
+            </w:tcMar>
+            <w:vAlign w:val="center"/>
+            <w:hideMark/>
+          </w:tcPr>
+          <w:p>
+            <w:pPr>
+              <w:pStyle w:val="Textoindependiente"/>
+              <w:rPr>
+                <w:lang w:val="es-CO"/>
+              </w:rPr>
+            </w:pPr>
+            <w:proofErr w:type="spellStart"/>
+            <w:r>
+              <w:rPr>
+                <w:b/>
+                <w:bCs/>
+                <w:lang w:val="es-CO"/>
+              </w:rPr>
+              <w:t>trigger_borrado_auth</w:t>
+            </w:r>
+            <w:proofErr w:type="spellEnd"/>
+          </w:p>
+        </w:tc>
+        <w:tc>
+          <w:tcPr>
+            <w:tcW w:w="0" w:type="auto"/>
+            <w:tcBorders>
+              <w:top w:val="single" w:sz="6" w:space="0" w:color="auto"/>
+              <w:left w:val="single" w:sz="6" w:space="0" w:color="auto"/>
+              <w:bottom w:val="single" w:sz="6" w:space="0" w:color="auto"/>
+              <w:right w:val="single" w:sz="6" w:space="0" w:color="auto"/>
+            </w:tcBorders>
+            <w:tcMar>
+              <w:top w:w="120" w:type="dxa"/>
+              <w:left w:w="180" w:type="dxa"/>
+              <w:bottom w:w="120" w:type="dxa"/>
+              <w:right w:w="180" w:type="dxa"/>
+            </w:tcMar>
+            <w:vAlign w:val="center"/>
+            <w:hideMark/>
+          </w:tcPr>
+          <w:p>
+            <w:pPr>
+              <w:pStyle w:val="Textoindependiente"/>
+              <w:rPr>
+                <w:lang w:val="es-CO"/>
+              </w:rPr>
+            </w:pPr>
+            <w:r>
+              <w:rPr>
+                <w:lang w:val="es-CO"/>
+              </w:rPr>
+              <w:t>usuarios</w:t>
+            </w:r>
+          </w:p>
+        </w:tc>
+        <w:tc>
+          <w:tcPr>
+            <w:tcW w:w="0" w:type="auto"/>
+            <w:tcBorders>
+              <w:top w:val="single" w:sz="6" w:space="0" w:color="auto"/>
+              <w:left w:val="single" w:sz="6" w:space="0" w:color="auto"/>
+              <w:bottom w:val="single" w:sz="6" w:space="0" w:color="auto"/>
+              <w:right w:val="single" w:sz="6" w:space="0" w:color="auto"/>
+            </w:tcBorders>
+            <w:tcMar>
+              <w:top w:w="120" w:type="dxa"/>
+              <w:left w:w="180" w:type="dxa"/>
+              <w:bottom w:w="120" w:type="dxa"/>
+              <w:right w:w="180" w:type="dxa"/>
+            </w:tcMar>
+            <w:vAlign w:val="center"/>
+            <w:hideMark/>
+          </w:tcPr>
+          <w:p>
+            <w:pPr>
+              <w:pStyle w:val="Textoindependiente"/>
+              <w:rPr>
+                <w:lang w:val="es-CO"/>
+              </w:rPr>
+            </w:pPr>
+            <w:proofErr w:type="spellStart"/>
+            <w:r>
+              <w:rPr>
+                <w:lang w:val="es-CO"/>
+              </w:rPr>
+              <w:t>borrado_automatico_auth</w:t>
+            </w:r>
+            <w:proofErr w:type="spellEnd"/>
+          </w:p>
+        </w:tc>
+        <w:tc>
+          <w:tcPr>
+            <w:tcW w:w="0" w:type="auto"/>
+            <w:tcBorders>
+              <w:top w:val="single" w:sz="6" w:space="0" w:color="auto"/>
+              <w:left w:val="single" w:sz="6" w:space="0" w:color="auto"/>
+              <w:bottom w:val="single" w:sz="6" w:space="0" w:color="auto"/>
+              <w:right w:val="single" w:sz="6" w:space="0" w:color="auto"/>
+            </w:tcBorders>
+            <w:tcMar>
+              <w:top w:w="120" w:type="dxa"/>
+              <w:left w:w="180" w:type="dxa"/>
+              <w:bottom w:w="120" w:type="dxa"/>
+              <w:right w:w="180" w:type="dxa"/>
+            </w:tcMar>
+            <w:vAlign w:val="center"/>
+            <w:hideMark/>
+          </w:tcPr>
+          <w:p>
+            <w:pPr>
+              <w:pStyle w:val="Textoindependiente"/>
+              <w:rPr>
+                <w:lang w:val="es-CO"/>
+              </w:rPr>
+            </w:pPr>
+            <w:r>
+              <w:rPr>
+                <w:lang w:val="es-CO"/>
+              </w:rPr>
+              <w:t>AFTER DELETE</w:t>
+            </w:r>
+          </w:p>
+        </w:tc>
+        <w:tc>
+          <w:tcPr>
+            <w:tcW w:w="0" w:type="auto"/>
+            <w:tcBorders>
+              <w:top w:val="single" w:sz="6" w:space="0" w:color="auto"/>
+              <w:left w:val="single" w:sz="6" w:space="0" w:color="auto"/>
+              <w:bottom w:val="single" w:sz="6" w:space="0" w:color="auto"/>
+              <w:right w:val="single" w:sz="6" w:space="0" w:color="auto"/>
+            </w:tcBorders>
+            <w:tcMar>
+              <w:top w:w="120" w:type="dxa"/>
+              <w:left w:w="180" w:type="dxa"/>
+              <w:bottom w:w="120" w:type="dxa"/>
+              <w:right w:w="180" w:type="dxa"/>
+            </w:tcMar>
+            <w:vAlign w:val="center"/>
+            <w:hideMark/>
+          </w:tcPr>
+          <w:p>
+            <w:pPr>
+              <w:pStyle w:val="Textoindependiente"/>
+              <w:rPr>
+                <w:lang w:val="es-CO"/>
+              </w:rPr>
+            </w:pPr>
+            <w:r>
+              <w:rPr>
+                <w:lang w:val="es-CO"/>
+              </w:rPr>
+              <w:t xml:space="preserve">Si borras un usuario en la tabla pública, lo borra </w:t>
+            </w:r>
+            <w:r>
+              <w:rPr>
+                <w:lang w:val="es-CO"/>
+              </w:rPr>
+              <w:lastRenderedPageBreak/>
+              <w:t xml:space="preserve">también de la lista de acceso de </w:t>
+            </w:r>
+            <w:proofErr w:type="spellStart"/>
+            <w:r>
+              <w:rPr>
+                <w:lang w:val="es-CO"/>
+              </w:rPr>
+              <w:t>Supabase</w:t>
+            </w:r>
+            <w:proofErr w:type="spellEnd"/>
+            <w:r>
+              <w:rPr>
+                <w:lang w:val="es-CO"/>
+              </w:rPr>
+              <w:t>.</w:t>
+            </w:r>
+          </w:p>
+        </w:tc>
+      </w:tr>
+    </w:tbl>
     <w:p>
       <w:pPr>
         <w:pStyle w:val="Textoindependiente"/>

</xml_diff>